<commit_message>
Started work on report.
</commit_message>
<xml_diff>
--- a/SOFT354 Report - 10555972.docx
+++ b/SOFT354 Report - 10555972.docx
@@ -2,45 +2,739 @@
 <file path=word/document.xml><?xml version="1.0" encoding="utf-8"?>
 <w:document xmlns:wpc="http://schemas.microsoft.com/office/word/2010/wordprocessingCanvas" xmlns:cx="http://schemas.microsoft.com/office/drawing/2014/chartex" xmlns:cx1="http://schemas.microsoft.com/office/drawing/2015/9/8/chartex" xmlns:cx2="http://schemas.microsoft.com/office/drawing/2015/10/21/chartex" xmlns:cx3="http://schemas.microsoft.com/office/drawing/2016/5/9/chartex" xmlns:cx4="http://schemas.microsoft.com/office/drawing/2016/5/10/chartex" xmlns:cx5="http://schemas.microsoft.com/office/drawing/2016/5/11/chartex" xmlns:cx6="http://schemas.microsoft.com/office/drawing/2016/5/12/chartex" xmlns:cx7="http://schemas.microsoft.com/office/drawing/2016/5/13/chartex" xmlns:cx8="http://schemas.microsoft.com/office/drawing/2016/5/14/chartex" xmlns:mc="http://schemas.openxmlformats.org/markup-compatibility/2006" xmlns:aink="http://schemas.microsoft.com/office/drawing/2016/ink" xmlns:am3d="http://schemas.microsoft.com/office/drawing/2017/model3d" xmlns:o="urn:schemas-microsoft-com:office:office" xmlns:r="http://schemas.openxmlformats.org/officeDocument/2006/relationships" xmlns:m="http://schemas.openxmlformats.org/officeDocument/2006/math" xmlns:v="urn:schemas-microsoft-com:vml" xmlns:wp14="http://schemas.microsoft.com/office/word/2010/wordprocessingDrawing" xmlns:wp="http://schemas.openxmlformats.org/drawingml/2006/wordprocessingDrawing" xmlns:w10="urn:schemas-microsoft-com:office:word" xmlns:w="http://schemas.openxmlformats.org/wordprocessingml/2006/main" xmlns:w14="http://schemas.microsoft.com/office/word/2010/wordml" xmlns:w15="http://schemas.microsoft.com/office/word/2012/wordml" xmlns:w16cid="http://schemas.microsoft.com/office/word/2016/wordml/cid" xmlns:w16se="http://schemas.microsoft.com/office/word/2015/wordml/symex" xmlns:wpg="http://schemas.microsoft.com/office/word/2010/wordprocessingGroup" xmlns:wpi="http://schemas.microsoft.com/office/word/2010/wordprocessingInk" xmlns:wne="http://schemas.microsoft.com/office/word/2006/wordml" xmlns:wps="http://schemas.microsoft.com/office/word/2010/wordprocessingShape" mc:Ignorable="w14 w15 w16se w16cid wp14">
   <w:body>
+    <w:p>
+      <w:pPr>
+        <w:pStyle w:val="Title"/>
+        <w:jc w:val="center"/>
+        <w:rPr>
+          <w:sz w:val="72"/>
+        </w:rPr>
+      </w:pPr>
+    </w:p>
+    <w:p>
+      <w:pPr>
+        <w:pStyle w:val="Title"/>
+        <w:jc w:val="center"/>
+        <w:rPr>
+          <w:sz w:val="72"/>
+        </w:rPr>
+      </w:pPr>
+    </w:p>
+    <w:p>
+      <w:pPr>
+        <w:pStyle w:val="Title"/>
+        <w:jc w:val="center"/>
+        <w:rPr>
+          <w:sz w:val="72"/>
+        </w:rPr>
+      </w:pPr>
+    </w:p>
+    <w:p>
+      <w:pPr>
+        <w:pStyle w:val="Title"/>
+        <w:jc w:val="center"/>
+        <w:rPr>
+          <w:sz w:val="72"/>
+        </w:rPr>
+      </w:pPr>
+    </w:p>
+    <w:p>
+      <w:pPr>
+        <w:pStyle w:val="Title"/>
+        <w:rPr>
+          <w:sz w:val="72"/>
+        </w:rPr>
+      </w:pPr>
+    </w:p>
+    <w:p>
+      <w:pPr>
+        <w:pStyle w:val="Title"/>
+        <w:jc w:val="center"/>
+        <w:rPr>
+          <w:sz w:val="72"/>
+          <w:szCs w:val="72"/>
+        </w:rPr>
+      </w:pPr>
+      <w:r>
+        <w:rPr>
+          <w:sz w:val="72"/>
+          <w:szCs w:val="72"/>
+        </w:rPr>
+        <w:t>SOFT354 – Parallel Computation and Distributed Systems</w:t>
+      </w:r>
+    </w:p>
+    <w:p>
+      <w:pPr>
+        <w:pStyle w:val="Title"/>
+        <w:jc w:val="center"/>
+        <w:rPr>
+          <w:sz w:val="72"/>
+          <w:szCs w:val="72"/>
+        </w:rPr>
+      </w:pPr>
+    </w:p>
+    <w:p>
+      <w:pPr>
+        <w:jc w:val="center"/>
+        <w:rPr>
+          <w:sz w:val="28"/>
+        </w:rPr>
+      </w:pPr>
+      <w:r>
+        <w:rPr>
+          <w:sz w:val="28"/>
+        </w:rPr>
+        <w:t>10555972 | Plymouth University | Computer Science | 16</w:t>
+      </w:r>
+      <w:r>
+        <w:rPr>
+          <w:sz w:val="28"/>
+          <w:vertAlign w:val="superscript"/>
+        </w:rPr>
+        <w:t>th</w:t>
+      </w:r>
+      <w:r>
+        <w:rPr>
+          <w:sz w:val="28"/>
+        </w:rPr>
+        <w:t xml:space="preserve"> January 2020</w:t>
+      </w:r>
+    </w:p>
+    <w:p/>
+    <w:p>
+      <w:pPr>
+        <w:pStyle w:val="Title"/>
+      </w:pPr>
+    </w:p>
+    <w:p>
+      <w:pPr>
+        <w:pStyle w:val="Title"/>
+      </w:pPr>
+    </w:p>
+    <w:p>
+      <w:pPr>
+        <w:pStyle w:val="Title"/>
+      </w:pPr>
+    </w:p>
+    <w:p>
+      <w:pPr>
+        <w:pStyle w:val="Title"/>
+      </w:pPr>
+    </w:p>
+    <w:p>
+      <w:pPr>
+        <w:pStyle w:val="Title"/>
+      </w:pPr>
+    </w:p>
+    <w:p>
+      <w:pPr>
+        <w:pStyle w:val="Title"/>
+      </w:pPr>
+    </w:p>
+    <w:p>
+      <w:pPr>
+        <w:pStyle w:val="Title"/>
+      </w:pPr>
+    </w:p>
     <w:sdt>
       <w:sdtPr>
-        <w:alias w:val="Title:"/>
-        <w:tag w:val="Title:"/>
-        <w:id w:val="566609884"/>
-        <w:placeholder>
-          <w:docPart w:val="1FDBA8B8912E444595EAD68B20586978"/>
-        </w:placeholder>
-        <w:temporary/>
-        <w:showingPlcHdr/>
-        <w15:appearance w15:val="hidden"/>
+        <w:id w:val="931628089"/>
+        <w:docPartObj>
+          <w:docPartGallery w:val="Table of Contents"/>
+          <w:docPartUnique/>
+        </w:docPartObj>
       </w:sdtPr>
-      <w:sdtEndPr/>
+      <w:sdtEndPr>
+        <w:rPr>
+          <w:rFonts w:asciiTheme="minorHAnsi" w:eastAsiaTheme="minorEastAsia" w:hAnsiTheme="minorHAnsi" w:cstheme="minorBidi"/>
+          <w:smallCaps w:val="0"/>
+          <w:noProof/>
+          <w:sz w:val="24"/>
+          <w:szCs w:val="22"/>
+        </w:rPr>
+      </w:sdtEndPr>
       <w:sdtContent>
         <w:p>
           <w:pPr>
-            <w:pStyle w:val="Title"/>
+            <w:pStyle w:val="TOCHeading"/>
           </w:pPr>
           <w:r>
-            <w:t>Title</w:t>
+            <w:t>Contents</w:t>
+          </w:r>
+        </w:p>
+        <w:p>
+          <w:pPr>
+            <w:pStyle w:val="TOC1"/>
+            <w:tabs>
+              <w:tab w:val="right" w:leader="dot" w:pos="9350"/>
+            </w:tabs>
+            <w:rPr>
+              <w:noProof/>
+              <w:sz w:val="22"/>
+              <w:lang w:val="en-GB" w:eastAsia="en-GB"/>
+            </w:rPr>
+          </w:pPr>
+          <w:r>
+            <w:fldChar w:fldCharType="begin"/>
+          </w:r>
+          <w:r>
+            <w:instrText xml:space="preserve"> TOC \o "1-3" \h \z \u </w:instrText>
+          </w:r>
+          <w:r>
+            <w:fldChar w:fldCharType="separate"/>
+          </w:r>
+          <w:hyperlink w:anchor="_Toc27491408" w:history="1">
+            <w:r>
+              <w:rPr>
+                <w:rStyle w:val="Hyperlink"/>
+                <w:noProof/>
+              </w:rPr>
+              <w:t>Introduction</w:t>
+            </w:r>
+            <w:r>
+              <w:rPr>
+                <w:noProof/>
+                <w:webHidden/>
+              </w:rPr>
+              <w:tab/>
+            </w:r>
+            <w:r>
+              <w:rPr>
+                <w:noProof/>
+                <w:webHidden/>
+              </w:rPr>
+              <w:fldChar w:fldCharType="begin"/>
+            </w:r>
+            <w:r>
+              <w:rPr>
+                <w:noProof/>
+                <w:webHidden/>
+              </w:rPr>
+              <w:instrText xml:space="preserve"> PAGEREF _Toc27491408 \h </w:instrText>
+            </w:r>
+            <w:r>
+              <w:rPr>
+                <w:noProof/>
+                <w:webHidden/>
+              </w:rPr>
+            </w:r>
+            <w:r>
+              <w:rPr>
+                <w:noProof/>
+                <w:webHidden/>
+              </w:rPr>
+              <w:fldChar w:fldCharType="separate"/>
+            </w:r>
+            <w:r>
+              <w:rPr>
+                <w:noProof/>
+                <w:webHidden/>
+              </w:rPr>
+              <w:t>2</w:t>
+            </w:r>
+            <w:r>
+              <w:rPr>
+                <w:noProof/>
+                <w:webHidden/>
+              </w:rPr>
+              <w:fldChar w:fldCharType="end"/>
+            </w:r>
+          </w:hyperlink>
+        </w:p>
+        <w:p>
+          <w:pPr>
+            <w:pStyle w:val="TOC1"/>
+            <w:tabs>
+              <w:tab w:val="right" w:leader="dot" w:pos="9350"/>
+            </w:tabs>
+            <w:rPr>
+              <w:noProof/>
+              <w:sz w:val="22"/>
+              <w:lang w:val="en-GB" w:eastAsia="en-GB"/>
+            </w:rPr>
+          </w:pPr>
+          <w:hyperlink w:anchor="_Toc27491409" w:history="1">
+            <w:r>
+              <w:rPr>
+                <w:rStyle w:val="Hyperlink"/>
+                <w:noProof/>
+              </w:rPr>
+              <w:t>Implementation</w:t>
+            </w:r>
+            <w:r>
+              <w:rPr>
+                <w:noProof/>
+                <w:webHidden/>
+              </w:rPr>
+              <w:tab/>
+            </w:r>
+            <w:r>
+              <w:rPr>
+                <w:noProof/>
+                <w:webHidden/>
+              </w:rPr>
+              <w:fldChar w:fldCharType="begin"/>
+            </w:r>
+            <w:r>
+              <w:rPr>
+                <w:noProof/>
+                <w:webHidden/>
+              </w:rPr>
+              <w:instrText xml:space="preserve"> PAGEREF _Toc27491409 \h </w:instrText>
+            </w:r>
+            <w:r>
+              <w:rPr>
+                <w:noProof/>
+                <w:webHidden/>
+              </w:rPr>
+            </w:r>
+            <w:r>
+              <w:rPr>
+                <w:noProof/>
+                <w:webHidden/>
+              </w:rPr>
+              <w:fldChar w:fldCharType="separate"/>
+            </w:r>
+            <w:r>
+              <w:rPr>
+                <w:noProof/>
+                <w:webHidden/>
+              </w:rPr>
+              <w:t>2</w:t>
+            </w:r>
+            <w:r>
+              <w:rPr>
+                <w:noProof/>
+                <w:webHidden/>
+              </w:rPr>
+              <w:fldChar w:fldCharType="end"/>
+            </w:r>
+          </w:hyperlink>
+        </w:p>
+        <w:p>
+          <w:pPr>
+            <w:pStyle w:val="TOC2"/>
+            <w:tabs>
+              <w:tab w:val="right" w:leader="dot" w:pos="9350"/>
+            </w:tabs>
+            <w:rPr>
+              <w:noProof/>
+              <w:sz w:val="22"/>
+              <w:lang w:val="en-GB" w:eastAsia="en-GB"/>
+            </w:rPr>
+          </w:pPr>
+          <w:hyperlink w:anchor="_Toc27491410" w:history="1">
+            <w:r>
+              <w:rPr>
+                <w:rStyle w:val="Hyperlink"/>
+                <w:noProof/>
+              </w:rPr>
+              <w:t>Serial Implementation</w:t>
+            </w:r>
+            <w:r>
+              <w:rPr>
+                <w:noProof/>
+                <w:webHidden/>
+              </w:rPr>
+              <w:tab/>
+            </w:r>
+            <w:r>
+              <w:rPr>
+                <w:noProof/>
+                <w:webHidden/>
+              </w:rPr>
+              <w:fldChar w:fldCharType="begin"/>
+            </w:r>
+            <w:r>
+              <w:rPr>
+                <w:noProof/>
+                <w:webHidden/>
+              </w:rPr>
+              <w:instrText xml:space="preserve"> PAGEREF _Toc27491410 \h </w:instrText>
+            </w:r>
+            <w:r>
+              <w:rPr>
+                <w:noProof/>
+                <w:webHidden/>
+              </w:rPr>
+            </w:r>
+            <w:r>
+              <w:rPr>
+                <w:noProof/>
+                <w:webHidden/>
+              </w:rPr>
+              <w:fldChar w:fldCharType="separate"/>
+            </w:r>
+            <w:r>
+              <w:rPr>
+                <w:noProof/>
+                <w:webHidden/>
+              </w:rPr>
+              <w:t>2</w:t>
+            </w:r>
+            <w:r>
+              <w:rPr>
+                <w:noProof/>
+                <w:webHidden/>
+              </w:rPr>
+              <w:fldChar w:fldCharType="end"/>
+            </w:r>
+          </w:hyperlink>
+        </w:p>
+        <w:p>
+          <w:pPr>
+            <w:pStyle w:val="TOC2"/>
+            <w:tabs>
+              <w:tab w:val="right" w:leader="dot" w:pos="9350"/>
+            </w:tabs>
+            <w:rPr>
+              <w:noProof/>
+              <w:sz w:val="22"/>
+              <w:lang w:val="en-GB" w:eastAsia="en-GB"/>
+            </w:rPr>
+          </w:pPr>
+          <w:hyperlink w:anchor="_Toc27491411" w:history="1">
+            <w:r>
+              <w:rPr>
+                <w:rStyle w:val="Hyperlink"/>
+                <w:noProof/>
+              </w:rPr>
+              <w:t>Parallel Implementation</w:t>
+            </w:r>
+            <w:r>
+              <w:rPr>
+                <w:noProof/>
+                <w:webHidden/>
+              </w:rPr>
+              <w:tab/>
+            </w:r>
+            <w:r>
+              <w:rPr>
+                <w:noProof/>
+                <w:webHidden/>
+              </w:rPr>
+              <w:fldChar w:fldCharType="begin"/>
+            </w:r>
+            <w:r>
+              <w:rPr>
+                <w:noProof/>
+                <w:webHidden/>
+              </w:rPr>
+              <w:instrText xml:space="preserve"> PAGEREF _Toc27491411 \h </w:instrText>
+            </w:r>
+            <w:r>
+              <w:rPr>
+                <w:noProof/>
+                <w:webHidden/>
+              </w:rPr>
+            </w:r>
+            <w:r>
+              <w:rPr>
+                <w:noProof/>
+                <w:webHidden/>
+              </w:rPr>
+              <w:fldChar w:fldCharType="separate"/>
+            </w:r>
+            <w:r>
+              <w:rPr>
+                <w:noProof/>
+                <w:webHidden/>
+              </w:rPr>
+              <w:t>2</w:t>
+            </w:r>
+            <w:r>
+              <w:rPr>
+                <w:noProof/>
+                <w:webHidden/>
+              </w:rPr>
+              <w:fldChar w:fldCharType="end"/>
+            </w:r>
+          </w:hyperlink>
+        </w:p>
+        <w:p>
+          <w:pPr>
+            <w:pStyle w:val="TOC1"/>
+            <w:tabs>
+              <w:tab w:val="right" w:leader="dot" w:pos="9350"/>
+            </w:tabs>
+            <w:rPr>
+              <w:noProof/>
+              <w:sz w:val="22"/>
+              <w:lang w:val="en-GB" w:eastAsia="en-GB"/>
+            </w:rPr>
+          </w:pPr>
+          <w:hyperlink w:anchor="_Toc27491412" w:history="1">
+            <w:r>
+              <w:rPr>
+                <w:rStyle w:val="Hyperlink"/>
+                <w:noProof/>
+              </w:rPr>
+              <w:t>Evaluation</w:t>
+            </w:r>
+            <w:r>
+              <w:rPr>
+                <w:noProof/>
+                <w:webHidden/>
+              </w:rPr>
+              <w:tab/>
+            </w:r>
+            <w:r>
+              <w:rPr>
+                <w:noProof/>
+                <w:webHidden/>
+              </w:rPr>
+              <w:fldChar w:fldCharType="begin"/>
+            </w:r>
+            <w:r>
+              <w:rPr>
+                <w:noProof/>
+                <w:webHidden/>
+              </w:rPr>
+              <w:instrText xml:space="preserve"> PAGEREF _Toc27491412 \h </w:instrText>
+            </w:r>
+            <w:r>
+              <w:rPr>
+                <w:noProof/>
+                <w:webHidden/>
+              </w:rPr>
+            </w:r>
+            <w:r>
+              <w:rPr>
+                <w:noProof/>
+                <w:webHidden/>
+              </w:rPr>
+              <w:fldChar w:fldCharType="separate"/>
+            </w:r>
+            <w:r>
+              <w:rPr>
+                <w:noProof/>
+                <w:webHidden/>
+              </w:rPr>
+              <w:t>3</w:t>
+            </w:r>
+            <w:r>
+              <w:rPr>
+                <w:noProof/>
+                <w:webHidden/>
+              </w:rPr>
+              <w:fldChar w:fldCharType="end"/>
+            </w:r>
+          </w:hyperlink>
+        </w:p>
+        <w:p>
+          <w:pPr>
+            <w:pStyle w:val="TOC1"/>
+            <w:tabs>
+              <w:tab w:val="right" w:leader="dot" w:pos="9350"/>
+            </w:tabs>
+            <w:rPr>
+              <w:noProof/>
+              <w:sz w:val="22"/>
+              <w:lang w:val="en-GB" w:eastAsia="en-GB"/>
+            </w:rPr>
+          </w:pPr>
+          <w:hyperlink w:anchor="_Toc27491413" w:history="1">
+            <w:r>
+              <w:rPr>
+                <w:rStyle w:val="Hyperlink"/>
+                <w:noProof/>
+              </w:rPr>
+              <w:t>Conclusion</w:t>
+            </w:r>
+            <w:r>
+              <w:rPr>
+                <w:noProof/>
+                <w:webHidden/>
+              </w:rPr>
+              <w:tab/>
+            </w:r>
+            <w:r>
+              <w:rPr>
+                <w:noProof/>
+                <w:webHidden/>
+              </w:rPr>
+              <w:fldChar w:fldCharType="begin"/>
+            </w:r>
+            <w:r>
+              <w:rPr>
+                <w:noProof/>
+                <w:webHidden/>
+              </w:rPr>
+              <w:instrText xml:space="preserve"> PAGEREF _Toc27491413 \h </w:instrText>
+            </w:r>
+            <w:r>
+              <w:rPr>
+                <w:noProof/>
+                <w:webHidden/>
+              </w:rPr>
+            </w:r>
+            <w:r>
+              <w:rPr>
+                <w:noProof/>
+                <w:webHidden/>
+              </w:rPr>
+              <w:fldChar w:fldCharType="separate"/>
+            </w:r>
+            <w:r>
+              <w:rPr>
+                <w:noProof/>
+                <w:webHidden/>
+              </w:rPr>
+              <w:t>3</w:t>
+            </w:r>
+            <w:r>
+              <w:rPr>
+                <w:noProof/>
+                <w:webHidden/>
+              </w:rPr>
+              <w:fldChar w:fldCharType="end"/>
+            </w:r>
+          </w:hyperlink>
+        </w:p>
+        <w:p>
+          <w:pPr>
+            <w:pStyle w:val="TOC1"/>
+            <w:tabs>
+              <w:tab w:val="right" w:leader="dot" w:pos="9350"/>
+            </w:tabs>
+            <w:rPr>
+              <w:noProof/>
+              <w:sz w:val="22"/>
+              <w:lang w:val="en-GB" w:eastAsia="en-GB"/>
+            </w:rPr>
+          </w:pPr>
+          <w:hyperlink w:anchor="_Toc27491414" w:history="1">
+            <w:r>
+              <w:rPr>
+                <w:rStyle w:val="Hyperlink"/>
+                <w:noProof/>
+              </w:rPr>
+              <w:t>References</w:t>
+            </w:r>
+            <w:r>
+              <w:rPr>
+                <w:noProof/>
+                <w:webHidden/>
+              </w:rPr>
+              <w:tab/>
+            </w:r>
+            <w:r>
+              <w:rPr>
+                <w:noProof/>
+                <w:webHidden/>
+              </w:rPr>
+              <w:fldChar w:fldCharType="begin"/>
+            </w:r>
+            <w:r>
+              <w:rPr>
+                <w:noProof/>
+                <w:webHidden/>
+              </w:rPr>
+              <w:instrText xml:space="preserve"> PAGEREF _Toc27491414 \h </w:instrText>
+            </w:r>
+            <w:r>
+              <w:rPr>
+                <w:noProof/>
+                <w:webHidden/>
+              </w:rPr>
+            </w:r>
+            <w:r>
+              <w:rPr>
+                <w:noProof/>
+                <w:webHidden/>
+              </w:rPr>
+              <w:fldChar w:fldCharType="separate"/>
+            </w:r>
+            <w:r>
+              <w:rPr>
+                <w:noProof/>
+                <w:webHidden/>
+              </w:rPr>
+              <w:t>3</w:t>
+            </w:r>
+            <w:r>
+              <w:rPr>
+                <w:noProof/>
+                <w:webHidden/>
+              </w:rPr>
+              <w:fldChar w:fldCharType="end"/>
+            </w:r>
+          </w:hyperlink>
+        </w:p>
+        <w:p>
+          <w:r>
+            <w:rPr>
+              <w:b/>
+              <w:bCs/>
+              <w:noProof/>
+            </w:rPr>
+            <w:fldChar w:fldCharType="end"/>
           </w:r>
         </w:p>
       </w:sdtContent>
     </w:sdt>
     <w:p>
+      <w:bookmarkStart w:id="0" w:name="_Toc27491408"/>
+    </w:p>
+    <w:p/>
+    <w:p/>
+    <w:p/>
+    <w:p/>
+    <w:p/>
+    <w:p/>
+    <w:p/>
+    <w:p/>
+    <w:p/>
+    <w:p/>
+    <w:p/>
+    <w:p/>
+    <w:p/>
+    <w:p/>
+    <w:p>
+      <w:bookmarkStart w:id="1" w:name="_GoBack"/>
+      <w:bookmarkEnd w:id="1"/>
+    </w:p>
+    <w:p>
       <w:pPr>
         <w:pStyle w:val="Heading1"/>
       </w:pPr>
       <w:r>
+        <w:lastRenderedPageBreak/>
         <w:t>Introduction</w:t>
+      </w:r>
+      <w:bookmarkEnd w:id="0"/>
+    </w:p>
+    <w:p>
+      <w:r>
+        <w:t xml:space="preserve">In this </w:t>
+      </w:r>
+      <w:r>
+        <w:t xml:space="preserve">report I am implementing both serial and parallel versions of a neural network to compare the performance differences when using back-propagation to train the network. </w:t>
       </w:r>
     </w:p>
     <w:p/>
     <w:p>
       <w:pPr>
-        <w:pStyle w:val="Heading1"/>
+        <w:pStyle w:val="ListParagraph"/>
+        <w:numPr>
+          <w:ilvl w:val="0"/>
+          <w:numId w:val="32"/>
+        </w:numPr>
       </w:pPr>
       <w:r>
-        <w:t>Implementation</w:t>
+        <w:t>Why is this an issue?</w:t>
+      </w:r>
+    </w:p>
+    <w:p>
+      <w:pPr>
+        <w:pStyle w:val="ListParagraph"/>
+        <w:numPr>
+          <w:ilvl w:val="1"/>
+          <w:numId w:val="32"/>
+        </w:numPr>
+      </w:pPr>
+      <w:r>
+        <w:t>Has it been solved?</w:t>
       </w:r>
     </w:p>
     <w:p/>
@@ -48,35 +742,195 @@
       <w:pPr>
         <w:pStyle w:val="Heading1"/>
       </w:pPr>
+      <w:bookmarkStart w:id="2" w:name="_Toc27491409"/>
+      <w:r>
+        <w:t>Implementation</w:t>
+      </w:r>
+      <w:bookmarkEnd w:id="2"/>
+    </w:p>
+    <w:p>
+      <w:pPr>
+        <w:pStyle w:val="Heading2"/>
+      </w:pPr>
+      <w:bookmarkStart w:id="3" w:name="_Toc27491410"/>
+      <w:r>
+        <w:t>Serial Implementation</w:t>
+      </w:r>
+      <w:bookmarkEnd w:id="3"/>
+    </w:p>
+    <w:p/>
+    <w:p>
+      <w:pPr>
+        <w:pStyle w:val="Heading2"/>
+      </w:pPr>
+      <w:bookmarkStart w:id="4" w:name="_Toc27491411"/>
+      <w:r>
+        <w:t>Parallel Implementation</w:t>
+      </w:r>
+      <w:bookmarkEnd w:id="4"/>
+    </w:p>
+    <w:p/>
+    <w:p/>
+    <w:p>
+      <w:pPr>
+        <w:pStyle w:val="ListParagraph"/>
+        <w:numPr>
+          <w:ilvl w:val="0"/>
+          <w:numId w:val="30"/>
+        </w:numPr>
+      </w:pPr>
+      <w:r>
+        <w:t>Describe serial version</w:t>
+      </w:r>
+    </w:p>
+    <w:p>
+      <w:pPr>
+        <w:pStyle w:val="ListParagraph"/>
+        <w:numPr>
+          <w:ilvl w:val="1"/>
+          <w:numId w:val="30"/>
+        </w:numPr>
+      </w:pPr>
+      <w:r>
+        <w:t>All methods</w:t>
+      </w:r>
+    </w:p>
+    <w:p>
+      <w:pPr>
+        <w:pStyle w:val="ListParagraph"/>
+        <w:numPr>
+          <w:ilvl w:val="1"/>
+          <w:numId w:val="30"/>
+        </w:numPr>
+      </w:pPr>
+      <w:r>
+        <w:t>Matrix library you created</w:t>
+      </w:r>
+    </w:p>
+    <w:p>
+      <w:pPr>
+        <w:pStyle w:val="ListParagraph"/>
+        <w:numPr>
+          <w:ilvl w:val="1"/>
+          <w:numId w:val="30"/>
+        </w:numPr>
+      </w:pPr>
+      <w:r>
+        <w:t>Mathematics behind training algorithm</w:t>
+      </w:r>
+    </w:p>
+    <w:p>
+      <w:pPr>
+        <w:pStyle w:val="ListParagraph"/>
+        <w:numPr>
+          <w:ilvl w:val="1"/>
+          <w:numId w:val="30"/>
+        </w:numPr>
+      </w:pPr>
+      <w:r>
+        <w:t>The accuracy of the network</w:t>
+      </w:r>
+    </w:p>
+    <w:p>
+      <w:pPr>
+        <w:pStyle w:val="ListParagraph"/>
+        <w:numPr>
+          <w:ilvl w:val="1"/>
+          <w:numId w:val="30"/>
+        </w:numPr>
+      </w:pPr>
+      <w:r>
+        <w:t xml:space="preserve">What dataset you are using, and why </w:t>
+      </w:r>
+    </w:p>
+    <w:p>
+      <w:pPr>
+        <w:pStyle w:val="ListParagraph"/>
+        <w:numPr>
+          <w:ilvl w:val="0"/>
+          <w:numId w:val="30"/>
+        </w:numPr>
+      </w:pPr>
+      <w:r>
+        <w:t>How you moved from serial to parallel</w:t>
+      </w:r>
+    </w:p>
+    <w:p>
+      <w:pPr>
+        <w:pStyle w:val="ListParagraph"/>
+        <w:numPr>
+          <w:ilvl w:val="1"/>
+          <w:numId w:val="30"/>
+        </w:numPr>
+      </w:pPr>
+      <w:r>
+        <w:t xml:space="preserve">What processes are still in </w:t>
+      </w:r>
+      <w:r>
+        <w:t>serial?</w:t>
+      </w:r>
+    </w:p>
+    <w:p>
+      <w:pPr>
+        <w:pStyle w:val="ListParagraph"/>
+        <w:numPr>
+          <w:ilvl w:val="2"/>
+          <w:numId w:val="30"/>
+        </w:numPr>
+      </w:pPr>
+      <w:r>
+        <w:t>What effect would if have if everything was in parallel</w:t>
+      </w:r>
+    </w:p>
+    <w:p>
+      <w:pPr>
+        <w:pStyle w:val="ListParagraph"/>
+        <w:numPr>
+          <w:ilvl w:val="2"/>
+          <w:numId w:val="30"/>
+        </w:numPr>
+      </w:pPr>
+      <w:r>
+        <w:t>Why aren’t they in parallel?</w:t>
+      </w:r>
+    </w:p>
+    <w:p>
+      <w:pPr>
+        <w:pStyle w:val="Heading1"/>
+      </w:pPr>
+      <w:bookmarkStart w:id="5" w:name="_Toc27491412"/>
       <w:r>
         <w:t>Evaluation</w:t>
       </w:r>
+      <w:bookmarkEnd w:id="5"/>
     </w:p>
     <w:p/>
     <w:p>
       <w:pPr>
         <w:pStyle w:val="Heading1"/>
       </w:pPr>
+      <w:bookmarkStart w:id="6" w:name="_Toc27491413"/>
       <w:r>
         <w:t>Conclusion</w:t>
       </w:r>
+      <w:bookmarkEnd w:id="6"/>
     </w:p>
     <w:p/>
     <w:p>
       <w:pPr>
         <w:pStyle w:val="Heading1"/>
       </w:pPr>
+      <w:bookmarkStart w:id="7" w:name="_Toc27491414"/>
       <w:r>
+        <w:lastRenderedPageBreak/>
         <w:t>References</w:t>
       </w:r>
-    </w:p>
-    <w:p>
-      <w:bookmarkStart w:id="0" w:name="_GoBack"/>
-      <w:bookmarkEnd w:id="0"/>
+      <w:bookmarkEnd w:id="7"/>
     </w:p>
     <w:p/>
+    <w:p/>
     <w:sectPr>
-      <w:footerReference w:type="default" r:id="rId10"/>
+      <w:footerReference w:type="default" r:id="rId11"/>
       <w:pgSz w:w="12240" w:h="15840"/>
       <w:pgMar w:top="1440" w:right="1440" w:bottom="1440" w:left="1440" w:header="720" w:footer="720" w:gutter="0"/>
       <w:cols w:space="720"/>
@@ -114,24 +968,27 @@
 
 <file path=word/footer1.xml><?xml version="1.0" encoding="utf-8"?>
 <w:ftr xmlns:wpc="http://schemas.microsoft.com/office/word/2010/wordprocessingCanvas" xmlns:cx="http://schemas.microsoft.com/office/drawing/2014/chartex" xmlns:cx1="http://schemas.microsoft.com/office/drawing/2015/9/8/chartex" xmlns:cx2="http://schemas.microsoft.com/office/drawing/2015/10/21/chartex" xmlns:cx3="http://schemas.microsoft.com/office/drawing/2016/5/9/chartex" xmlns:cx4="http://schemas.microsoft.com/office/drawing/2016/5/10/chartex" xmlns:cx5="http://schemas.microsoft.com/office/drawing/2016/5/11/chartex" xmlns:cx6="http://schemas.microsoft.com/office/drawing/2016/5/12/chartex" xmlns:cx7="http://schemas.microsoft.com/office/drawing/2016/5/13/chartex" xmlns:cx8="http://schemas.microsoft.com/office/drawing/2016/5/14/chartex" xmlns:mc="http://schemas.openxmlformats.org/markup-compatibility/2006" xmlns:aink="http://schemas.microsoft.com/office/drawing/2016/ink" xmlns:am3d="http://schemas.microsoft.com/office/drawing/2017/model3d" xmlns:o="urn:schemas-microsoft-com:office:office" xmlns:r="http://schemas.openxmlformats.org/officeDocument/2006/relationships" xmlns:m="http://schemas.openxmlformats.org/officeDocument/2006/math" xmlns:v="urn:schemas-microsoft-com:vml" xmlns:wp14="http://schemas.microsoft.com/office/word/2010/wordprocessingDrawing" xmlns:wp="http://schemas.openxmlformats.org/drawingml/2006/wordprocessingDrawing" xmlns:w10="urn:schemas-microsoft-com:office:word" xmlns:w="http://schemas.openxmlformats.org/wordprocessingml/2006/main" xmlns:w14="http://schemas.microsoft.com/office/word/2010/wordml" xmlns:w15="http://schemas.microsoft.com/office/word/2012/wordml" xmlns:w16cid="http://schemas.microsoft.com/office/word/2016/wordml/cid" xmlns:w16se="http://schemas.microsoft.com/office/word/2015/wordml/symex" xmlns:wpg="http://schemas.microsoft.com/office/word/2010/wordprocessingGroup" xmlns:wpi="http://schemas.microsoft.com/office/word/2010/wordprocessingInk" xmlns:wne="http://schemas.microsoft.com/office/word/2006/wordml" xmlns:wps="http://schemas.microsoft.com/office/word/2010/wordprocessingShape" mc:Ignorable="w14 w15 w16se w16cid wp14">
-  <w:sdt>
-    <w:sdtPr>
-      <w:id w:val="97759961"/>
-      <w:docPartObj>
-        <w:docPartGallery w:val="Page Numbers (Bottom of Page)"/>
-        <w:docPartUnique/>
-      </w:docPartObj>
-    </w:sdtPr>
-    <w:sdtEndPr>
-      <w:rPr>
-        <w:noProof/>
-      </w:rPr>
-    </w:sdtEndPr>
-    <w:sdtContent>
-      <w:p>
-        <w:pPr>
-          <w:pStyle w:val="Footer"/>
-        </w:pPr>
+  <w:p>
+    <w:pPr>
+      <w:pStyle w:val="Footer"/>
+      <w:tabs>
+        <w:tab w:val="right" w:pos="9360"/>
+      </w:tabs>
+    </w:pPr>
+    <w:sdt>
+      <w:sdtPr>
+        <w:id w:val="97759961"/>
+        <w:docPartObj>
+          <w:docPartGallery w:val="Page Numbers (Bottom of Page)"/>
+          <w:docPartUnique/>
+        </w:docPartObj>
+      </w:sdtPr>
+      <w:sdtEndPr>
+        <w:rPr>
+          <w:noProof/>
+        </w:rPr>
+      </w:sdtEndPr>
+      <w:sdtContent>
         <w:r>
           <w:fldChar w:fldCharType="begin"/>
         </w:r>
@@ -153,9 +1010,16 @@
           </w:rPr>
           <w:fldChar w:fldCharType="end"/>
         </w:r>
-      </w:p>
-    </w:sdtContent>
-  </w:sdt>
+      </w:sdtContent>
+    </w:sdt>
+    <w:r>
+      <w:rPr>
+        <w:noProof/>
+      </w:rPr>
+      <w:tab/>
+      <w:t>10555972</w:t>
+    </w:r>
+  </w:p>
 </w:ftr>
 </file>
 
@@ -890,6 +1754,232 @@
     </w:lvl>
   </w:abstractNum>
   <w:abstractNum w:abstractNumId="16" w15:restartNumberingAfterBreak="0">
+    <w:nsid w:val="2BAB7518"/>
+    <w:multiLevelType w:val="hybridMultilevel"/>
+    <w:tmpl w:val="4898427A"/>
+    <w:lvl w:ilvl="0" w:tplc="08090001">
+      <w:start w:val="1"/>
+      <w:numFmt w:val="bullet"/>
+      <w:lvlText w:val=""/>
+      <w:lvlJc w:val="left"/>
+      <w:pPr>
+        <w:ind w:left="720" w:hanging="360"/>
+      </w:pPr>
+      <w:rPr>
+        <w:rFonts w:ascii="Symbol" w:hAnsi="Symbol" w:hint="default"/>
+      </w:rPr>
+    </w:lvl>
+    <w:lvl w:ilvl="1" w:tplc="08090003">
+      <w:start w:val="1"/>
+      <w:numFmt w:val="bullet"/>
+      <w:lvlText w:val="o"/>
+      <w:lvlJc w:val="left"/>
+      <w:pPr>
+        <w:ind w:left="1440" w:hanging="360"/>
+      </w:pPr>
+      <w:rPr>
+        <w:rFonts w:ascii="Courier New" w:hAnsi="Courier New" w:cs="Courier New" w:hint="default"/>
+      </w:rPr>
+    </w:lvl>
+    <w:lvl w:ilvl="2" w:tplc="08090005">
+      <w:start w:val="1"/>
+      <w:numFmt w:val="bullet"/>
+      <w:lvlText w:val=""/>
+      <w:lvlJc w:val="left"/>
+      <w:pPr>
+        <w:ind w:left="2160" w:hanging="360"/>
+      </w:pPr>
+      <w:rPr>
+        <w:rFonts w:ascii="Wingdings" w:hAnsi="Wingdings" w:hint="default"/>
+      </w:rPr>
+    </w:lvl>
+    <w:lvl w:ilvl="3" w:tplc="08090001" w:tentative="1">
+      <w:start w:val="1"/>
+      <w:numFmt w:val="bullet"/>
+      <w:lvlText w:val=""/>
+      <w:lvlJc w:val="left"/>
+      <w:pPr>
+        <w:ind w:left="2880" w:hanging="360"/>
+      </w:pPr>
+      <w:rPr>
+        <w:rFonts w:ascii="Symbol" w:hAnsi="Symbol" w:hint="default"/>
+      </w:rPr>
+    </w:lvl>
+    <w:lvl w:ilvl="4" w:tplc="08090003" w:tentative="1">
+      <w:start w:val="1"/>
+      <w:numFmt w:val="bullet"/>
+      <w:lvlText w:val="o"/>
+      <w:lvlJc w:val="left"/>
+      <w:pPr>
+        <w:ind w:left="3600" w:hanging="360"/>
+      </w:pPr>
+      <w:rPr>
+        <w:rFonts w:ascii="Courier New" w:hAnsi="Courier New" w:cs="Courier New" w:hint="default"/>
+      </w:rPr>
+    </w:lvl>
+    <w:lvl w:ilvl="5" w:tplc="08090005" w:tentative="1">
+      <w:start w:val="1"/>
+      <w:numFmt w:val="bullet"/>
+      <w:lvlText w:val=""/>
+      <w:lvlJc w:val="left"/>
+      <w:pPr>
+        <w:ind w:left="4320" w:hanging="360"/>
+      </w:pPr>
+      <w:rPr>
+        <w:rFonts w:ascii="Wingdings" w:hAnsi="Wingdings" w:hint="default"/>
+      </w:rPr>
+    </w:lvl>
+    <w:lvl w:ilvl="6" w:tplc="08090001" w:tentative="1">
+      <w:start w:val="1"/>
+      <w:numFmt w:val="bullet"/>
+      <w:lvlText w:val=""/>
+      <w:lvlJc w:val="left"/>
+      <w:pPr>
+        <w:ind w:left="5040" w:hanging="360"/>
+      </w:pPr>
+      <w:rPr>
+        <w:rFonts w:ascii="Symbol" w:hAnsi="Symbol" w:hint="default"/>
+      </w:rPr>
+    </w:lvl>
+    <w:lvl w:ilvl="7" w:tplc="08090003" w:tentative="1">
+      <w:start w:val="1"/>
+      <w:numFmt w:val="bullet"/>
+      <w:lvlText w:val="o"/>
+      <w:lvlJc w:val="left"/>
+      <w:pPr>
+        <w:ind w:left="5760" w:hanging="360"/>
+      </w:pPr>
+      <w:rPr>
+        <w:rFonts w:ascii="Courier New" w:hAnsi="Courier New" w:cs="Courier New" w:hint="default"/>
+      </w:rPr>
+    </w:lvl>
+    <w:lvl w:ilvl="8" w:tplc="08090005" w:tentative="1">
+      <w:start w:val="1"/>
+      <w:numFmt w:val="bullet"/>
+      <w:lvlText w:val=""/>
+      <w:lvlJc w:val="left"/>
+      <w:pPr>
+        <w:ind w:left="6480" w:hanging="360"/>
+      </w:pPr>
+      <w:rPr>
+        <w:rFonts w:ascii="Wingdings" w:hAnsi="Wingdings" w:hint="default"/>
+      </w:rPr>
+    </w:lvl>
+  </w:abstractNum>
+  <w:abstractNum w:abstractNumId="17" w15:restartNumberingAfterBreak="0">
+    <w:nsid w:val="2E0707FD"/>
+    <w:multiLevelType w:val="hybridMultilevel"/>
+    <w:tmpl w:val="D41849D4"/>
+    <w:lvl w:ilvl="0" w:tplc="08090001">
+      <w:start w:val="1"/>
+      <w:numFmt w:val="bullet"/>
+      <w:lvlText w:val=""/>
+      <w:lvlJc w:val="left"/>
+      <w:pPr>
+        <w:ind w:left="360" w:hanging="360"/>
+      </w:pPr>
+      <w:rPr>
+        <w:rFonts w:ascii="Symbol" w:hAnsi="Symbol" w:hint="default"/>
+      </w:rPr>
+    </w:lvl>
+    <w:lvl w:ilvl="1" w:tplc="08090003" w:tentative="1">
+      <w:start w:val="1"/>
+      <w:numFmt w:val="bullet"/>
+      <w:lvlText w:val="o"/>
+      <w:lvlJc w:val="left"/>
+      <w:pPr>
+        <w:ind w:left="1080" w:hanging="360"/>
+      </w:pPr>
+      <w:rPr>
+        <w:rFonts w:ascii="Courier New" w:hAnsi="Courier New" w:cs="Courier New" w:hint="default"/>
+      </w:rPr>
+    </w:lvl>
+    <w:lvl w:ilvl="2" w:tplc="08090005" w:tentative="1">
+      <w:start w:val="1"/>
+      <w:numFmt w:val="bullet"/>
+      <w:lvlText w:val=""/>
+      <w:lvlJc w:val="left"/>
+      <w:pPr>
+        <w:ind w:left="1800" w:hanging="360"/>
+      </w:pPr>
+      <w:rPr>
+        <w:rFonts w:ascii="Wingdings" w:hAnsi="Wingdings" w:hint="default"/>
+      </w:rPr>
+    </w:lvl>
+    <w:lvl w:ilvl="3" w:tplc="08090001" w:tentative="1">
+      <w:start w:val="1"/>
+      <w:numFmt w:val="bullet"/>
+      <w:lvlText w:val=""/>
+      <w:lvlJc w:val="left"/>
+      <w:pPr>
+        <w:ind w:left="2520" w:hanging="360"/>
+      </w:pPr>
+      <w:rPr>
+        <w:rFonts w:ascii="Symbol" w:hAnsi="Symbol" w:hint="default"/>
+      </w:rPr>
+    </w:lvl>
+    <w:lvl w:ilvl="4" w:tplc="08090003" w:tentative="1">
+      <w:start w:val="1"/>
+      <w:numFmt w:val="bullet"/>
+      <w:lvlText w:val="o"/>
+      <w:lvlJc w:val="left"/>
+      <w:pPr>
+        <w:ind w:left="3240" w:hanging="360"/>
+      </w:pPr>
+      <w:rPr>
+        <w:rFonts w:ascii="Courier New" w:hAnsi="Courier New" w:cs="Courier New" w:hint="default"/>
+      </w:rPr>
+    </w:lvl>
+    <w:lvl w:ilvl="5" w:tplc="08090005" w:tentative="1">
+      <w:start w:val="1"/>
+      <w:numFmt w:val="bullet"/>
+      <w:lvlText w:val=""/>
+      <w:lvlJc w:val="left"/>
+      <w:pPr>
+        <w:ind w:left="3960" w:hanging="360"/>
+      </w:pPr>
+      <w:rPr>
+        <w:rFonts w:ascii="Wingdings" w:hAnsi="Wingdings" w:hint="default"/>
+      </w:rPr>
+    </w:lvl>
+    <w:lvl w:ilvl="6" w:tplc="08090001" w:tentative="1">
+      <w:start w:val="1"/>
+      <w:numFmt w:val="bullet"/>
+      <w:lvlText w:val=""/>
+      <w:lvlJc w:val="left"/>
+      <w:pPr>
+        <w:ind w:left="4680" w:hanging="360"/>
+      </w:pPr>
+      <w:rPr>
+        <w:rFonts w:ascii="Symbol" w:hAnsi="Symbol" w:hint="default"/>
+      </w:rPr>
+    </w:lvl>
+    <w:lvl w:ilvl="7" w:tplc="08090003" w:tentative="1">
+      <w:start w:val="1"/>
+      <w:numFmt w:val="bullet"/>
+      <w:lvlText w:val="o"/>
+      <w:lvlJc w:val="left"/>
+      <w:pPr>
+        <w:ind w:left="5400" w:hanging="360"/>
+      </w:pPr>
+      <w:rPr>
+        <w:rFonts w:ascii="Courier New" w:hAnsi="Courier New" w:cs="Courier New" w:hint="default"/>
+      </w:rPr>
+    </w:lvl>
+    <w:lvl w:ilvl="8" w:tplc="08090005" w:tentative="1">
+      <w:start w:val="1"/>
+      <w:numFmt w:val="bullet"/>
+      <w:lvlText w:val=""/>
+      <w:lvlJc w:val="left"/>
+      <w:pPr>
+        <w:ind w:left="6120" w:hanging="360"/>
+      </w:pPr>
+      <w:rPr>
+        <w:rFonts w:ascii="Wingdings" w:hAnsi="Wingdings" w:hint="default"/>
+      </w:rPr>
+    </w:lvl>
+  </w:abstractNum>
+  <w:abstractNum w:abstractNumId="18" w15:restartNumberingAfterBreak="0">
     <w:nsid w:val="3F9A3F7E"/>
     <w:multiLevelType w:val="multilevel"/>
     <w:tmpl w:val="04090023"/>
@@ -976,7 +2066,7 @@
       </w:pPr>
     </w:lvl>
   </w:abstractNum>
-  <w:abstractNum w:abstractNumId="17" w15:restartNumberingAfterBreak="0">
+  <w:abstractNum w:abstractNumId="19" w15:restartNumberingAfterBreak="0">
     <w:nsid w:val="4986523D"/>
     <w:multiLevelType w:val="multilevel"/>
     <w:tmpl w:val="0409001D"/>
@@ -1060,6 +2150,119 @@
       <w:pPr>
         <w:ind w:left="3240" w:hanging="360"/>
       </w:pPr>
+    </w:lvl>
+  </w:abstractNum>
+  <w:abstractNum w:abstractNumId="20" w15:restartNumberingAfterBreak="0">
+    <w:nsid w:val="70704BD0"/>
+    <w:multiLevelType w:val="hybridMultilevel"/>
+    <w:tmpl w:val="66DC83AE"/>
+    <w:lvl w:ilvl="0" w:tplc="08090001">
+      <w:start w:val="1"/>
+      <w:numFmt w:val="bullet"/>
+      <w:lvlText w:val=""/>
+      <w:lvlJc w:val="left"/>
+      <w:pPr>
+        <w:ind w:left="720" w:hanging="360"/>
+      </w:pPr>
+      <w:rPr>
+        <w:rFonts w:ascii="Symbol" w:hAnsi="Symbol" w:hint="default"/>
+      </w:rPr>
+    </w:lvl>
+    <w:lvl w:ilvl="1" w:tplc="08090003">
+      <w:start w:val="1"/>
+      <w:numFmt w:val="bullet"/>
+      <w:lvlText w:val="o"/>
+      <w:lvlJc w:val="left"/>
+      <w:pPr>
+        <w:ind w:left="1440" w:hanging="360"/>
+      </w:pPr>
+      <w:rPr>
+        <w:rFonts w:ascii="Courier New" w:hAnsi="Courier New" w:cs="Courier New" w:hint="default"/>
+      </w:rPr>
+    </w:lvl>
+    <w:lvl w:ilvl="2" w:tplc="08090005" w:tentative="1">
+      <w:start w:val="1"/>
+      <w:numFmt w:val="bullet"/>
+      <w:lvlText w:val=""/>
+      <w:lvlJc w:val="left"/>
+      <w:pPr>
+        <w:ind w:left="2160" w:hanging="360"/>
+      </w:pPr>
+      <w:rPr>
+        <w:rFonts w:ascii="Wingdings" w:hAnsi="Wingdings" w:hint="default"/>
+      </w:rPr>
+    </w:lvl>
+    <w:lvl w:ilvl="3" w:tplc="08090001" w:tentative="1">
+      <w:start w:val="1"/>
+      <w:numFmt w:val="bullet"/>
+      <w:lvlText w:val=""/>
+      <w:lvlJc w:val="left"/>
+      <w:pPr>
+        <w:ind w:left="2880" w:hanging="360"/>
+      </w:pPr>
+      <w:rPr>
+        <w:rFonts w:ascii="Symbol" w:hAnsi="Symbol" w:hint="default"/>
+      </w:rPr>
+    </w:lvl>
+    <w:lvl w:ilvl="4" w:tplc="08090003" w:tentative="1">
+      <w:start w:val="1"/>
+      <w:numFmt w:val="bullet"/>
+      <w:lvlText w:val="o"/>
+      <w:lvlJc w:val="left"/>
+      <w:pPr>
+        <w:ind w:left="3600" w:hanging="360"/>
+      </w:pPr>
+      <w:rPr>
+        <w:rFonts w:ascii="Courier New" w:hAnsi="Courier New" w:cs="Courier New" w:hint="default"/>
+      </w:rPr>
+    </w:lvl>
+    <w:lvl w:ilvl="5" w:tplc="08090005" w:tentative="1">
+      <w:start w:val="1"/>
+      <w:numFmt w:val="bullet"/>
+      <w:lvlText w:val=""/>
+      <w:lvlJc w:val="left"/>
+      <w:pPr>
+        <w:ind w:left="4320" w:hanging="360"/>
+      </w:pPr>
+      <w:rPr>
+        <w:rFonts w:ascii="Wingdings" w:hAnsi="Wingdings" w:hint="default"/>
+      </w:rPr>
+    </w:lvl>
+    <w:lvl w:ilvl="6" w:tplc="08090001" w:tentative="1">
+      <w:start w:val="1"/>
+      <w:numFmt w:val="bullet"/>
+      <w:lvlText w:val=""/>
+      <w:lvlJc w:val="left"/>
+      <w:pPr>
+        <w:ind w:left="5040" w:hanging="360"/>
+      </w:pPr>
+      <w:rPr>
+        <w:rFonts w:ascii="Symbol" w:hAnsi="Symbol" w:hint="default"/>
+      </w:rPr>
+    </w:lvl>
+    <w:lvl w:ilvl="7" w:tplc="08090003" w:tentative="1">
+      <w:start w:val="1"/>
+      <w:numFmt w:val="bullet"/>
+      <w:lvlText w:val="o"/>
+      <w:lvlJc w:val="left"/>
+      <w:pPr>
+        <w:ind w:left="5760" w:hanging="360"/>
+      </w:pPr>
+      <w:rPr>
+        <w:rFonts w:ascii="Courier New" w:hAnsi="Courier New" w:cs="Courier New" w:hint="default"/>
+      </w:rPr>
+    </w:lvl>
+    <w:lvl w:ilvl="8" w:tplc="08090005" w:tentative="1">
+      <w:start w:val="1"/>
+      <w:numFmt w:val="bullet"/>
+      <w:lvlText w:val=""/>
+      <w:lvlJc w:val="left"/>
+      <w:pPr>
+        <w:ind w:left="6480" w:hanging="360"/>
+      </w:pPr>
+      <w:rPr>
+        <w:rFonts w:ascii="Wingdings" w:hAnsi="Wingdings" w:hint="default"/>
+      </w:rPr>
     </w:lvl>
   </w:abstractNum>
   <w:num w:numId="1">
@@ -1129,7 +2332,7 @@
     <w:abstractNumId w:val="10"/>
   </w:num>
   <w:num w:numId="14">
-    <w:abstractNumId w:val="17"/>
+    <w:abstractNumId w:val="19"/>
   </w:num>
   <w:num w:numId="15">
     <w:abstractNumId w:val="11"/>
@@ -1174,7 +2377,16 @@
     <w:abstractNumId w:val="15"/>
   </w:num>
   <w:num w:numId="29">
+    <w:abstractNumId w:val="18"/>
+  </w:num>
+  <w:num w:numId="30">
     <w:abstractNumId w:val="16"/>
+  </w:num>
+  <w:num w:numId="31">
+    <w:abstractNumId w:val="17"/>
+  </w:num>
+  <w:num w:numId="32">
+    <w:abstractNumId w:val="20"/>
   </w:num>
 </w:numbering>
 </file>
@@ -1302,6 +2514,7 @@
     <w:lsdException w:name="HTML Sample" w:semiHidden="1" w:unhideWhenUsed="1"/>
     <w:lsdException w:name="HTML Typewriter" w:semiHidden="1" w:unhideWhenUsed="1"/>
     <w:lsdException w:name="HTML Variable" w:semiHidden="1" w:unhideWhenUsed="1"/>
+    <w:lsdException w:name="Normal Table" w:semiHidden="1" w:unhideWhenUsed="1"/>
     <w:lsdException w:name="annotation subject" w:semiHidden="1" w:unhideWhenUsed="1"/>
     <w:lsdException w:name="No List" w:semiHidden="1" w:unhideWhenUsed="1"/>
     <w:lsdException w:name="Outline List 1" w:semiHidden="1" w:unhideWhenUsed="1"/>
@@ -1346,6 +2559,7 @@
     <w:lsdException w:name="Table Professional" w:semiHidden="1" w:unhideWhenUsed="1"/>
     <w:lsdException w:name="Table Subtle 1" w:semiHidden="1" w:unhideWhenUsed="1"/>
     <w:lsdException w:name="Table Subtle 2" w:semiHidden="1" w:unhideWhenUsed="1"/>
+    <w:lsdException w:name="Table Web 1" w:semiHidden="1" w:unhideWhenUsed="1"/>
     <w:lsdException w:name="Table Web 2" w:semiHidden="1" w:unhideWhenUsed="1"/>
     <w:lsdException w:name="Table Web 3" w:semiHidden="1" w:unhideWhenUsed="1"/>
     <w:lsdException w:name="Balloon Text" w:semiHidden="1" w:unhideWhenUsed="1"/>
@@ -1574,7 +2788,10 @@
   <w:style w:type="paragraph" w:default="1" w:styleId="Normal">
     <w:name w:val="Normal"/>
     <w:qFormat/>
-    <w:rsid w:val="00FD262C"/>
+    <w:rsid w:val="00E575CC"/>
+    <w:rPr>
+      <w:sz w:val="24"/>
+    </w:rPr>
   </w:style>
   <w:style w:type="paragraph" w:styleId="Heading1">
     <w:name w:val="heading 1"/>
@@ -1608,7 +2825,6 @@
     <w:next w:val="Normal"/>
     <w:link w:val="Heading2Char"/>
     <w:uiPriority w:val="9"/>
-    <w:semiHidden/>
     <w:unhideWhenUsed/>
     <w:qFormat/>
     <w:rsid w:val="00FD262C"/>
@@ -1880,7 +3096,6 @@
     <w:basedOn w:val="DefaultParagraphFont"/>
     <w:link w:val="Heading2"/>
     <w:uiPriority w:val="9"/>
-    <w:semiHidden/>
     <w:rsid w:val="00FD262C"/>
     <w:rPr>
       <w:rFonts w:asciiTheme="majorHAnsi" w:eastAsiaTheme="majorEastAsia" w:hAnsiTheme="majorHAnsi" w:cstheme="majorBidi"/>
@@ -2028,7 +3243,6 @@
     <w:basedOn w:val="Heading1"/>
     <w:next w:val="Normal"/>
     <w:uiPriority w:val="39"/>
-    <w:semiHidden/>
     <w:unhideWhenUsed/>
     <w:qFormat/>
     <w:pPr>
@@ -2447,7 +3661,6 @@
     <w:name w:val="Hyperlink"/>
     <w:basedOn w:val="DefaultParagraphFont"/>
     <w:uiPriority w:val="99"/>
-    <w:semiHidden/>
     <w:unhideWhenUsed/>
     <w:rsid w:val="007833A7"/>
     <w:rPr>
@@ -2533,588 +3746,44 @@
       <w:spacing w:val="5"/>
     </w:rPr>
   </w:style>
+  <w:style w:type="paragraph" w:styleId="ListParagraph">
+    <w:name w:val="List Paragraph"/>
+    <w:basedOn w:val="Normal"/>
+    <w:uiPriority w:val="34"/>
+    <w:unhideWhenUsed/>
+    <w:qFormat/>
+    <w:rsid w:val="005354F3"/>
+    <w:pPr>
+      <w:ind w:left="720"/>
+      <w:contextualSpacing/>
+    </w:pPr>
+  </w:style>
+  <w:style w:type="paragraph" w:styleId="TOC1">
+    <w:name w:val="toc 1"/>
+    <w:basedOn w:val="Normal"/>
+    <w:next w:val="Normal"/>
+    <w:autoRedefine/>
+    <w:uiPriority w:val="39"/>
+    <w:unhideWhenUsed/>
+    <w:rsid w:val="00A81109"/>
+    <w:pPr>
+      <w:spacing w:after="100"/>
+    </w:pPr>
+  </w:style>
+  <w:style w:type="paragraph" w:styleId="TOC2">
+    <w:name w:val="toc 2"/>
+    <w:basedOn w:val="Normal"/>
+    <w:next w:val="Normal"/>
+    <w:autoRedefine/>
+    <w:uiPriority w:val="39"/>
+    <w:unhideWhenUsed/>
+    <w:rsid w:val="00D3575A"/>
+    <w:pPr>
+      <w:spacing w:after="100"/>
+      <w:ind w:left="240"/>
+    </w:pPr>
+  </w:style>
 </w:styles>
-</file>
-
-<file path=word/glossary/document.xml><?xml version="1.0" encoding="utf-8"?>
-<w:glossaryDocument xmlns:wpc="http://schemas.microsoft.com/office/word/2010/wordprocessingCanvas" xmlns:cx="http://schemas.microsoft.com/office/drawing/2014/chartex" xmlns:cx1="http://schemas.microsoft.com/office/drawing/2015/9/8/chartex" xmlns:cx2="http://schemas.microsoft.com/office/drawing/2015/10/21/chartex" xmlns:cx3="http://schemas.microsoft.com/office/drawing/2016/5/9/chartex" xmlns:cx4="http://schemas.microsoft.com/office/drawing/2016/5/10/chartex" xmlns:cx5="http://schemas.microsoft.com/office/drawing/2016/5/11/chartex" xmlns:cx6="http://schemas.microsoft.com/office/drawing/2016/5/12/chartex" xmlns:cx7="http://schemas.microsoft.com/office/drawing/2016/5/13/chartex" xmlns:cx8="http://schemas.microsoft.com/office/drawing/2016/5/14/chartex" xmlns:mc="http://schemas.openxmlformats.org/markup-compatibility/2006" xmlns:aink="http://schemas.microsoft.com/office/drawing/2016/ink" xmlns:am3d="http://schemas.microsoft.com/office/drawing/2017/model3d" xmlns:o="urn:schemas-microsoft-com:office:office" xmlns:r="http://schemas.openxmlformats.org/officeDocument/2006/relationships" xmlns:m="http://schemas.openxmlformats.org/officeDocument/2006/math" xmlns:v="urn:schemas-microsoft-com:vml" xmlns:wp14="http://schemas.microsoft.com/office/word/2010/wordprocessingDrawing" xmlns:wp="http://schemas.openxmlformats.org/drawingml/2006/wordprocessingDrawing" xmlns:w10="urn:schemas-microsoft-com:office:word" xmlns:w="http://schemas.openxmlformats.org/wordprocessingml/2006/main" xmlns:w14="http://schemas.microsoft.com/office/word/2010/wordml" xmlns:w15="http://schemas.microsoft.com/office/word/2012/wordml" xmlns:w16cid="http://schemas.microsoft.com/office/word/2016/wordml/cid" xmlns:w16se="http://schemas.microsoft.com/office/word/2015/wordml/symex" xmlns:wpg="http://schemas.microsoft.com/office/word/2010/wordprocessingGroup" xmlns:wpi="http://schemas.microsoft.com/office/word/2010/wordprocessingInk" xmlns:wne="http://schemas.microsoft.com/office/word/2006/wordml" xmlns:wps="http://schemas.microsoft.com/office/word/2010/wordprocessingShape" mc:Ignorable="w14 w15 w16se w16cid wp14">
-  <w:docParts>
-    <w:docPart>
-      <w:docPartPr>
-        <w:name w:val="1FDBA8B8912E444595EAD68B20586978"/>
-        <w:category>
-          <w:name w:val="General"/>
-          <w:gallery w:val="placeholder"/>
-        </w:category>
-        <w:types>
-          <w:type w:val="bbPlcHdr"/>
-        </w:types>
-        <w:behaviors>
-          <w:behavior w:val="content"/>
-        </w:behaviors>
-        <w:guid w:val="{92A0321C-612A-4FA1-9BCD-FD8D21E06A8C}"/>
-      </w:docPartPr>
-      <w:docPartBody>
-        <w:p>
-          <w:pPr>
-            <w:pStyle w:val="1FDBA8B8912E444595EAD68B20586978"/>
-          </w:pPr>
-          <w:r>
-            <w:t>Ti</w:t>
-          </w:r>
-          <w:r>
-            <w:t>tle</w:t>
-          </w:r>
-        </w:p>
-      </w:docPartBody>
-    </w:docPart>
-  </w:docParts>
-</w:glossaryDocument>
-</file>
-
-<file path=word/glossary/fontTable.xml><?xml version="1.0" encoding="utf-8"?>
-<w:fonts xmlns:mc="http://schemas.openxmlformats.org/markup-compatibility/2006" xmlns:r="http://schemas.openxmlformats.org/officeDocument/2006/relationships" xmlns:w="http://schemas.openxmlformats.org/wordprocessingml/2006/main" xmlns:w14="http://schemas.microsoft.com/office/word/2010/wordml" xmlns:w15="http://schemas.microsoft.com/office/word/2012/wordml" xmlns:w16cid="http://schemas.microsoft.com/office/word/2016/wordml/cid" xmlns:w16se="http://schemas.microsoft.com/office/word/2015/wordml/symex" mc:Ignorable="w14 w15 w16se w16cid">
-  <w:font w:name="Symbol">
-    <w:panose1 w:val="05050102010706020507"/>
-    <w:charset w:val="02"/>
-    <w:family w:val="roman"/>
-    <w:pitch w:val="variable"/>
-    <w:sig w:usb0="00000000" w:usb1="10000000" w:usb2="00000000" w:usb3="00000000" w:csb0="80000000" w:csb1="00000000"/>
-  </w:font>
-  <w:font w:name="Times New Roman">
-    <w:panose1 w:val="02020603050405020304"/>
-    <w:charset w:val="00"/>
-    <w:family w:val="roman"/>
-    <w:pitch w:val="variable"/>
-    <w:sig w:usb0="E0002EFF" w:usb1="C000785B" w:usb2="00000009" w:usb3="00000000" w:csb0="000001FF" w:csb1="00000000"/>
-  </w:font>
-  <w:font w:name="Calibri">
-    <w:panose1 w:val="020F0502020204030204"/>
-    <w:charset w:val="00"/>
-    <w:family w:val="swiss"/>
-    <w:pitch w:val="variable"/>
-    <w:sig w:usb0="E4002EFF" w:usb1="C000247B" w:usb2="00000009" w:usb3="00000000" w:csb0="000001FF" w:csb1="00000000"/>
-  </w:font>
-  <w:font w:name="SimSun">
-    <w:altName w:val="宋体"/>
-    <w:panose1 w:val="02010600030101010101"/>
-    <w:charset w:val="86"/>
-    <w:family w:val="auto"/>
-    <w:pitch w:val="variable"/>
-    <w:sig w:usb0="00000003" w:usb1="288F0000" w:usb2="00000016" w:usb3="00000000" w:csb0="00040001" w:csb1="00000000"/>
-  </w:font>
-  <w:font w:name="Arial">
-    <w:panose1 w:val="020B0604020202020204"/>
-    <w:charset w:val="00"/>
-    <w:family w:val="swiss"/>
-    <w:pitch w:val="variable"/>
-    <w:sig w:usb0="E0002EFF" w:usb1="C000785B" w:usb2="00000009" w:usb3="00000000" w:csb0="000001FF" w:csb1="00000000"/>
-  </w:font>
-  <w:font w:name="Calibri Light">
-    <w:panose1 w:val="020F0302020204030204"/>
-    <w:charset w:val="00"/>
-    <w:family w:val="swiss"/>
-    <w:pitch w:val="variable"/>
-    <w:sig w:usb0="E4002EFF" w:usb1="C000247B" w:usb2="00000009" w:usb3="00000000" w:csb0="000001FF" w:csb1="00000000"/>
-  </w:font>
-  <w:font w:name="Segoe UI">
-    <w:panose1 w:val="020B0502040204020203"/>
-    <w:charset w:val="00"/>
-    <w:family w:val="swiss"/>
-    <w:pitch w:val="variable"/>
-    <w:sig w:usb0="E4002EFF" w:usb1="C000E47F" w:usb2="00000009" w:usb3="00000000" w:csb0="000001FF" w:csb1="00000000"/>
-  </w:font>
-  <w:font w:name="Consolas">
-    <w:panose1 w:val="020B0609020204030204"/>
-    <w:charset w:val="00"/>
-    <w:family w:val="modern"/>
-    <w:pitch w:val="fixed"/>
-    <w:sig w:usb0="E00002FF" w:usb1="0000FCFF" w:usb2="00000001" w:usb3="00000000" w:csb0="0000019F" w:csb1="00000000"/>
-  </w:font>
-</w:fonts>
-</file>
-
-<file path=word/glossary/settings.xml><?xml version="1.0" encoding="utf-8"?>
-<w:settings xmlns:mc="http://schemas.openxmlformats.org/markup-compatibility/2006" xmlns:o="urn:schemas-microsoft-com:office:office" xmlns:r="http://schemas.openxmlformats.org/officeDocument/2006/relationships" xmlns:m="http://schemas.openxmlformats.org/officeDocument/2006/math" xmlns:v="urn:schemas-microsoft-com:vml" xmlns:w10="urn:schemas-microsoft-com:office:word" xmlns:w="http://schemas.openxmlformats.org/wordprocessingml/2006/main" xmlns:w14="http://schemas.microsoft.com/office/word/2010/wordml" xmlns:w15="http://schemas.microsoft.com/office/word/2012/wordml" xmlns:w16cid="http://schemas.microsoft.com/office/word/2016/wordml/cid" xmlns:w16se="http://schemas.microsoft.com/office/word/2015/wordml/symex" xmlns:sl="http://schemas.openxmlformats.org/schemaLibrary/2006/main" mc:Ignorable="w14 w15 w16se w16cid">
-  <w:view w:val="normal"/>
-  <w:defaultTabStop w:val="720"/>
-  <w:characterSpacingControl w:val="doNotCompress"/>
-  <w:compat>
-    <w:useFELayout/>
-    <w:compatSetting w:name="compatibilityMode" w:uri="http://schemas.microsoft.com/office/word" w:val="15"/>
-    <w:compatSetting w:name="overrideTableStyleFontSizeAndJustification" w:uri="http://schemas.microsoft.com/office/word" w:val="1"/>
-    <w:compatSetting w:name="enableOpenTypeFeatures" w:uri="http://schemas.microsoft.com/office/word" w:val="1"/>
-    <w:compatSetting w:name="doNotFlipMirrorIndents" w:uri="http://schemas.microsoft.com/office/word" w:val="1"/>
-    <w:compatSetting w:name="differentiateMultirowTableHeaders" w:uri="http://schemas.microsoft.com/office/word" w:val="1"/>
-    <w:compatSetting w:name="useWord2013TrackBottomHyphenation" w:uri="http://schemas.microsoft.com/office/word" w:val="0"/>
-  </w:compat>
-  <w:rsids>
-    <w:rsidRoot w:val="0091649C"/>
-    <w:rsid w:val="0091649C"/>
-  </w:rsids>
-  <m:mathPr>
-    <m:mathFont m:val="Cambria Math"/>
-    <m:brkBin m:val="before"/>
-    <m:brkBinSub m:val="--"/>
-    <m:smallFrac m:val="0"/>
-    <m:dispDef/>
-    <m:lMargin m:val="0"/>
-    <m:rMargin m:val="0"/>
-    <m:defJc m:val="centerGroup"/>
-    <m:wrapIndent m:val="1440"/>
-    <m:intLim m:val="subSup"/>
-    <m:naryLim m:val="undOvr"/>
-  </m:mathPr>
-  <w:themeFontLang w:val="en-GB"/>
-  <w:clrSchemeMapping w:bg1="light1" w:t1="dark1" w:bg2="light2" w:t2="dark2" w:accent1="accent1" w:accent2="accent2" w:accent3="accent3" w:accent4="accent4" w:accent5="accent5" w:accent6="accent6" w:hyperlink="hyperlink" w:followedHyperlink="followedHyperlink"/>
-  <w:decimalSymbol w:val="."/>
-  <w:listSeparator w:val=","/>
-  <w15:chartTrackingRefBased/>
-</w:settings>
-</file>
-
-<file path=word/glossary/styles.xml><?xml version="1.0" encoding="utf-8"?>
-<w:styles xmlns:mc="http://schemas.openxmlformats.org/markup-compatibility/2006" xmlns:r="http://schemas.openxmlformats.org/officeDocument/2006/relationships" xmlns:w="http://schemas.openxmlformats.org/wordprocessingml/2006/main" xmlns:w14="http://schemas.microsoft.com/office/word/2010/wordml" xmlns:w15="http://schemas.microsoft.com/office/word/2012/wordml" xmlns:w16cid="http://schemas.microsoft.com/office/word/2016/wordml/cid" xmlns:w16se="http://schemas.microsoft.com/office/word/2015/wordml/symex" mc:Ignorable="w14 w15 w16se w16cid">
-  <w:docDefaults>
-    <w:rPrDefault>
-      <w:rPr>
-        <w:rFonts w:asciiTheme="minorHAnsi" w:eastAsiaTheme="minorEastAsia" w:hAnsiTheme="minorHAnsi" w:cstheme="minorBidi"/>
-        <w:sz w:val="22"/>
-        <w:szCs w:val="22"/>
-        <w:lang w:val="en-GB" w:eastAsia="en-GB" w:bidi="ar-SA"/>
-      </w:rPr>
-    </w:rPrDefault>
-    <w:pPrDefault>
-      <w:pPr>
-        <w:spacing w:after="160" w:line="259" w:lineRule="auto"/>
-      </w:pPr>
-    </w:pPrDefault>
-  </w:docDefaults>
-  <w:latentStyles w:defLockedState="0" w:defUIPriority="99" w:defSemiHidden="0" w:defUnhideWhenUsed="0" w:defQFormat="0" w:count="375">
-    <w:lsdException w:name="Normal" w:uiPriority="0" w:qFormat="1"/>
-    <w:lsdException w:name="heading 1" w:uiPriority="9" w:qFormat="1"/>
-    <w:lsdException w:name="heading 2" w:semiHidden="1" w:uiPriority="9" w:unhideWhenUsed="1" w:qFormat="1"/>
-    <w:lsdException w:name="heading 3" w:semiHidden="1" w:uiPriority="9" w:unhideWhenUsed="1" w:qFormat="1"/>
-    <w:lsdException w:name="heading 4" w:semiHidden="1" w:uiPriority="9" w:unhideWhenUsed="1" w:qFormat="1"/>
-    <w:lsdException w:name="heading 5" w:semiHidden="1" w:uiPriority="9" w:unhideWhenUsed="1" w:qFormat="1"/>
-    <w:lsdException w:name="heading 6" w:semiHidden="1" w:uiPriority="9" w:unhideWhenUsed="1" w:qFormat="1"/>
-    <w:lsdException w:name="heading 7" w:semiHidden="1" w:uiPriority="9" w:unhideWhenUsed="1" w:qFormat="1"/>
-    <w:lsdException w:name="heading 8" w:semiHidden="1" w:uiPriority="9" w:unhideWhenUsed="1" w:qFormat="1"/>
-    <w:lsdException w:name="heading 9" w:semiHidden="1" w:uiPriority="9" w:unhideWhenUsed="1" w:qFormat="1"/>
-    <w:lsdException w:name="index 1" w:semiHidden="1" w:unhideWhenUsed="1"/>
-    <w:lsdException w:name="index 2" w:semiHidden="1" w:unhideWhenUsed="1"/>
-    <w:lsdException w:name="index 3" w:semiHidden="1" w:unhideWhenUsed="1"/>
-    <w:lsdException w:name="index 4" w:semiHidden="1" w:unhideWhenUsed="1"/>
-    <w:lsdException w:name="index 5" w:semiHidden="1" w:unhideWhenUsed="1"/>
-    <w:lsdException w:name="index 6" w:semiHidden="1" w:unhideWhenUsed="1"/>
-    <w:lsdException w:name="index 7" w:semiHidden="1" w:unhideWhenUsed="1"/>
-    <w:lsdException w:name="index 8" w:semiHidden="1" w:unhideWhenUsed="1"/>
-    <w:lsdException w:name="index 9" w:semiHidden="1" w:unhideWhenUsed="1"/>
-    <w:lsdException w:name="toc 1" w:semiHidden="1" w:uiPriority="39" w:unhideWhenUsed="1"/>
-    <w:lsdException w:name="toc 2" w:semiHidden="1" w:uiPriority="39" w:unhideWhenUsed="1"/>
-    <w:lsdException w:name="toc 3" w:semiHidden="1" w:uiPriority="39" w:unhideWhenUsed="1"/>
-    <w:lsdException w:name="toc 4" w:semiHidden="1" w:uiPriority="39" w:unhideWhenUsed="1"/>
-    <w:lsdException w:name="toc 5" w:semiHidden="1" w:uiPriority="39" w:unhideWhenUsed="1"/>
-    <w:lsdException w:name="toc 6" w:semiHidden="1" w:uiPriority="39" w:unhideWhenUsed="1"/>
-    <w:lsdException w:name="toc 7" w:semiHidden="1" w:uiPriority="39" w:unhideWhenUsed="1"/>
-    <w:lsdException w:name="toc 8" w:semiHidden="1" w:uiPriority="39" w:unhideWhenUsed="1"/>
-    <w:lsdException w:name="toc 9" w:semiHidden="1" w:uiPriority="39" w:unhideWhenUsed="1"/>
-    <w:lsdException w:name="Normal Indent" w:semiHidden="1" w:unhideWhenUsed="1"/>
-    <w:lsdException w:name="footnote text" w:semiHidden="1" w:unhideWhenUsed="1"/>
-    <w:lsdException w:name="annotation text" w:semiHidden="1" w:unhideWhenUsed="1"/>
-    <w:lsdException w:name="header" w:semiHidden="1" w:unhideWhenUsed="1"/>
-    <w:lsdException w:name="footer" w:semiHidden="1" w:unhideWhenUsed="1"/>
-    <w:lsdException w:name="index heading" w:semiHidden="1" w:unhideWhenUsed="1"/>
-    <w:lsdException w:name="caption" w:semiHidden="1" w:uiPriority="35" w:unhideWhenUsed="1" w:qFormat="1"/>
-    <w:lsdException w:name="table of figures" w:semiHidden="1" w:unhideWhenUsed="1"/>
-    <w:lsdException w:name="envelope address" w:semiHidden="1" w:unhideWhenUsed="1"/>
-    <w:lsdException w:name="envelope return" w:semiHidden="1" w:unhideWhenUsed="1"/>
-    <w:lsdException w:name="footnote reference" w:semiHidden="1" w:unhideWhenUsed="1"/>
-    <w:lsdException w:name="annotation reference" w:semiHidden="1" w:unhideWhenUsed="1"/>
-    <w:lsdException w:name="line number" w:semiHidden="1" w:unhideWhenUsed="1"/>
-    <w:lsdException w:name="page number" w:semiHidden="1" w:unhideWhenUsed="1"/>
-    <w:lsdException w:name="endnote reference" w:semiHidden="1" w:unhideWhenUsed="1"/>
-    <w:lsdException w:name="endnote text" w:semiHidden="1" w:unhideWhenUsed="1"/>
-    <w:lsdException w:name="table of authorities" w:semiHidden="1" w:unhideWhenUsed="1"/>
-    <w:lsdException w:name="macro" w:semiHidden="1" w:unhideWhenUsed="1"/>
-    <w:lsdException w:name="toa heading" w:semiHidden="1" w:unhideWhenUsed="1"/>
-    <w:lsdException w:name="List" w:semiHidden="1" w:unhideWhenUsed="1"/>
-    <w:lsdException w:name="List Bullet" w:semiHidden="1" w:unhideWhenUsed="1"/>
-    <w:lsdException w:name="List Number" w:semiHidden="1" w:unhideWhenUsed="1"/>
-    <w:lsdException w:name="List 2" w:semiHidden="1" w:unhideWhenUsed="1"/>
-    <w:lsdException w:name="List 3" w:semiHidden="1" w:unhideWhenUsed="1"/>
-    <w:lsdException w:name="List 4" w:semiHidden="1" w:unhideWhenUsed="1"/>
-    <w:lsdException w:name="List 5" w:semiHidden="1" w:unhideWhenUsed="1"/>
-    <w:lsdException w:name="List Bullet 2" w:semiHidden="1" w:unhideWhenUsed="1"/>
-    <w:lsdException w:name="List Bullet 3" w:semiHidden="1" w:unhideWhenUsed="1"/>
-    <w:lsdException w:name="List Bullet 4" w:semiHidden="1" w:unhideWhenUsed="1"/>
-    <w:lsdException w:name="List Bullet 5" w:semiHidden="1" w:unhideWhenUsed="1"/>
-    <w:lsdException w:name="List Number 2" w:semiHidden="1" w:unhideWhenUsed="1"/>
-    <w:lsdException w:name="List Number 3" w:semiHidden="1" w:unhideWhenUsed="1"/>
-    <w:lsdException w:name="List Number 4" w:semiHidden="1" w:unhideWhenUsed="1"/>
-    <w:lsdException w:name="List Number 5" w:semiHidden="1" w:unhideWhenUsed="1"/>
-    <w:lsdException w:name="Title" w:uiPriority="10" w:qFormat="1"/>
-    <w:lsdException w:name="Closing" w:semiHidden="1" w:unhideWhenUsed="1"/>
-    <w:lsdException w:name="Signature" w:semiHidden="1" w:unhideWhenUsed="1"/>
-    <w:lsdException w:name="Default Paragraph Font" w:semiHidden="1" w:uiPriority="1" w:unhideWhenUsed="1"/>
-    <w:lsdException w:name="Body Text" w:semiHidden="1" w:unhideWhenUsed="1"/>
-    <w:lsdException w:name="Body Text Indent" w:semiHidden="1" w:unhideWhenUsed="1"/>
-    <w:lsdException w:name="List Continue" w:semiHidden="1" w:unhideWhenUsed="1"/>
-    <w:lsdException w:name="List Continue 2" w:semiHidden="1" w:unhideWhenUsed="1"/>
-    <w:lsdException w:name="List Continue 3" w:semiHidden="1" w:unhideWhenUsed="1"/>
-    <w:lsdException w:name="List Continue 4" w:semiHidden="1" w:unhideWhenUsed="1"/>
-    <w:lsdException w:name="List Continue 5" w:semiHidden="1" w:unhideWhenUsed="1"/>
-    <w:lsdException w:name="Message Header" w:semiHidden="1" w:unhideWhenUsed="1"/>
-    <w:lsdException w:name="Subtitle" w:uiPriority="11" w:qFormat="1"/>
-    <w:lsdException w:name="Salutation" w:semiHidden="1" w:unhideWhenUsed="1"/>
-    <w:lsdException w:name="Date" w:semiHidden="1" w:unhideWhenUsed="1"/>
-    <w:lsdException w:name="Body Text First Indent" w:semiHidden="1" w:unhideWhenUsed="1"/>
-    <w:lsdException w:name="Body Text First Indent 2" w:semiHidden="1" w:unhideWhenUsed="1"/>
-    <w:lsdException w:name="Note Heading" w:semiHidden="1" w:unhideWhenUsed="1"/>
-    <w:lsdException w:name="Body Text 2" w:semiHidden="1" w:unhideWhenUsed="1"/>
-    <w:lsdException w:name="Body Text 3" w:semiHidden="1" w:unhideWhenUsed="1"/>
-    <w:lsdException w:name="Body Text Indent 2" w:semiHidden="1" w:unhideWhenUsed="1"/>
-    <w:lsdException w:name="Body Text Indent 3" w:semiHidden="1" w:unhideWhenUsed="1"/>
-    <w:lsdException w:name="Block Text" w:semiHidden="1" w:unhideWhenUsed="1"/>
-    <w:lsdException w:name="Hyperlink" w:semiHidden="1" w:unhideWhenUsed="1"/>
-    <w:lsdException w:name="FollowedHyperlink" w:semiHidden="1" w:unhideWhenUsed="1"/>
-    <w:lsdException w:name="Strong" w:uiPriority="22" w:qFormat="1"/>
-    <w:lsdException w:name="Emphasis" w:uiPriority="20" w:qFormat="1"/>
-    <w:lsdException w:name="Document Map" w:semiHidden="1" w:unhideWhenUsed="1"/>
-    <w:lsdException w:name="Plain Text" w:semiHidden="1" w:unhideWhenUsed="1"/>
-    <w:lsdException w:name="E-mail Signature" w:semiHidden="1" w:unhideWhenUsed="1"/>
-    <w:lsdException w:name="HTML Top of Form" w:semiHidden="1" w:unhideWhenUsed="1"/>
-    <w:lsdException w:name="HTML Bottom of Form" w:semiHidden="1" w:unhideWhenUsed="1"/>
-    <w:lsdException w:name="Normal (Web)" w:semiHidden="1" w:unhideWhenUsed="1"/>
-    <w:lsdException w:name="HTML Acronym" w:semiHidden="1" w:unhideWhenUsed="1"/>
-    <w:lsdException w:name="HTML Address" w:semiHidden="1" w:unhideWhenUsed="1"/>
-    <w:lsdException w:name="HTML Cite" w:semiHidden="1" w:unhideWhenUsed="1"/>
-    <w:lsdException w:name="HTML Code" w:semiHidden="1" w:unhideWhenUsed="1"/>
-    <w:lsdException w:name="HTML Definition" w:semiHidden="1" w:unhideWhenUsed="1"/>
-    <w:lsdException w:name="HTML Keyboard" w:semiHidden="1" w:unhideWhenUsed="1"/>
-    <w:lsdException w:name="HTML Preformatted" w:semiHidden="1" w:unhideWhenUsed="1"/>
-    <w:lsdException w:name="HTML Sample" w:semiHidden="1" w:unhideWhenUsed="1"/>
-    <w:lsdException w:name="HTML Typewriter" w:semiHidden="1" w:unhideWhenUsed="1"/>
-    <w:lsdException w:name="HTML Variable" w:semiHidden="1" w:unhideWhenUsed="1"/>
-    <w:lsdException w:name="Normal Table" w:semiHidden="1" w:unhideWhenUsed="1"/>
-    <w:lsdException w:name="annotation subject" w:semiHidden="1" w:unhideWhenUsed="1"/>
-    <w:lsdException w:name="No List" w:semiHidden="1" w:unhideWhenUsed="1"/>
-    <w:lsdException w:name="Outline List 1" w:semiHidden="1" w:unhideWhenUsed="1"/>
-    <w:lsdException w:name="Outline List 2" w:semiHidden="1" w:unhideWhenUsed="1"/>
-    <w:lsdException w:name="Outline List 3" w:semiHidden="1" w:unhideWhenUsed="1"/>
-    <w:lsdException w:name="Table Simple 1" w:semiHidden="1" w:unhideWhenUsed="1"/>
-    <w:lsdException w:name="Table Simple 2" w:semiHidden="1" w:unhideWhenUsed="1"/>
-    <w:lsdException w:name="Table Simple 3" w:semiHidden="1" w:unhideWhenUsed="1"/>
-    <w:lsdException w:name="Table Classic 1" w:semiHidden="1" w:unhideWhenUsed="1"/>
-    <w:lsdException w:name="Table Classic 2" w:semiHidden="1" w:unhideWhenUsed="1"/>
-    <w:lsdException w:name="Table Classic 3" w:semiHidden="1" w:unhideWhenUsed="1"/>
-    <w:lsdException w:name="Table Classic 4" w:semiHidden="1" w:unhideWhenUsed="1"/>
-    <w:lsdException w:name="Table Colorful 1" w:semiHidden="1" w:unhideWhenUsed="1"/>
-    <w:lsdException w:name="Table Colorful 2" w:semiHidden="1" w:unhideWhenUsed="1"/>
-    <w:lsdException w:name="Table Colorful 3" w:semiHidden="1" w:unhideWhenUsed="1"/>
-    <w:lsdException w:name="Table Columns 1" w:semiHidden="1" w:unhideWhenUsed="1"/>
-    <w:lsdException w:name="Table Columns 2" w:semiHidden="1" w:unhideWhenUsed="1"/>
-    <w:lsdException w:name="Table Columns 3" w:semiHidden="1" w:unhideWhenUsed="1"/>
-    <w:lsdException w:name="Table Columns 4" w:semiHidden="1" w:unhideWhenUsed="1"/>
-    <w:lsdException w:name="Table Columns 5" w:semiHidden="1" w:unhideWhenUsed="1"/>
-    <w:lsdException w:name="Table Grid 1" w:semiHidden="1" w:unhideWhenUsed="1"/>
-    <w:lsdException w:name="Table Grid 2" w:semiHidden="1" w:unhideWhenUsed="1"/>
-    <w:lsdException w:name="Table Grid 3" w:semiHidden="1" w:unhideWhenUsed="1"/>
-    <w:lsdException w:name="Table Grid 4" w:semiHidden="1" w:unhideWhenUsed="1"/>
-    <w:lsdException w:name="Table Grid 5" w:semiHidden="1" w:unhideWhenUsed="1"/>
-    <w:lsdException w:name="Table Grid 6" w:semiHidden="1" w:unhideWhenUsed="1"/>
-    <w:lsdException w:name="Table Grid 7" w:semiHidden="1" w:unhideWhenUsed="1"/>
-    <w:lsdException w:name="Table Grid 8" w:semiHidden="1" w:unhideWhenUsed="1"/>
-    <w:lsdException w:name="Table List 1" w:semiHidden="1" w:unhideWhenUsed="1"/>
-    <w:lsdException w:name="Table List 2" w:semiHidden="1" w:unhideWhenUsed="1"/>
-    <w:lsdException w:name="Table List 3" w:semiHidden="1" w:unhideWhenUsed="1"/>
-    <w:lsdException w:name="Table List 4" w:semiHidden="1" w:unhideWhenUsed="1"/>
-    <w:lsdException w:name="Table List 5" w:semiHidden="1" w:unhideWhenUsed="1"/>
-    <w:lsdException w:name="Table List 6" w:semiHidden="1" w:unhideWhenUsed="1"/>
-    <w:lsdException w:name="Table List 7" w:semiHidden="1" w:unhideWhenUsed="1"/>
-    <w:lsdException w:name="Table List 8" w:semiHidden="1" w:unhideWhenUsed="1"/>
-    <w:lsdException w:name="Table 3D effects 1" w:semiHidden="1" w:unhideWhenUsed="1"/>
-    <w:lsdException w:name="Table 3D effects 2" w:semiHidden="1" w:unhideWhenUsed="1"/>
-    <w:lsdException w:name="Table 3D effects 3" w:semiHidden="1" w:unhideWhenUsed="1"/>
-    <w:lsdException w:name="Table Contemporary" w:semiHidden="1" w:unhideWhenUsed="1"/>
-    <w:lsdException w:name="Table Elegant" w:semiHidden="1" w:unhideWhenUsed="1"/>
-    <w:lsdException w:name="Table Professional" w:semiHidden="1" w:unhideWhenUsed="1"/>
-    <w:lsdException w:name="Table Subtle 1" w:semiHidden="1" w:unhideWhenUsed="1"/>
-    <w:lsdException w:name="Table Subtle 2" w:semiHidden="1" w:unhideWhenUsed="1"/>
-    <w:lsdException w:name="Table Web 1" w:semiHidden="1" w:unhideWhenUsed="1"/>
-    <w:lsdException w:name="Table Web 2" w:semiHidden="1" w:unhideWhenUsed="1"/>
-    <w:lsdException w:name="Table Web 3" w:semiHidden="1" w:unhideWhenUsed="1"/>
-    <w:lsdException w:name="Balloon Text" w:semiHidden="1" w:unhideWhenUsed="1"/>
-    <w:lsdException w:name="Table Grid" w:uiPriority="39"/>
-    <w:lsdException w:name="Table Theme" w:semiHidden="1" w:unhideWhenUsed="1"/>
-    <w:lsdException w:name="Placeholder Text" w:semiHidden="1"/>
-    <w:lsdException w:name="No Spacing" w:uiPriority="1" w:qFormat="1"/>
-    <w:lsdException w:name="Light Shading" w:uiPriority="60"/>
-    <w:lsdException w:name="Light List" w:uiPriority="61"/>
-    <w:lsdException w:name="Light Grid" w:uiPriority="62"/>
-    <w:lsdException w:name="Medium Shading 1" w:uiPriority="63"/>
-    <w:lsdException w:name="Medium Shading 2" w:uiPriority="64"/>
-    <w:lsdException w:name="Medium List 1" w:uiPriority="65"/>
-    <w:lsdException w:name="Medium List 2" w:uiPriority="66"/>
-    <w:lsdException w:name="Medium Grid 1" w:uiPriority="67"/>
-    <w:lsdException w:name="Medium Grid 2" w:uiPriority="68"/>
-    <w:lsdException w:name="Medium Grid 3" w:uiPriority="69"/>
-    <w:lsdException w:name="Dark List" w:uiPriority="70"/>
-    <w:lsdException w:name="Colorful Shading" w:uiPriority="71"/>
-    <w:lsdException w:name="Colorful List" w:uiPriority="72"/>
-    <w:lsdException w:name="Colorful Grid" w:uiPriority="73"/>
-    <w:lsdException w:name="Light Shading Accent 1" w:uiPriority="60"/>
-    <w:lsdException w:name="Light List Accent 1" w:uiPriority="61"/>
-    <w:lsdException w:name="Light Grid Accent 1" w:uiPriority="62"/>
-    <w:lsdException w:name="Medium Shading 1 Accent 1" w:uiPriority="63"/>
-    <w:lsdException w:name="Medium Shading 2 Accent 1" w:uiPriority="64"/>
-    <w:lsdException w:name="Medium List 1 Accent 1" w:uiPriority="65"/>
-    <w:lsdException w:name="Revision" w:semiHidden="1"/>
-    <w:lsdException w:name="List Paragraph" w:uiPriority="34" w:qFormat="1"/>
-    <w:lsdException w:name="Quote" w:uiPriority="29" w:qFormat="1"/>
-    <w:lsdException w:name="Intense Quote" w:uiPriority="30" w:qFormat="1"/>
-    <w:lsdException w:name="Medium List 2 Accent 1" w:uiPriority="66"/>
-    <w:lsdException w:name="Medium Grid 1 Accent 1" w:uiPriority="67"/>
-    <w:lsdException w:name="Medium Grid 2 Accent 1" w:uiPriority="68"/>
-    <w:lsdException w:name="Medium Grid 3 Accent 1" w:uiPriority="69"/>
-    <w:lsdException w:name="Dark List Accent 1" w:uiPriority="70"/>
-    <w:lsdException w:name="Colorful Shading Accent 1" w:uiPriority="71"/>
-    <w:lsdException w:name="Colorful List Accent 1" w:uiPriority="72"/>
-    <w:lsdException w:name="Colorful Grid Accent 1" w:uiPriority="73"/>
-    <w:lsdException w:name="Light Shading Accent 2" w:uiPriority="60"/>
-    <w:lsdException w:name="Light List Accent 2" w:uiPriority="61"/>
-    <w:lsdException w:name="Light Grid Accent 2" w:uiPriority="62"/>
-    <w:lsdException w:name="Medium Shading 1 Accent 2" w:uiPriority="63"/>
-    <w:lsdException w:name="Medium Shading 2 Accent 2" w:uiPriority="64"/>
-    <w:lsdException w:name="Medium List 1 Accent 2" w:uiPriority="65"/>
-    <w:lsdException w:name="Medium List 2 Accent 2" w:uiPriority="66"/>
-    <w:lsdException w:name="Medium Grid 1 Accent 2" w:uiPriority="67"/>
-    <w:lsdException w:name="Medium Grid 2 Accent 2" w:uiPriority="68"/>
-    <w:lsdException w:name="Medium Grid 3 Accent 2" w:uiPriority="69"/>
-    <w:lsdException w:name="Dark List Accent 2" w:uiPriority="70"/>
-    <w:lsdException w:name="Colorful Shading Accent 2" w:uiPriority="71"/>
-    <w:lsdException w:name="Colorful List Accent 2" w:uiPriority="72"/>
-    <w:lsdException w:name="Colorful Grid Accent 2" w:uiPriority="73"/>
-    <w:lsdException w:name="Light Shading Accent 3" w:uiPriority="60"/>
-    <w:lsdException w:name="Light List Accent 3" w:uiPriority="61"/>
-    <w:lsdException w:name="Light Grid Accent 3" w:uiPriority="62"/>
-    <w:lsdException w:name="Medium Shading 1 Accent 3" w:uiPriority="63"/>
-    <w:lsdException w:name="Medium Shading 2 Accent 3" w:uiPriority="64"/>
-    <w:lsdException w:name="Medium List 1 Accent 3" w:uiPriority="65"/>
-    <w:lsdException w:name="Medium List 2 Accent 3" w:uiPriority="66"/>
-    <w:lsdException w:name="Medium Grid 1 Accent 3" w:uiPriority="67"/>
-    <w:lsdException w:name="Medium Grid 2 Accent 3" w:uiPriority="68"/>
-    <w:lsdException w:name="Medium Grid 3 Accent 3" w:uiPriority="69"/>
-    <w:lsdException w:name="Dark List Accent 3" w:uiPriority="70"/>
-    <w:lsdException w:name="Colorful Shading Accent 3" w:uiPriority="71"/>
-    <w:lsdException w:name="Colorful List Accent 3" w:uiPriority="72"/>
-    <w:lsdException w:name="Colorful Grid Accent 3" w:uiPriority="73"/>
-    <w:lsdException w:name="Light Shading Accent 4" w:uiPriority="60"/>
-    <w:lsdException w:name="Light List Accent 4" w:uiPriority="61"/>
-    <w:lsdException w:name="Light Grid Accent 4" w:uiPriority="62"/>
-    <w:lsdException w:name="Medium Shading 1 Accent 4" w:uiPriority="63"/>
-    <w:lsdException w:name="Medium Shading 2 Accent 4" w:uiPriority="64"/>
-    <w:lsdException w:name="Medium List 1 Accent 4" w:uiPriority="65"/>
-    <w:lsdException w:name="Medium List 2 Accent 4" w:uiPriority="66"/>
-    <w:lsdException w:name="Medium Grid 1 Accent 4" w:uiPriority="67"/>
-    <w:lsdException w:name="Medium Grid 2 Accent 4" w:uiPriority="68"/>
-    <w:lsdException w:name="Medium Grid 3 Accent 4" w:uiPriority="69"/>
-    <w:lsdException w:name="Dark List Accent 4" w:uiPriority="70"/>
-    <w:lsdException w:name="Colorful Shading Accent 4" w:uiPriority="71"/>
-    <w:lsdException w:name="Colorful List Accent 4" w:uiPriority="72"/>
-    <w:lsdException w:name="Colorful Grid Accent 4" w:uiPriority="73"/>
-    <w:lsdException w:name="Light Shading Accent 5" w:uiPriority="60"/>
-    <w:lsdException w:name="Light List Accent 5" w:uiPriority="61"/>
-    <w:lsdException w:name="Light Grid Accent 5" w:uiPriority="62"/>
-    <w:lsdException w:name="Medium Shading 1 Accent 5" w:uiPriority="63"/>
-    <w:lsdException w:name="Medium Shading 2 Accent 5" w:uiPriority="64"/>
-    <w:lsdException w:name="Medium List 1 Accent 5" w:uiPriority="65"/>
-    <w:lsdException w:name="Medium List 2 Accent 5" w:uiPriority="66"/>
-    <w:lsdException w:name="Medium Grid 1 Accent 5" w:uiPriority="67"/>
-    <w:lsdException w:name="Medium Grid 2 Accent 5" w:uiPriority="68"/>
-    <w:lsdException w:name="Medium Grid 3 Accent 5" w:uiPriority="69"/>
-    <w:lsdException w:name="Dark List Accent 5" w:uiPriority="70"/>
-    <w:lsdException w:name="Colorful Shading Accent 5" w:uiPriority="71"/>
-    <w:lsdException w:name="Colorful List Accent 5" w:uiPriority="72"/>
-    <w:lsdException w:name="Colorful Grid Accent 5" w:uiPriority="73"/>
-    <w:lsdException w:name="Light Shading Accent 6" w:uiPriority="60"/>
-    <w:lsdException w:name="Light List Accent 6" w:uiPriority="61"/>
-    <w:lsdException w:name="Light Grid Accent 6" w:uiPriority="62"/>
-    <w:lsdException w:name="Medium Shading 1 Accent 6" w:uiPriority="63"/>
-    <w:lsdException w:name="Medium Shading 2 Accent 6" w:uiPriority="64"/>
-    <w:lsdException w:name="Medium List 1 Accent 6" w:uiPriority="65"/>
-    <w:lsdException w:name="Medium List 2 Accent 6" w:uiPriority="66"/>
-    <w:lsdException w:name="Medium Grid 1 Accent 6" w:uiPriority="67"/>
-    <w:lsdException w:name="Medium Grid 2 Accent 6" w:uiPriority="68"/>
-    <w:lsdException w:name="Medium Grid 3 Accent 6" w:uiPriority="69"/>
-    <w:lsdException w:name="Dark List Accent 6" w:uiPriority="70"/>
-    <w:lsdException w:name="Colorful Shading Accent 6" w:uiPriority="71"/>
-    <w:lsdException w:name="Colorful List Accent 6" w:uiPriority="72"/>
-    <w:lsdException w:name="Colorful Grid Accent 6" w:uiPriority="73"/>
-    <w:lsdException w:name="Subtle Emphasis" w:uiPriority="19" w:qFormat="1"/>
-    <w:lsdException w:name="Intense Emphasis" w:uiPriority="21" w:qFormat="1"/>
-    <w:lsdException w:name="Subtle Reference" w:uiPriority="31" w:qFormat="1"/>
-    <w:lsdException w:name="Intense Reference" w:uiPriority="32" w:qFormat="1"/>
-    <w:lsdException w:name="Book Title" w:uiPriority="33" w:qFormat="1"/>
-    <w:lsdException w:name="Bibliography" w:semiHidden="1" w:uiPriority="37" w:unhideWhenUsed="1"/>
-    <w:lsdException w:name="TOC Heading" w:semiHidden="1" w:uiPriority="39" w:unhideWhenUsed="1" w:qFormat="1"/>
-    <w:lsdException w:name="Plain Table 1" w:uiPriority="41"/>
-    <w:lsdException w:name="Plain Table 2" w:uiPriority="42"/>
-    <w:lsdException w:name="Plain Table 3" w:uiPriority="43"/>
-    <w:lsdException w:name="Plain Table 4" w:uiPriority="44"/>
-    <w:lsdException w:name="Plain Table 5" w:uiPriority="45"/>
-    <w:lsdException w:name="Grid Table Light" w:uiPriority="40"/>
-    <w:lsdException w:name="Grid Table 1 Light" w:uiPriority="46"/>
-    <w:lsdException w:name="Grid Table 2" w:uiPriority="47"/>
-    <w:lsdException w:name="Grid Table 3" w:uiPriority="48"/>
-    <w:lsdException w:name="Grid Table 4" w:uiPriority="49"/>
-    <w:lsdException w:name="Grid Table 5 Dark" w:uiPriority="50"/>
-    <w:lsdException w:name="Grid Table 6 Colorful" w:uiPriority="51"/>
-    <w:lsdException w:name="Grid Table 7 Colorful" w:uiPriority="52"/>
-    <w:lsdException w:name="Grid Table 1 Light Accent 1" w:uiPriority="46"/>
-    <w:lsdException w:name="Grid Table 2 Accent 1" w:uiPriority="47"/>
-    <w:lsdException w:name="Grid Table 3 Accent 1" w:uiPriority="48"/>
-    <w:lsdException w:name="Grid Table 4 Accent 1" w:uiPriority="49"/>
-    <w:lsdException w:name="Grid Table 5 Dark Accent 1" w:uiPriority="50"/>
-    <w:lsdException w:name="Grid Table 6 Colorful Accent 1" w:uiPriority="51"/>
-    <w:lsdException w:name="Grid Table 7 Colorful Accent 1" w:uiPriority="52"/>
-    <w:lsdException w:name="Grid Table 1 Light Accent 2" w:uiPriority="46"/>
-    <w:lsdException w:name="Grid Table 2 Accent 2" w:uiPriority="47"/>
-    <w:lsdException w:name="Grid Table 3 Accent 2" w:uiPriority="48"/>
-    <w:lsdException w:name="Grid Table 4 Accent 2" w:uiPriority="49"/>
-    <w:lsdException w:name="Grid Table 5 Dark Accent 2" w:uiPriority="50"/>
-    <w:lsdException w:name="Grid Table 6 Colorful Accent 2" w:uiPriority="51"/>
-    <w:lsdException w:name="Grid Table 7 Colorful Accent 2" w:uiPriority="52"/>
-    <w:lsdException w:name="Grid Table 1 Light Accent 3" w:uiPriority="46"/>
-    <w:lsdException w:name="Grid Table 2 Accent 3" w:uiPriority="47"/>
-    <w:lsdException w:name="Grid Table 3 Accent 3" w:uiPriority="48"/>
-    <w:lsdException w:name="Grid Table 4 Accent 3" w:uiPriority="49"/>
-    <w:lsdException w:name="Grid Table 5 Dark Accent 3" w:uiPriority="50"/>
-    <w:lsdException w:name="Grid Table 6 Colorful Accent 3" w:uiPriority="51"/>
-    <w:lsdException w:name="Grid Table 7 Colorful Accent 3" w:uiPriority="52"/>
-    <w:lsdException w:name="Grid Table 1 Light Accent 4" w:uiPriority="46"/>
-    <w:lsdException w:name="Grid Table 2 Accent 4" w:uiPriority="47"/>
-    <w:lsdException w:name="Grid Table 3 Accent 4" w:uiPriority="48"/>
-    <w:lsdException w:name="Grid Table 4 Accent 4" w:uiPriority="49"/>
-    <w:lsdException w:name="Grid Table 5 Dark Accent 4" w:uiPriority="50"/>
-    <w:lsdException w:name="Grid Table 6 Colorful Accent 4" w:uiPriority="51"/>
-    <w:lsdException w:name="Grid Table 7 Colorful Accent 4" w:uiPriority="52"/>
-    <w:lsdException w:name="Grid Table 1 Light Accent 5" w:uiPriority="46"/>
-    <w:lsdException w:name="Grid Table 2 Accent 5" w:uiPriority="47"/>
-    <w:lsdException w:name="Grid Table 3 Accent 5" w:uiPriority="48"/>
-    <w:lsdException w:name="Grid Table 4 Accent 5" w:uiPriority="49"/>
-    <w:lsdException w:name="Grid Table 5 Dark Accent 5" w:uiPriority="50"/>
-    <w:lsdException w:name="Grid Table 6 Colorful Accent 5" w:uiPriority="51"/>
-    <w:lsdException w:name="Grid Table 7 Colorful Accent 5" w:uiPriority="52"/>
-    <w:lsdException w:name="Grid Table 1 Light Accent 6" w:uiPriority="46"/>
-    <w:lsdException w:name="Grid Table 2 Accent 6" w:uiPriority="47"/>
-    <w:lsdException w:name="Grid Table 3 Accent 6" w:uiPriority="48"/>
-    <w:lsdException w:name="Grid Table 4 Accent 6" w:uiPriority="49"/>
-    <w:lsdException w:name="Grid Table 5 Dark Accent 6" w:uiPriority="50"/>
-    <w:lsdException w:name="Grid Table 6 Colorful Accent 6" w:uiPriority="51"/>
-    <w:lsdException w:name="Grid Table 7 Colorful Accent 6" w:uiPriority="52"/>
-    <w:lsdException w:name="List Table 1 Light" w:uiPriority="46"/>
-    <w:lsdException w:name="List Table 2" w:uiPriority="47"/>
-    <w:lsdException w:name="List Table 3" w:uiPriority="48"/>
-    <w:lsdException w:name="List Table 4" w:uiPriority="49"/>
-    <w:lsdException w:name="List Table 5 Dark" w:uiPriority="50"/>
-    <w:lsdException w:name="List Table 6 Colorful" w:uiPriority="51"/>
-    <w:lsdException w:name="List Table 7 Colorful" w:uiPriority="52"/>
-    <w:lsdException w:name="List Table 1 Light Accent 1" w:uiPriority="46"/>
-    <w:lsdException w:name="List Table 2 Accent 1" w:uiPriority="47"/>
-    <w:lsdException w:name="List Table 3 Accent 1" w:uiPriority="48"/>
-    <w:lsdException w:name="List Table 4 Accent 1" w:uiPriority="49"/>
-    <w:lsdException w:name="List Table 5 Dark Accent 1" w:uiPriority="50"/>
-    <w:lsdException w:name="List Table 6 Colorful Accent 1" w:uiPriority="51"/>
-    <w:lsdException w:name="List Table 7 Colorful Accent 1" w:uiPriority="52"/>
-    <w:lsdException w:name="List Table 1 Light Accent 2" w:uiPriority="46"/>
-    <w:lsdException w:name="List Table 2 Accent 2" w:uiPriority="47"/>
-    <w:lsdException w:name="List Table 3 Accent 2" w:uiPriority="48"/>
-    <w:lsdException w:name="List Table 4 Accent 2" w:uiPriority="49"/>
-    <w:lsdException w:name="List Table 5 Dark Accent 2" w:uiPriority="50"/>
-    <w:lsdException w:name="List Table 6 Colorful Accent 2" w:uiPriority="51"/>
-    <w:lsdException w:name="List Table 7 Colorful Accent 2" w:uiPriority="52"/>
-    <w:lsdException w:name="List Table 1 Light Accent 3" w:uiPriority="46"/>
-    <w:lsdException w:name="List Table 2 Accent 3" w:uiPriority="47"/>
-    <w:lsdException w:name="List Table 3 Accent 3" w:uiPriority="48"/>
-    <w:lsdException w:name="List Table 4 Accent 3" w:uiPriority="49"/>
-    <w:lsdException w:name="List Table 5 Dark Accent 3" w:uiPriority="50"/>
-    <w:lsdException w:name="List Table 6 Colorful Accent 3" w:uiPriority="51"/>
-    <w:lsdException w:name="List Table 7 Colorful Accent 3" w:uiPriority="52"/>
-    <w:lsdException w:name="List Table 1 Light Accent 4" w:uiPriority="46"/>
-    <w:lsdException w:name="List Table 2 Accent 4" w:uiPriority="47"/>
-    <w:lsdException w:name="List Table 3 Accent 4" w:uiPriority="48"/>
-    <w:lsdException w:name="List Table 4 Accent 4" w:uiPriority="49"/>
-    <w:lsdException w:name="List Table 5 Dark Accent 4" w:uiPriority="50"/>
-    <w:lsdException w:name="List Table 6 Colorful Accent 4" w:uiPriority="51"/>
-    <w:lsdException w:name="List Table 7 Colorful Accent 4" w:uiPriority="52"/>
-    <w:lsdException w:name="List Table 1 Light Accent 5" w:uiPriority="46"/>
-    <w:lsdException w:name="List Table 2 Accent 5" w:uiPriority="47"/>
-    <w:lsdException w:name="List Table 3 Accent 5" w:uiPriority="48"/>
-    <w:lsdException w:name="List Table 4 Accent 5" w:uiPriority="49"/>
-    <w:lsdException w:name="List Table 5 Dark Accent 5" w:uiPriority="50"/>
-    <w:lsdException w:name="List Table 6 Colorful Accent 5" w:uiPriority="51"/>
-    <w:lsdException w:name="List Table 7 Colorful Accent 5" w:uiPriority="52"/>
-    <w:lsdException w:name="List Table 1 Light Accent 6" w:uiPriority="46"/>
-    <w:lsdException w:name="List Table 2 Accent 6" w:uiPriority="47"/>
-    <w:lsdException w:name="List Table 3 Accent 6" w:uiPriority="48"/>
-    <w:lsdException w:name="List Table 4 Accent 6" w:uiPriority="49"/>
-    <w:lsdException w:name="List Table 5 Dark Accent 6" w:uiPriority="50"/>
-    <w:lsdException w:name="List Table 6 Colorful Accent 6" w:uiPriority="51"/>
-    <w:lsdException w:name="List Table 7 Colorful Accent 6" w:uiPriority="52"/>
-    <w:lsdException w:name="Mention" w:semiHidden="1" w:unhideWhenUsed="1"/>
-    <w:lsdException w:name="Smart Hyperlink" w:semiHidden="1" w:unhideWhenUsed="1"/>
-    <w:lsdException w:name="Hashtag" w:semiHidden="1" w:unhideWhenUsed="1"/>
-    <w:lsdException w:name="Unresolved Mention" w:semiHidden="1" w:unhideWhenUsed="1"/>
-  </w:latentStyles>
-  <w:style w:type="paragraph" w:default="1" w:styleId="Normal">
-    <w:name w:val="Normal"/>
-    <w:qFormat/>
-  </w:style>
-  <w:style w:type="character" w:default="1" w:styleId="DefaultParagraphFont">
-    <w:name w:val="Default Paragraph Font"/>
-    <w:uiPriority w:val="1"/>
-    <w:semiHidden/>
-    <w:unhideWhenUsed/>
-  </w:style>
-  <w:style w:type="table" w:default="1" w:styleId="TableNormal">
-    <w:name w:val="Normal Table"/>
-    <w:uiPriority w:val="99"/>
-    <w:semiHidden/>
-    <w:unhideWhenUsed/>
-    <w:tblPr>
-      <w:tblInd w:w="0" w:type="dxa"/>
-      <w:tblCellMar>
-        <w:top w:w="0" w:type="dxa"/>
-        <w:left w:w="108" w:type="dxa"/>
-        <w:bottom w:w="0" w:type="dxa"/>
-        <w:right w:w="108" w:type="dxa"/>
-      </w:tblCellMar>
-    </w:tblPr>
-  </w:style>
-  <w:style w:type="numbering" w:default="1" w:styleId="NoList">
-    <w:name w:val="No List"/>
-    <w:uiPriority w:val="99"/>
-    <w:semiHidden/>
-    <w:unhideWhenUsed/>
-  </w:style>
-  <w:style w:type="paragraph" w:customStyle="1" w:styleId="1FDBA8B8912E444595EAD68B20586978">
-    <w:name w:val="1FDBA8B8912E444595EAD68B20586978"/>
-  </w:style>
-  <w:style w:type="paragraph" w:customStyle="1" w:styleId="AA3B830573A54E9CA5B2CA44E1F2A838">
-    <w:name w:val="AA3B830573A54E9CA5B2CA44E1F2A838"/>
-  </w:style>
-  <w:style w:type="paragraph" w:customStyle="1" w:styleId="2E034793A9384CE5979F1536507F4BDD">
-    <w:name w:val="2E034793A9384CE5979F1536507F4BDD"/>
-  </w:style>
-</w:styles>
-</file>
-
-<file path=word/glossary/webSettings.xml><?xml version="1.0" encoding="utf-8"?>
-<w:webSettings xmlns:mc="http://schemas.openxmlformats.org/markup-compatibility/2006" xmlns:r="http://schemas.openxmlformats.org/officeDocument/2006/relationships" xmlns:w="http://schemas.openxmlformats.org/wordprocessingml/2006/main" xmlns:w14="http://schemas.microsoft.com/office/word/2010/wordml" xmlns:w15="http://schemas.microsoft.com/office/word/2012/wordml" xmlns:w16cid="http://schemas.microsoft.com/office/word/2016/wordml/cid" xmlns:w16se="http://schemas.microsoft.com/office/word/2015/wordml/symex" mc:Ignorable="w14 w15 w16se w16cid">
-  <w:optimizeForBrowser/>
-  <w:allowPNG/>
-</w:webSettings>
 </file>
 
 <file path=word/theme/theme1.xml><?xml version="1.0" encoding="utf-8"?>
@@ -3379,6 +4048,141 @@
 </file>
 
 <file path=customXml/item1.xml><?xml version="1.0" encoding="utf-8"?>
+<p:properties xmlns:p="http://schemas.microsoft.com/office/2006/metadata/properties" xmlns:xsi="http://www.w3.org/2001/XMLSchema-instance" xmlns:pc="http://schemas.microsoft.com/office/infopath/2007/PartnerControls">
+  <documentManagement>
+    <APDescription xmlns="4873beb7-5857-4685-be1f-d57550cc96cc" xsi:nil="true"/>
+    <AssetExpire xmlns="4873beb7-5857-4685-be1f-d57550cc96cc">2029-01-01T08:00:00+00:00</AssetExpire>
+    <CampaignTagsTaxHTField0 xmlns="4873beb7-5857-4685-be1f-d57550cc96cc">
+      <Terms xmlns="http://schemas.microsoft.com/office/infopath/2007/PartnerControls"/>
+    </CampaignTagsTaxHTField0>
+    <IntlLangReviewDate xmlns="4873beb7-5857-4685-be1f-d57550cc96cc" xsi:nil="true"/>
+    <TPFriendlyName xmlns="4873beb7-5857-4685-be1f-d57550cc96cc" xsi:nil="true"/>
+    <IntlLangReview xmlns="4873beb7-5857-4685-be1f-d57550cc96cc">false</IntlLangReview>
+    <LocLastLocAttemptVersionLookup xmlns="4873beb7-5857-4685-be1f-d57550cc96cc">856581</LocLastLocAttemptVersionLookup>
+    <PolicheckWords xmlns="4873beb7-5857-4685-be1f-d57550cc96cc" xsi:nil="true"/>
+    <SubmitterId xmlns="4873beb7-5857-4685-be1f-d57550cc96cc" xsi:nil="true"/>
+    <AcquiredFrom xmlns="4873beb7-5857-4685-be1f-d57550cc96cc">Internal MS</AcquiredFrom>
+    <EditorialStatus xmlns="4873beb7-5857-4685-be1f-d57550cc96cc">Complete</EditorialStatus>
+    <Markets xmlns="4873beb7-5857-4685-be1f-d57550cc96cc"/>
+    <OriginAsset xmlns="4873beb7-5857-4685-be1f-d57550cc96cc" xsi:nil="true"/>
+    <AssetStart xmlns="4873beb7-5857-4685-be1f-d57550cc96cc">2012-09-19T07:42:00+00:00</AssetStart>
+    <FriendlyTitle xmlns="4873beb7-5857-4685-be1f-d57550cc96cc" xsi:nil="true"/>
+    <MarketSpecific xmlns="4873beb7-5857-4685-be1f-d57550cc96cc">false</MarketSpecific>
+    <TPNamespace xmlns="4873beb7-5857-4685-be1f-d57550cc96cc" xsi:nil="true"/>
+    <PublishStatusLookup xmlns="4873beb7-5857-4685-be1f-d57550cc96cc">
+      <Value>1622610</Value>
+    </PublishStatusLookup>
+    <APAuthor xmlns="4873beb7-5857-4685-be1f-d57550cc96cc">
+      <UserInfo>
+        <DisplayName>REDMOND\v-aptall</DisplayName>
+        <AccountId>2566</AccountId>
+        <AccountType/>
+      </UserInfo>
+    </APAuthor>
+    <TPCommandLine xmlns="4873beb7-5857-4685-be1f-d57550cc96cc" xsi:nil="true"/>
+    <IntlLangReviewer xmlns="4873beb7-5857-4685-be1f-d57550cc96cc" xsi:nil="true"/>
+    <OpenTemplate xmlns="4873beb7-5857-4685-be1f-d57550cc96cc">true</OpenTemplate>
+    <CSXSubmissionDate xmlns="4873beb7-5857-4685-be1f-d57550cc96cc" xsi:nil="true"/>
+    <TaxCatchAll xmlns="4873beb7-5857-4685-be1f-d57550cc96cc"/>
+    <Manager xmlns="4873beb7-5857-4685-be1f-d57550cc96cc" xsi:nil="true"/>
+    <NumericId xmlns="4873beb7-5857-4685-be1f-d57550cc96cc" xsi:nil="true"/>
+    <ParentAssetId xmlns="4873beb7-5857-4685-be1f-d57550cc96cc" xsi:nil="true"/>
+    <OriginalSourceMarket xmlns="4873beb7-5857-4685-be1f-d57550cc96cc" xsi:nil="true"/>
+    <ApprovalStatus xmlns="4873beb7-5857-4685-be1f-d57550cc96cc">InProgress</ApprovalStatus>
+    <TPComponent xmlns="4873beb7-5857-4685-be1f-d57550cc96cc" xsi:nil="true"/>
+    <EditorialTags xmlns="4873beb7-5857-4685-be1f-d57550cc96cc" xsi:nil="true"/>
+    <TPExecutable xmlns="4873beb7-5857-4685-be1f-d57550cc96cc" xsi:nil="true"/>
+    <TPLaunchHelpLink xmlns="4873beb7-5857-4685-be1f-d57550cc96cc" xsi:nil="true"/>
+    <LocComments xmlns="4873beb7-5857-4685-be1f-d57550cc96cc" xsi:nil="true"/>
+    <LocRecommendedHandoff xmlns="4873beb7-5857-4685-be1f-d57550cc96cc" xsi:nil="true"/>
+    <SourceTitle xmlns="4873beb7-5857-4685-be1f-d57550cc96cc" xsi:nil="true"/>
+    <CSXUpdate xmlns="4873beb7-5857-4685-be1f-d57550cc96cc">false</CSXUpdate>
+    <IntlLocPriority xmlns="4873beb7-5857-4685-be1f-d57550cc96cc" xsi:nil="true"/>
+    <UAProjectedTotalWords xmlns="4873beb7-5857-4685-be1f-d57550cc96cc" xsi:nil="true"/>
+    <AssetType xmlns="4873beb7-5857-4685-be1f-d57550cc96cc">TP</AssetType>
+    <MachineTranslated xmlns="4873beb7-5857-4685-be1f-d57550cc96cc">false</MachineTranslated>
+    <OutputCachingOn xmlns="4873beb7-5857-4685-be1f-d57550cc96cc">false</OutputCachingOn>
+    <TemplateStatus xmlns="4873beb7-5857-4685-be1f-d57550cc96cc">Complete</TemplateStatus>
+    <IsSearchable xmlns="4873beb7-5857-4685-be1f-d57550cc96cc">true</IsSearchable>
+    <ContentItem xmlns="4873beb7-5857-4685-be1f-d57550cc96cc" xsi:nil="true"/>
+    <HandoffToMSDN xmlns="4873beb7-5857-4685-be1f-d57550cc96cc" xsi:nil="true"/>
+    <ShowIn xmlns="4873beb7-5857-4685-be1f-d57550cc96cc">Show everywhere</ShowIn>
+    <ThumbnailAssetId xmlns="4873beb7-5857-4685-be1f-d57550cc96cc" xsi:nil="true"/>
+    <UALocComments xmlns="4873beb7-5857-4685-be1f-d57550cc96cc" xsi:nil="true"/>
+    <UALocRecommendation xmlns="4873beb7-5857-4685-be1f-d57550cc96cc">Localize</UALocRecommendation>
+    <LastModifiedDateTime xmlns="4873beb7-5857-4685-be1f-d57550cc96cc" xsi:nil="true"/>
+    <LegacyData xmlns="4873beb7-5857-4685-be1f-d57550cc96cc" xsi:nil="true"/>
+    <LocManualTestRequired xmlns="4873beb7-5857-4685-be1f-d57550cc96cc">false</LocManualTestRequired>
+    <LocMarketGroupTiers2 xmlns="4873beb7-5857-4685-be1f-d57550cc96cc" xsi:nil="true"/>
+    <ClipArtFilename xmlns="4873beb7-5857-4685-be1f-d57550cc96cc" xsi:nil="true"/>
+    <TPApplication xmlns="4873beb7-5857-4685-be1f-d57550cc96cc" xsi:nil="true"/>
+    <CSXHash xmlns="4873beb7-5857-4685-be1f-d57550cc96cc" xsi:nil="true"/>
+    <DirectSourceMarket xmlns="4873beb7-5857-4685-be1f-d57550cc96cc" xsi:nil="true"/>
+    <PrimaryImageGen xmlns="4873beb7-5857-4685-be1f-d57550cc96cc">true</PrimaryImageGen>
+    <PlannedPubDate xmlns="4873beb7-5857-4685-be1f-d57550cc96cc" xsi:nil="true"/>
+    <CSXSubmissionMarket xmlns="4873beb7-5857-4685-be1f-d57550cc96cc" xsi:nil="true"/>
+    <Downloads xmlns="4873beb7-5857-4685-be1f-d57550cc96cc">0</Downloads>
+    <ArtSampleDocs xmlns="4873beb7-5857-4685-be1f-d57550cc96cc" xsi:nil="true"/>
+    <TrustLevel xmlns="4873beb7-5857-4685-be1f-d57550cc96cc">1 Microsoft Managed Content</TrustLevel>
+    <BlockPublish xmlns="4873beb7-5857-4685-be1f-d57550cc96cc">false</BlockPublish>
+    <TPLaunchHelpLinkType xmlns="4873beb7-5857-4685-be1f-d57550cc96cc">Template</TPLaunchHelpLinkType>
+    <LocalizationTagsTaxHTField0 xmlns="4873beb7-5857-4685-be1f-d57550cc96cc">
+      <Terms xmlns="http://schemas.microsoft.com/office/infopath/2007/PartnerControls"/>
+    </LocalizationTagsTaxHTField0>
+    <BusinessGroup xmlns="4873beb7-5857-4685-be1f-d57550cc96cc" xsi:nil="true"/>
+    <Providers xmlns="4873beb7-5857-4685-be1f-d57550cc96cc" xsi:nil="true"/>
+    <TemplateTemplateType xmlns="4873beb7-5857-4685-be1f-d57550cc96cc">Word Document Template</TemplateTemplateType>
+    <TimesCloned xmlns="4873beb7-5857-4685-be1f-d57550cc96cc" xsi:nil="true"/>
+    <TPAppVersion xmlns="4873beb7-5857-4685-be1f-d57550cc96cc" xsi:nil="true"/>
+    <VoteCount xmlns="4873beb7-5857-4685-be1f-d57550cc96cc" xsi:nil="true"/>
+    <AverageRating xmlns="4873beb7-5857-4685-be1f-d57550cc96cc" xsi:nil="true"/>
+    <FeatureTagsTaxHTField0 xmlns="4873beb7-5857-4685-be1f-d57550cc96cc">
+      <Terms xmlns="http://schemas.microsoft.com/office/infopath/2007/PartnerControls"/>
+    </FeatureTagsTaxHTField0>
+    <Provider xmlns="4873beb7-5857-4685-be1f-d57550cc96cc" xsi:nil="true"/>
+    <UACurrentWords xmlns="4873beb7-5857-4685-be1f-d57550cc96cc" xsi:nil="true"/>
+    <AssetId xmlns="4873beb7-5857-4685-be1f-d57550cc96cc">TP103457714</AssetId>
+    <TPClientViewer xmlns="4873beb7-5857-4685-be1f-d57550cc96cc" xsi:nil="true"/>
+    <DSATActionTaken xmlns="4873beb7-5857-4685-be1f-d57550cc96cc" xsi:nil="true"/>
+    <APEditor xmlns="4873beb7-5857-4685-be1f-d57550cc96cc">
+      <UserInfo>
+        <DisplayName/>
+        <AccountId xsi:nil="true"/>
+        <AccountType/>
+      </UserInfo>
+    </APEditor>
+    <TPInstallLocation xmlns="4873beb7-5857-4685-be1f-d57550cc96cc" xsi:nil="true"/>
+    <OOCacheId xmlns="4873beb7-5857-4685-be1f-d57550cc96cc" xsi:nil="true"/>
+    <IsDeleted xmlns="4873beb7-5857-4685-be1f-d57550cc96cc">false</IsDeleted>
+    <PublishTargets xmlns="4873beb7-5857-4685-be1f-d57550cc96cc">OfficeOnlineVNext</PublishTargets>
+    <ApprovalLog xmlns="4873beb7-5857-4685-be1f-d57550cc96cc" xsi:nil="true"/>
+    <BugNumber xmlns="4873beb7-5857-4685-be1f-d57550cc96cc" xsi:nil="true"/>
+    <CrawlForDependencies xmlns="4873beb7-5857-4685-be1f-d57550cc96cc">false</CrawlForDependencies>
+    <InternalTagsTaxHTField0 xmlns="4873beb7-5857-4685-be1f-d57550cc96cc">
+      <Terms xmlns="http://schemas.microsoft.com/office/infopath/2007/PartnerControls"/>
+    </InternalTagsTaxHTField0>
+    <LastHandOff xmlns="4873beb7-5857-4685-be1f-d57550cc96cc" xsi:nil="true"/>
+    <Milestone xmlns="4873beb7-5857-4685-be1f-d57550cc96cc" xsi:nil="true"/>
+    <OriginalRelease xmlns="4873beb7-5857-4685-be1f-d57550cc96cc">15</OriginalRelease>
+    <RecommendationsModifier xmlns="4873beb7-5857-4685-be1f-d57550cc96cc" xsi:nil="true"/>
+    <ScenarioTagsTaxHTField0 xmlns="4873beb7-5857-4685-be1f-d57550cc96cc">
+      <Terms xmlns="http://schemas.microsoft.com/office/infopath/2007/PartnerControls"/>
+    </ScenarioTagsTaxHTField0>
+    <UANotes xmlns="4873beb7-5857-4685-be1f-d57550cc96cc" xsi:nil="true"/>
+  </documentManagement>
+</p:properties>
+</file>
+
+<file path=customXml/item2.xml><?xml version="1.0" encoding="utf-8"?>
+<?mso-contentType ?>
+<FormTemplates xmlns="http://schemas.microsoft.com/sharepoint/v3/contenttype/forms">
+  <Display>DocumentLibraryForm</Display>
+  <Edit>AssetEditForm</Edit>
+  <New>DocumentLibraryForm</New>
+</FormTemplates>
+</file>
+
+<file path=customXml/item3.xml><?xml version="1.0" encoding="utf-8"?>
 <ct:contentTypeSchema xmlns:ct="http://schemas.microsoft.com/office/2006/metadata/contentType" xmlns:ma="http://schemas.microsoft.com/office/2006/metadata/properties/metaAttributes" ct:_="" ma:_="" ma:contentTypeName="TemplateFile" ma:contentTypeID="0x0101006EDDDB5EE6D98C44930B742096920B300400F5B6D36B3EF94B4E9A635CDF2A18F5B8" ma:contentTypeVersion="72" ma:contentTypeDescription="Create a new document." ma:contentTypeScope="" ma:versionID="a23e56308344d904b51738559c3d67c9">
   <xsd:schema xmlns:xsd="http://www.w3.org/2001/XMLSchema" xmlns:xs="http://www.w3.org/2001/XMLSchema" xmlns:p="http://schemas.microsoft.com/office/2006/metadata/properties" xmlns:ns2="4873beb7-5857-4685-be1f-d57550cc96cc" targetNamespace="http://schemas.microsoft.com/office/2006/metadata/properties" ma:root="true" ma:fieldsID="cd0908cc4600e77bf5da051303e00c8d" ns2:_="">
     <xsd:import namespace="4873beb7-5857-4685-be1f-d57550cc96cc"/>
@@ -4418,142 +5222,29 @@
 </ct:contentTypeSchema>
 </file>
 
-<file path=customXml/item2.xml><?xml version="1.0" encoding="utf-8"?>
-<?mso-contentType ?>
-<FormTemplates xmlns="http://schemas.microsoft.com/sharepoint/v3/contenttype/forms">
-  <Display>DocumentLibraryForm</Display>
-  <Edit>AssetEditForm</Edit>
-  <New>DocumentLibraryForm</New>
-</FormTemplates>
-</file>
-
-<file path=customXml/item3.xml><?xml version="1.0" encoding="utf-8"?>
-<p:properties xmlns:p="http://schemas.microsoft.com/office/2006/metadata/properties" xmlns:xsi="http://www.w3.org/2001/XMLSchema-instance" xmlns:pc="http://schemas.microsoft.com/office/infopath/2007/PartnerControls">
-  <documentManagement>
-    <APDescription xmlns="4873beb7-5857-4685-be1f-d57550cc96cc" xsi:nil="true"/>
-    <AssetExpire xmlns="4873beb7-5857-4685-be1f-d57550cc96cc">2029-01-01T08:00:00+00:00</AssetExpire>
-    <CampaignTagsTaxHTField0 xmlns="4873beb7-5857-4685-be1f-d57550cc96cc">
-      <Terms xmlns="http://schemas.microsoft.com/office/infopath/2007/PartnerControls"/>
-    </CampaignTagsTaxHTField0>
-    <IntlLangReviewDate xmlns="4873beb7-5857-4685-be1f-d57550cc96cc" xsi:nil="true"/>
-    <TPFriendlyName xmlns="4873beb7-5857-4685-be1f-d57550cc96cc" xsi:nil="true"/>
-    <IntlLangReview xmlns="4873beb7-5857-4685-be1f-d57550cc96cc">false</IntlLangReview>
-    <LocLastLocAttemptVersionLookup xmlns="4873beb7-5857-4685-be1f-d57550cc96cc">856581</LocLastLocAttemptVersionLookup>
-    <PolicheckWords xmlns="4873beb7-5857-4685-be1f-d57550cc96cc" xsi:nil="true"/>
-    <SubmitterId xmlns="4873beb7-5857-4685-be1f-d57550cc96cc" xsi:nil="true"/>
-    <AcquiredFrom xmlns="4873beb7-5857-4685-be1f-d57550cc96cc">Internal MS</AcquiredFrom>
-    <EditorialStatus xmlns="4873beb7-5857-4685-be1f-d57550cc96cc">Complete</EditorialStatus>
-    <Markets xmlns="4873beb7-5857-4685-be1f-d57550cc96cc"/>
-    <OriginAsset xmlns="4873beb7-5857-4685-be1f-d57550cc96cc" xsi:nil="true"/>
-    <AssetStart xmlns="4873beb7-5857-4685-be1f-d57550cc96cc">2012-09-19T07:42:00+00:00</AssetStart>
-    <FriendlyTitle xmlns="4873beb7-5857-4685-be1f-d57550cc96cc" xsi:nil="true"/>
-    <MarketSpecific xmlns="4873beb7-5857-4685-be1f-d57550cc96cc">false</MarketSpecific>
-    <TPNamespace xmlns="4873beb7-5857-4685-be1f-d57550cc96cc" xsi:nil="true"/>
-    <PublishStatusLookup xmlns="4873beb7-5857-4685-be1f-d57550cc96cc">
-      <Value>1622610</Value>
-    </PublishStatusLookup>
-    <APAuthor xmlns="4873beb7-5857-4685-be1f-d57550cc96cc">
-      <UserInfo>
-        <DisplayName>REDMOND\v-aptall</DisplayName>
-        <AccountId>2566</AccountId>
-        <AccountType/>
-      </UserInfo>
-    </APAuthor>
-    <TPCommandLine xmlns="4873beb7-5857-4685-be1f-d57550cc96cc" xsi:nil="true"/>
-    <IntlLangReviewer xmlns="4873beb7-5857-4685-be1f-d57550cc96cc" xsi:nil="true"/>
-    <OpenTemplate xmlns="4873beb7-5857-4685-be1f-d57550cc96cc">true</OpenTemplate>
-    <CSXSubmissionDate xmlns="4873beb7-5857-4685-be1f-d57550cc96cc" xsi:nil="true"/>
-    <TaxCatchAll xmlns="4873beb7-5857-4685-be1f-d57550cc96cc"/>
-    <Manager xmlns="4873beb7-5857-4685-be1f-d57550cc96cc" xsi:nil="true"/>
-    <NumericId xmlns="4873beb7-5857-4685-be1f-d57550cc96cc" xsi:nil="true"/>
-    <ParentAssetId xmlns="4873beb7-5857-4685-be1f-d57550cc96cc" xsi:nil="true"/>
-    <OriginalSourceMarket xmlns="4873beb7-5857-4685-be1f-d57550cc96cc" xsi:nil="true"/>
-    <ApprovalStatus xmlns="4873beb7-5857-4685-be1f-d57550cc96cc">InProgress</ApprovalStatus>
-    <TPComponent xmlns="4873beb7-5857-4685-be1f-d57550cc96cc" xsi:nil="true"/>
-    <EditorialTags xmlns="4873beb7-5857-4685-be1f-d57550cc96cc" xsi:nil="true"/>
-    <TPExecutable xmlns="4873beb7-5857-4685-be1f-d57550cc96cc" xsi:nil="true"/>
-    <TPLaunchHelpLink xmlns="4873beb7-5857-4685-be1f-d57550cc96cc" xsi:nil="true"/>
-    <LocComments xmlns="4873beb7-5857-4685-be1f-d57550cc96cc" xsi:nil="true"/>
-    <LocRecommendedHandoff xmlns="4873beb7-5857-4685-be1f-d57550cc96cc" xsi:nil="true"/>
-    <SourceTitle xmlns="4873beb7-5857-4685-be1f-d57550cc96cc" xsi:nil="true"/>
-    <CSXUpdate xmlns="4873beb7-5857-4685-be1f-d57550cc96cc">false</CSXUpdate>
-    <IntlLocPriority xmlns="4873beb7-5857-4685-be1f-d57550cc96cc" xsi:nil="true"/>
-    <UAProjectedTotalWords xmlns="4873beb7-5857-4685-be1f-d57550cc96cc" xsi:nil="true"/>
-    <AssetType xmlns="4873beb7-5857-4685-be1f-d57550cc96cc">TP</AssetType>
-    <MachineTranslated xmlns="4873beb7-5857-4685-be1f-d57550cc96cc">false</MachineTranslated>
-    <OutputCachingOn xmlns="4873beb7-5857-4685-be1f-d57550cc96cc">false</OutputCachingOn>
-    <TemplateStatus xmlns="4873beb7-5857-4685-be1f-d57550cc96cc">Complete</TemplateStatus>
-    <IsSearchable xmlns="4873beb7-5857-4685-be1f-d57550cc96cc">true</IsSearchable>
-    <ContentItem xmlns="4873beb7-5857-4685-be1f-d57550cc96cc" xsi:nil="true"/>
-    <HandoffToMSDN xmlns="4873beb7-5857-4685-be1f-d57550cc96cc" xsi:nil="true"/>
-    <ShowIn xmlns="4873beb7-5857-4685-be1f-d57550cc96cc">Show everywhere</ShowIn>
-    <ThumbnailAssetId xmlns="4873beb7-5857-4685-be1f-d57550cc96cc" xsi:nil="true"/>
-    <UALocComments xmlns="4873beb7-5857-4685-be1f-d57550cc96cc" xsi:nil="true"/>
-    <UALocRecommendation xmlns="4873beb7-5857-4685-be1f-d57550cc96cc">Localize</UALocRecommendation>
-    <LastModifiedDateTime xmlns="4873beb7-5857-4685-be1f-d57550cc96cc" xsi:nil="true"/>
-    <LegacyData xmlns="4873beb7-5857-4685-be1f-d57550cc96cc" xsi:nil="true"/>
-    <LocManualTestRequired xmlns="4873beb7-5857-4685-be1f-d57550cc96cc">false</LocManualTestRequired>
-    <LocMarketGroupTiers2 xmlns="4873beb7-5857-4685-be1f-d57550cc96cc" xsi:nil="true"/>
-    <ClipArtFilename xmlns="4873beb7-5857-4685-be1f-d57550cc96cc" xsi:nil="true"/>
-    <TPApplication xmlns="4873beb7-5857-4685-be1f-d57550cc96cc" xsi:nil="true"/>
-    <CSXHash xmlns="4873beb7-5857-4685-be1f-d57550cc96cc" xsi:nil="true"/>
-    <DirectSourceMarket xmlns="4873beb7-5857-4685-be1f-d57550cc96cc" xsi:nil="true"/>
-    <PrimaryImageGen xmlns="4873beb7-5857-4685-be1f-d57550cc96cc">true</PrimaryImageGen>
-    <PlannedPubDate xmlns="4873beb7-5857-4685-be1f-d57550cc96cc" xsi:nil="true"/>
-    <CSXSubmissionMarket xmlns="4873beb7-5857-4685-be1f-d57550cc96cc" xsi:nil="true"/>
-    <Downloads xmlns="4873beb7-5857-4685-be1f-d57550cc96cc">0</Downloads>
-    <ArtSampleDocs xmlns="4873beb7-5857-4685-be1f-d57550cc96cc" xsi:nil="true"/>
-    <TrustLevel xmlns="4873beb7-5857-4685-be1f-d57550cc96cc">1 Microsoft Managed Content</TrustLevel>
-    <BlockPublish xmlns="4873beb7-5857-4685-be1f-d57550cc96cc">false</BlockPublish>
-    <TPLaunchHelpLinkType xmlns="4873beb7-5857-4685-be1f-d57550cc96cc">Template</TPLaunchHelpLinkType>
-    <LocalizationTagsTaxHTField0 xmlns="4873beb7-5857-4685-be1f-d57550cc96cc">
-      <Terms xmlns="http://schemas.microsoft.com/office/infopath/2007/PartnerControls"/>
-    </LocalizationTagsTaxHTField0>
-    <BusinessGroup xmlns="4873beb7-5857-4685-be1f-d57550cc96cc" xsi:nil="true"/>
-    <Providers xmlns="4873beb7-5857-4685-be1f-d57550cc96cc" xsi:nil="true"/>
-    <TemplateTemplateType xmlns="4873beb7-5857-4685-be1f-d57550cc96cc">Word Document Template</TemplateTemplateType>
-    <TimesCloned xmlns="4873beb7-5857-4685-be1f-d57550cc96cc" xsi:nil="true"/>
-    <TPAppVersion xmlns="4873beb7-5857-4685-be1f-d57550cc96cc" xsi:nil="true"/>
-    <VoteCount xmlns="4873beb7-5857-4685-be1f-d57550cc96cc" xsi:nil="true"/>
-    <AverageRating xmlns="4873beb7-5857-4685-be1f-d57550cc96cc" xsi:nil="true"/>
-    <FeatureTagsTaxHTField0 xmlns="4873beb7-5857-4685-be1f-d57550cc96cc">
-      <Terms xmlns="http://schemas.microsoft.com/office/infopath/2007/PartnerControls"/>
-    </FeatureTagsTaxHTField0>
-    <Provider xmlns="4873beb7-5857-4685-be1f-d57550cc96cc" xsi:nil="true"/>
-    <UACurrentWords xmlns="4873beb7-5857-4685-be1f-d57550cc96cc" xsi:nil="true"/>
-    <AssetId xmlns="4873beb7-5857-4685-be1f-d57550cc96cc">TP103457714</AssetId>
-    <TPClientViewer xmlns="4873beb7-5857-4685-be1f-d57550cc96cc" xsi:nil="true"/>
-    <DSATActionTaken xmlns="4873beb7-5857-4685-be1f-d57550cc96cc" xsi:nil="true"/>
-    <APEditor xmlns="4873beb7-5857-4685-be1f-d57550cc96cc">
-      <UserInfo>
-        <DisplayName/>
-        <AccountId xsi:nil="true"/>
-        <AccountType/>
-      </UserInfo>
-    </APEditor>
-    <TPInstallLocation xmlns="4873beb7-5857-4685-be1f-d57550cc96cc" xsi:nil="true"/>
-    <OOCacheId xmlns="4873beb7-5857-4685-be1f-d57550cc96cc" xsi:nil="true"/>
-    <IsDeleted xmlns="4873beb7-5857-4685-be1f-d57550cc96cc">false</IsDeleted>
-    <PublishTargets xmlns="4873beb7-5857-4685-be1f-d57550cc96cc">OfficeOnlineVNext</PublishTargets>
-    <ApprovalLog xmlns="4873beb7-5857-4685-be1f-d57550cc96cc" xsi:nil="true"/>
-    <BugNumber xmlns="4873beb7-5857-4685-be1f-d57550cc96cc" xsi:nil="true"/>
-    <CrawlForDependencies xmlns="4873beb7-5857-4685-be1f-d57550cc96cc">false</CrawlForDependencies>
-    <InternalTagsTaxHTField0 xmlns="4873beb7-5857-4685-be1f-d57550cc96cc">
-      <Terms xmlns="http://schemas.microsoft.com/office/infopath/2007/PartnerControls"/>
-    </InternalTagsTaxHTField0>
-    <LastHandOff xmlns="4873beb7-5857-4685-be1f-d57550cc96cc" xsi:nil="true"/>
-    <Milestone xmlns="4873beb7-5857-4685-be1f-d57550cc96cc" xsi:nil="true"/>
-    <OriginalRelease xmlns="4873beb7-5857-4685-be1f-d57550cc96cc">15</OriginalRelease>
-    <RecommendationsModifier xmlns="4873beb7-5857-4685-be1f-d57550cc96cc" xsi:nil="true"/>
-    <ScenarioTagsTaxHTField0 xmlns="4873beb7-5857-4685-be1f-d57550cc96cc">
-      <Terms xmlns="http://schemas.microsoft.com/office/infopath/2007/PartnerControls"/>
-    </ScenarioTagsTaxHTField0>
-    <UANotes xmlns="4873beb7-5857-4685-be1f-d57550cc96cc" xsi:nil="true"/>
-  </documentManagement>
-</p:properties>
+<file path=customXml/item4.xml><?xml version="1.0" encoding="utf-8"?>
+<b:Sources xmlns:b="http://schemas.openxmlformats.org/officeDocument/2006/bibliography" xmlns="http://schemas.openxmlformats.org/officeDocument/2006/bibliography" SelectedStyle="\APASixthEditionOfficeOnline.xsl" StyleName="APA" Version="6"/>
 </file>
 
 <file path=customXml/itemProps1.xml><?xml version="1.0" encoding="utf-8"?>
+<ds:datastoreItem xmlns:ds="http://schemas.openxmlformats.org/officeDocument/2006/customXml" ds:itemID="{63671810-3EF7-4C8E-BCBA-248ABE2BAB39}">
+  <ds:schemaRefs>
+    <ds:schemaRef ds:uri="http://schemas.microsoft.com/office/2006/metadata/properties"/>
+    <ds:schemaRef ds:uri="http://schemas.microsoft.com/office/infopath/2007/PartnerControls"/>
+    <ds:schemaRef ds:uri="4873beb7-5857-4685-be1f-d57550cc96cc"/>
+  </ds:schemaRefs>
+</ds:datastoreItem>
+</file>
+
+<file path=customXml/itemProps2.xml><?xml version="1.0" encoding="utf-8"?>
+<ds:datastoreItem xmlns:ds="http://schemas.openxmlformats.org/officeDocument/2006/customXml" ds:itemID="{499EA1EC-B023-4266-9865-E1EDA122A8C9}">
+  <ds:schemaRefs>
+    <ds:schemaRef ds:uri="http://schemas.microsoft.com/sharepoint/v3/contenttype/forms"/>
+  </ds:schemaRefs>
+</ds:datastoreItem>
+</file>
+
+<file path=customXml/itemProps3.xml><?xml version="1.0" encoding="utf-8"?>
 <ds:datastoreItem xmlns:ds="http://schemas.openxmlformats.org/officeDocument/2006/customXml" ds:itemID="{9332E30D-EFB4-40E8-AB8F-C2E02C2E75EB}">
   <ds:schemaRefs>
     <ds:schemaRef ds:uri="http://schemas.microsoft.com/office/2006/metadata/contentType"/>
@@ -4571,20 +5262,10 @@
 </ds:datastoreItem>
 </file>
 
-<file path=customXml/itemProps2.xml><?xml version="1.0" encoding="utf-8"?>
-<ds:datastoreItem xmlns:ds="http://schemas.openxmlformats.org/officeDocument/2006/customXml" ds:itemID="{499EA1EC-B023-4266-9865-E1EDA122A8C9}">
+<file path=customXml/itemProps4.xml><?xml version="1.0" encoding="utf-8"?>
+<ds:datastoreItem xmlns:ds="http://schemas.openxmlformats.org/officeDocument/2006/customXml" ds:itemID="{56C015E3-BBAB-4D87-BA5E-7D2E93A62615}">
   <ds:schemaRefs>
-    <ds:schemaRef ds:uri="http://schemas.microsoft.com/sharepoint/v3/contenttype/forms"/>
-  </ds:schemaRefs>
-</ds:datastoreItem>
-</file>
-
-<file path=customXml/itemProps3.xml><?xml version="1.0" encoding="utf-8"?>
-<ds:datastoreItem xmlns:ds="http://schemas.openxmlformats.org/officeDocument/2006/customXml" ds:itemID="{63671810-3EF7-4C8E-BCBA-248ABE2BAB39}">
-  <ds:schemaRefs>
-    <ds:schemaRef ds:uri="http://schemas.microsoft.com/office/2006/metadata/properties"/>
-    <ds:schemaRef ds:uri="http://schemas.microsoft.com/office/infopath/2007/PartnerControls"/>
-    <ds:schemaRef ds:uri="4873beb7-5857-4685-be1f-d57550cc96cc"/>
+    <ds:schemaRef ds:uri="http://schemas.openxmlformats.org/officeDocument/2006/bibliography"/>
   </ds:schemaRefs>
 </ds:datastoreItem>
 </file>
</xml_diff>

<commit_message>
Created parallel files to be modified.
</commit_message>
<xml_diff>
--- a/SOFT354 Report - 10555972.docx
+++ b/SOFT354 Report - 10555972.docx
@@ -138,6 +138,14 @@
     </w:p>
     <w:sdt>
       <w:sdtPr>
+        <w:rPr>
+          <w:rFonts w:asciiTheme="minorHAnsi" w:eastAsiaTheme="minorEastAsia" w:hAnsiTheme="minorHAnsi" w:cstheme="minorBidi"/>
+          <w:b w:val="0"/>
+          <w:bCs w:val="0"/>
+          <w:smallCaps w:val="0"/>
+          <w:sz w:val="24"/>
+          <w:szCs w:val="22"/>
+        </w:rPr>
         <w:id w:val="931628089"/>
         <w:docPartObj>
           <w:docPartGallery w:val="Table of Contents"/>
@@ -146,11 +154,7 @@
       </w:sdtPr>
       <w:sdtEndPr>
         <w:rPr>
-          <w:rFonts w:asciiTheme="minorHAnsi" w:eastAsiaTheme="minorEastAsia" w:hAnsiTheme="minorHAnsi" w:cstheme="minorBidi"/>
-          <w:smallCaps w:val="0"/>
           <w:noProof/>
-          <w:sz w:val="24"/>
-          <w:szCs w:val="22"/>
         </w:rPr>
       </w:sdtEndPr>
       <w:sdtContent>
@@ -183,7 +187,7 @@
           <w:r>
             <w:fldChar w:fldCharType="separate"/>
           </w:r>
-          <w:hyperlink w:anchor="_Toc27491408" w:history="1">
+          <w:hyperlink w:anchor="_Toc27660567" w:history="1">
             <w:r>
               <w:rPr>
                 <w:rStyle w:val="Hyperlink"/>
@@ -210,7 +214,7 @@
                 <w:noProof/>
                 <w:webHidden/>
               </w:rPr>
-              <w:instrText xml:space="preserve"> PAGEREF _Toc27491408 \h </w:instrText>
+              <w:instrText xml:space="preserve"> PAGEREF _Toc27660567 \h </w:instrText>
             </w:r>
             <w:r>
               <w:rPr>
@@ -230,7 +234,7 @@
                 <w:noProof/>
                 <w:webHidden/>
               </w:rPr>
-              <w:t>2</w:t>
+              <w:t>3</w:t>
             </w:r>
             <w:r>
               <w:rPr>
@@ -253,7 +257,7 @@
               <w:lang w:val="en-GB" w:eastAsia="en-GB"/>
             </w:rPr>
           </w:pPr>
-          <w:hyperlink w:anchor="_Toc27491409" w:history="1">
+          <w:hyperlink w:anchor="_Toc27660568" w:history="1">
             <w:r>
               <w:rPr>
                 <w:rStyle w:val="Hyperlink"/>
@@ -280,7 +284,7 @@
                 <w:noProof/>
                 <w:webHidden/>
               </w:rPr>
-              <w:instrText xml:space="preserve"> PAGEREF _Toc27491409 \h </w:instrText>
+              <w:instrText xml:space="preserve"> PAGEREF _Toc27660568 \h </w:instrText>
             </w:r>
             <w:r>
               <w:rPr>
@@ -300,7 +304,7 @@
                 <w:noProof/>
                 <w:webHidden/>
               </w:rPr>
-              <w:t>2</w:t>
+              <w:t>4</w:t>
             </w:r>
             <w:r>
               <w:rPr>
@@ -323,7 +327,7 @@
               <w:lang w:val="en-GB" w:eastAsia="en-GB"/>
             </w:rPr>
           </w:pPr>
-          <w:hyperlink w:anchor="_Toc27491410" w:history="1">
+          <w:hyperlink w:anchor="_Toc27660569" w:history="1">
             <w:r>
               <w:rPr>
                 <w:rStyle w:val="Hyperlink"/>
@@ -350,7 +354,7 @@
                 <w:noProof/>
                 <w:webHidden/>
               </w:rPr>
-              <w:instrText xml:space="preserve"> PAGEREF _Toc27491410 \h </w:instrText>
+              <w:instrText xml:space="preserve"> PAGEREF _Toc27660569 \h </w:instrText>
             </w:r>
             <w:r>
               <w:rPr>
@@ -370,7 +374,7 @@
                 <w:noProof/>
                 <w:webHidden/>
               </w:rPr>
-              <w:t>2</w:t>
+              <w:t>6</w:t>
             </w:r>
             <w:r>
               <w:rPr>
@@ -393,7 +397,7 @@
               <w:lang w:val="en-GB" w:eastAsia="en-GB"/>
             </w:rPr>
           </w:pPr>
-          <w:hyperlink w:anchor="_Toc27491411" w:history="1">
+          <w:hyperlink w:anchor="_Toc27660570" w:history="1">
             <w:r>
               <w:rPr>
                 <w:rStyle w:val="Hyperlink"/>
@@ -420,7 +424,7 @@
                 <w:noProof/>
                 <w:webHidden/>
               </w:rPr>
-              <w:instrText xml:space="preserve"> PAGEREF _Toc27491411 \h </w:instrText>
+              <w:instrText xml:space="preserve"> PAGEREF _Toc27660570 \h </w:instrText>
             </w:r>
             <w:r>
               <w:rPr>
@@ -440,7 +444,7 @@
                 <w:noProof/>
                 <w:webHidden/>
               </w:rPr>
-              <w:t>2</w:t>
+              <w:t>6</w:t>
             </w:r>
             <w:r>
               <w:rPr>
@@ -463,7 +467,7 @@
               <w:lang w:val="en-GB" w:eastAsia="en-GB"/>
             </w:rPr>
           </w:pPr>
-          <w:hyperlink w:anchor="_Toc27491412" w:history="1">
+          <w:hyperlink w:anchor="_Toc27660571" w:history="1">
             <w:r>
               <w:rPr>
                 <w:rStyle w:val="Hyperlink"/>
@@ -490,7 +494,7 @@
                 <w:noProof/>
                 <w:webHidden/>
               </w:rPr>
-              <w:instrText xml:space="preserve"> PAGEREF _Toc27491412 \h </w:instrText>
+              <w:instrText xml:space="preserve"> PAGEREF _Toc27660571 \h </w:instrText>
             </w:r>
             <w:r>
               <w:rPr>
@@ -510,7 +514,7 @@
                 <w:noProof/>
                 <w:webHidden/>
               </w:rPr>
-              <w:t>3</w:t>
+              <w:t>6</w:t>
             </w:r>
             <w:r>
               <w:rPr>
@@ -533,7 +537,7 @@
               <w:lang w:val="en-GB" w:eastAsia="en-GB"/>
             </w:rPr>
           </w:pPr>
-          <w:hyperlink w:anchor="_Toc27491413" w:history="1">
+          <w:hyperlink w:anchor="_Toc27660572" w:history="1">
             <w:r>
               <w:rPr>
                 <w:rStyle w:val="Hyperlink"/>
@@ -560,7 +564,7 @@
                 <w:noProof/>
                 <w:webHidden/>
               </w:rPr>
-              <w:instrText xml:space="preserve"> PAGEREF _Toc27491413 \h </w:instrText>
+              <w:instrText xml:space="preserve"> PAGEREF _Toc27660572 \h </w:instrText>
             </w:r>
             <w:r>
               <w:rPr>
@@ -580,7 +584,7 @@
                 <w:noProof/>
                 <w:webHidden/>
               </w:rPr>
-              <w:t>3</w:t>
+              <w:t>6</w:t>
             </w:r>
             <w:r>
               <w:rPr>
@@ -603,7 +607,7 @@
               <w:lang w:val="en-GB" w:eastAsia="en-GB"/>
             </w:rPr>
           </w:pPr>
-          <w:hyperlink w:anchor="_Toc27491414" w:history="1">
+          <w:hyperlink w:anchor="_Toc27660573" w:history="1">
             <w:r>
               <w:rPr>
                 <w:rStyle w:val="Hyperlink"/>
@@ -630,7 +634,7 @@
                 <w:noProof/>
                 <w:webHidden/>
               </w:rPr>
-              <w:instrText xml:space="preserve"> PAGEREF _Toc27491414 \h </w:instrText>
+              <w:instrText xml:space="preserve"> PAGEREF _Toc27660573 \h </w:instrText>
             </w:r>
             <w:r>
               <w:rPr>
@@ -650,7 +654,7 @@
                 <w:noProof/>
                 <w:webHidden/>
               </w:rPr>
-              <w:t>3</w:t>
+              <w:t>6</w:t>
             </w:r>
             <w:r>
               <w:rPr>
@@ -673,9 +677,9 @@
         </w:p>
       </w:sdtContent>
     </w:sdt>
-    <w:p>
-      <w:bookmarkStart w:id="0" w:name="_Toc27491408"/>
-    </w:p>
+    <w:p/>
+    <w:p/>
+    <w:p/>
     <w:p/>
     <w:p/>
     <w:p/>
@@ -691,79 +695,2472 @@
     <w:p/>
     <w:p/>
     <w:p>
-      <w:bookmarkStart w:id="1" w:name="_GoBack"/>
+      <w:pPr>
+        <w:pStyle w:val="Heading1"/>
+      </w:pPr>
+      <w:bookmarkStart w:id="0" w:name="_Toc27660567"/>
+      <w:r>
+        <w:lastRenderedPageBreak/>
+        <w:t>Introduction</w:t>
+      </w:r>
+      <w:bookmarkEnd w:id="0"/>
+    </w:p>
+    <w:p>
+      <w:r>
+        <w:t xml:space="preserve">In this </w:t>
+      </w:r>
+      <w:r>
+        <w:t xml:space="preserve">report I am implementing both serial and parallel versions of a neural network to compare the performance differences when using back-propagation to train the network. </w:t>
+      </w:r>
+      <w:r>
+        <w:t>To complete this I will first use C/C++ to write the serial implementation and then use the Compute Unified Device Architecture (CUDA) to implement the parallel version</w:t>
+      </w:r>
+      <w:r>
+        <w:t>. CUDA</w:t>
+      </w:r>
+      <w:r>
+        <w:t xml:space="preserve"> </w:t>
+      </w:r>
+      <w:r>
+        <w:t xml:space="preserve">is a parallel computing platform </w:t>
+      </w:r>
+      <w:r>
+        <w:t>designed and created by NVIDIA and it allows for computing on NVIDIA graphics processing unit’s (GPU’s) and works as an extension to the C programming language. T</w:t>
+      </w:r>
+      <w:r>
+        <w:t xml:space="preserve">his will allow the </w:t>
+      </w:r>
+      <w:r>
+        <w:t xml:space="preserve">algorithm </w:t>
+      </w:r>
+      <w:r>
+        <w:t xml:space="preserve">to run on the </w:t>
+      </w:r>
+      <w:r>
+        <w:t>systems GPU.</w:t>
+      </w:r>
+      <w:r>
+        <w:t xml:space="preserve"> A modern GPU has many streaming cores that contains lots of threads which makes them very useful when computing intensive and repetitive algorithms.</w:t>
+      </w:r>
+    </w:p>
+    <w:p>
+      <w:r>
+        <w:t xml:space="preserve">Artificial neural networks (ANN’s) are one the of most popular tools used throughout machine learning. As their name suggests they were made to roughly </w:t>
+      </w:r>
+      <w:r>
+        <w:t>copy what happens in our biological brains.</w:t>
+      </w:r>
+      <w:r>
+        <w:t xml:space="preserve"> </w:t>
+      </w:r>
+      <w:r>
+        <w:t xml:space="preserve">Although the idea of neural networks </w:t>
+      </w:r>
+      <w:r>
+        <w:t>has</w:t>
+      </w:r>
+      <w:r>
+        <w:t xml:space="preserve"> been around since the late 1940’s </w:t>
+      </w:r>
+      <w:r>
+        <w:t>(Hebb, 2002)</w:t>
+      </w:r>
+      <w:r>
+        <w:t>, it is only recently that they have become a big part of machine learning due to the backpropagation method.</w:t>
+      </w:r>
+      <w:r>
+        <w:t xml:space="preserve"> </w:t>
+      </w:r>
+      <w:r>
+        <w:t>Backpropagatio</w:t>
+      </w:r>
+      <w:r>
+        <w:t xml:space="preserve">n is one of the most </w:t>
+      </w:r>
+      <w:r>
+        <w:t>efficient training</w:t>
+      </w:r>
+      <w:r>
+        <w:t xml:space="preserve"> algorithms due to </w:t>
+      </w:r>
+      <w:r>
+        <w:t>its</w:t>
+      </w:r>
+      <w:r>
+        <w:t xml:space="preserve"> simplicity as it is just an application of the chain rule and gradient descent </w:t>
+      </w:r>
+      <w:r>
+        <w:t>(Le Cun, 1988</w:t>
+      </w:r>
+      <w:r>
+        <w:t xml:space="preserve">, </w:t>
+      </w:r>
+      <w:r>
+        <w:t>pp.21-28)</w:t>
+      </w:r>
+      <w:r>
+        <w:t>.</w:t>
+      </w:r>
+      <w:r>
+        <w:t xml:space="preserve"> The algorithm is designed to minimise </w:t>
+      </w:r>
+      <w:r>
+        <w:t xml:space="preserve">the error between the input values and the target values that are both fed through the algorithm. </w:t>
+      </w:r>
+      <w:r>
+        <w:t>This is achieved by calculating the delta rule for each layer and adjusting all of the weights in the network accounting for the error.</w:t>
+      </w:r>
+      <w:r>
+        <w:t xml:space="preserve"> It is call backpropagation because the algorithm starts at the end of the</w:t>
+      </w:r>
+      <w:r>
+        <w:t xml:space="preserve"> neural network and works backwards, updating each </w:t>
+      </w:r>
+      <w:r>
+        <w:t>layer’s</w:t>
+      </w:r>
+      <w:r>
+        <w:t xml:space="preserve"> weights as it goes.</w:t>
+      </w:r>
+    </w:p>
+    <w:p>
+      <w:r>
+        <w:t xml:space="preserve">The </w:t>
+      </w:r>
+      <w:r>
+        <w:t xml:space="preserve">application </w:t>
+      </w:r>
+      <w:r>
+        <w:t xml:space="preserve">for ANN’s today are </w:t>
+      </w:r>
+      <w:r>
+        <w:t>vast</w:t>
+      </w:r>
+      <w:r>
+        <w:t>, and they</w:t>
+      </w:r>
+      <w:r>
+        <w:t xml:space="preserve">’re being used in many </w:t>
+      </w:r>
+      <w:r>
+        <w:t xml:space="preserve">different </w:t>
+      </w:r>
+      <w:r>
+        <w:t xml:space="preserve">industries. </w:t>
+      </w:r>
+      <w:r>
+        <w:t xml:space="preserve">This ranges from medical diagnosis, predicting stock on the </w:t>
+      </w:r>
+      <w:r>
+        <w:t xml:space="preserve">financial </w:t>
+      </w:r>
+      <w:r>
+        <w:t>market</w:t>
+      </w:r>
+      <w:r>
+        <w:t xml:space="preserve"> </w:t>
+      </w:r>
+      <w:r>
+        <w:t xml:space="preserve">and object detection. </w:t>
+      </w:r>
+      <w:r>
+        <w:t xml:space="preserve">One of the latest and popular applications of </w:t>
+      </w:r>
+      <w:r>
+        <w:t xml:space="preserve">neural networks is autonomous driving. This is possible by using many camera’s and sensors and continuously completing a feed forward pass of a trained network to workout what the next appropriate actions are to take. It would take thousands of hours of video footage with all possible scenarios to be able to train a network like this. </w:t>
+      </w:r>
+      <w:r>
+        <w:t>ANN’s are able to train using either supervised or unsupervised</w:t>
+      </w:r>
+      <w:r>
+        <w:t xml:space="preserve">, for </w:t>
+      </w:r>
+      <w:r>
+        <w:t>the</w:t>
+      </w:r>
+      <w:r>
+        <w:t xml:space="preserve"> purpose</w:t>
+      </w:r>
+      <w:r>
+        <w:t xml:space="preserve"> of this report</w:t>
+      </w:r>
+      <w:r>
+        <w:t xml:space="preserve"> I am going to use a supervised approach.</w:t>
+      </w:r>
+      <w:r>
+        <w:t xml:space="preserve"> I will be using a dataset that contains 4 features about 150 iris plants of 3 different types. The </w:t>
+      </w:r>
+      <w:r>
+        <w:t>features are, sepal length, sepal width, petal length and petal width. I will be using this as my input data and my target data will be the type is iris plant, which is either,</w:t>
+      </w:r>
+      <w:r>
+        <w:t xml:space="preserve"> Setosa, Versicolor and Virginica.</w:t>
+      </w:r>
+    </w:p>
+    <w:p>
+      <w:r>
+        <w:t>The algorithm used to backpropagate through a network and train it contains a lot of matrix mathematics, this means the system is having to run through large matrices and perform the dot product for lots of multiplications. This can take a very long time on a systems CPU as</w:t>
+      </w:r>
+      <w:r>
+        <w:t xml:space="preserve"> it</w:t>
+      </w:r>
+      <w:r>
+        <w:t xml:space="preserve"> only </w:t>
+      </w:r>
+      <w:r>
+        <w:t xml:space="preserve">can compute </w:t>
+      </w:r>
+      <w:r>
+        <w:t xml:space="preserve">one calculation at a time. The time taken to train a network is then also greatly increased by the number of iterations the </w:t>
+      </w:r>
+      <w:r>
+        <w:t>backpropagation</w:t>
+      </w:r>
+      <w:r>
+        <w:t xml:space="preserve"> algorithm takes place</w:t>
+      </w:r>
+      <w:r>
+        <w:t xml:space="preserve">, this can often be much </w:t>
+      </w:r>
+      <w:r>
+        <w:t>greater</w:t>
+      </w:r>
+      <w:r>
+        <w:t xml:space="preserve"> than 1 million times (depending on the dataset size</w:t>
+      </w:r>
+      <w:r>
+        <w:t xml:space="preserve"> and the appropriate </w:t>
+      </w:r>
+      <w:r>
+        <w:lastRenderedPageBreak/>
+        <w:t>training period</w:t>
+      </w:r>
+      <w:r>
+        <w:t>).</w:t>
+      </w:r>
+      <w:r>
+        <w:t xml:space="preserve"> </w:t>
+      </w:r>
+      <w:r>
+        <w:t>Due to these factors it makes a lot of sense to complete the matrix mathematics in parallel</w:t>
+      </w:r>
+      <w:r>
+        <w:t xml:space="preserve"> as </w:t>
+      </w:r>
+      <w:r>
+        <w:t>many of the results from sections of a matrix multiplication do not depend on themselves.</w:t>
+      </w:r>
+    </w:p>
+    <w:p>
+      <w:r>
+        <w:t xml:space="preserve">The standard formula to complete matrix multiplication for any size is given by: </w:t>
+      </w:r>
+      <m:oMath>
+        <m:sSub>
+          <m:sSubPr>
+            <m:ctrlPr>
+              <w:rPr>
+                <w:rFonts w:ascii="Cambria Math" w:hAnsi="Cambria Math"/>
+                <w:i/>
+              </w:rPr>
+            </m:ctrlPr>
+          </m:sSubPr>
+          <m:e>
+            <m:r>
+              <w:rPr>
+                <w:rFonts w:ascii="Cambria Math" w:hAnsi="Cambria Math"/>
+              </w:rPr>
+              <m:t>C</m:t>
+            </m:r>
+          </m:e>
+          <m:sub>
+            <m:r>
+              <w:rPr>
+                <w:rFonts w:ascii="Cambria Math" w:hAnsi="Cambria Math"/>
+              </w:rPr>
+              <m:t>ij</m:t>
+            </m:r>
+          </m:sub>
+        </m:sSub>
+        <m:r>
+          <w:rPr>
+            <w:rFonts w:ascii="Cambria Math" w:hAnsi="Cambria Math"/>
+          </w:rPr>
+          <m:t xml:space="preserve">= </m:t>
+        </m:r>
+        <m:nary>
+          <m:naryPr>
+            <m:chr m:val="∑"/>
+            <m:limLoc m:val="undOvr"/>
+            <m:ctrlPr>
+              <w:rPr>
+                <w:rFonts w:ascii="Cambria Math" w:hAnsi="Cambria Math"/>
+                <w:i/>
+              </w:rPr>
+            </m:ctrlPr>
+          </m:naryPr>
+          <m:sub>
+            <m:r>
+              <w:rPr>
+                <w:rFonts w:ascii="Cambria Math" w:hAnsi="Cambria Math"/>
+              </w:rPr>
+              <m:t>k=1</m:t>
+            </m:r>
+          </m:sub>
+          <m:sup>
+            <m:r>
+              <w:rPr>
+                <w:rFonts w:ascii="Cambria Math" w:hAnsi="Cambria Math"/>
+              </w:rPr>
+              <m:t>m</m:t>
+            </m:r>
+          </m:sup>
+          <m:e>
+            <m:sSub>
+              <m:sSubPr>
+                <m:ctrlPr>
+                  <w:rPr>
+                    <w:rFonts w:ascii="Cambria Math" w:hAnsi="Cambria Math"/>
+                    <w:i/>
+                  </w:rPr>
+                </m:ctrlPr>
+              </m:sSubPr>
+              <m:e>
+                <m:r>
+                  <w:rPr>
+                    <w:rFonts w:ascii="Cambria Math" w:hAnsi="Cambria Math"/>
+                  </w:rPr>
+                  <m:t>A</m:t>
+                </m:r>
+              </m:e>
+              <m:sub>
+                <m:r>
+                  <w:rPr>
+                    <w:rFonts w:ascii="Cambria Math" w:hAnsi="Cambria Math"/>
+                  </w:rPr>
+                  <m:t>ik</m:t>
+                </m:r>
+              </m:sub>
+            </m:sSub>
+            <m:sSub>
+              <m:sSubPr>
+                <m:ctrlPr>
+                  <w:rPr>
+                    <w:rFonts w:ascii="Cambria Math" w:hAnsi="Cambria Math"/>
+                    <w:i/>
+                  </w:rPr>
+                </m:ctrlPr>
+              </m:sSubPr>
+              <m:e>
+                <m:r>
+                  <w:rPr>
+                    <w:rFonts w:ascii="Cambria Math" w:hAnsi="Cambria Math"/>
+                  </w:rPr>
+                  <m:t>B</m:t>
+                </m:r>
+              </m:e>
+              <m:sub>
+                <m:r>
+                  <w:rPr>
+                    <w:rFonts w:ascii="Cambria Math" w:hAnsi="Cambria Math"/>
+                  </w:rPr>
+                  <m:t>kj</m:t>
+                </m:r>
+              </m:sub>
+            </m:sSub>
+          </m:e>
+        </m:nary>
+      </m:oMath>
+      <w:r>
+        <w:t xml:space="preserve">. </w:t>
+      </w:r>
+      <w:r>
+        <w:t>For</w:t>
+      </w:r>
+      <w:r>
+        <w:t xml:space="preserve"> multiplying two matrices together of size </w:t>
+      </w:r>
+      <m:oMath>
+        <m:r>
+          <w:rPr>
+            <w:rFonts w:ascii="Cambria Math" w:hAnsi="Cambria Math"/>
+          </w:rPr>
+          <m:t>m×a</m:t>
+        </m:r>
+      </m:oMath>
+      <w:r>
+        <w:t xml:space="preserve"> and </w:t>
+      </w:r>
+      <m:oMath>
+        <m:r>
+          <w:rPr>
+            <w:rFonts w:ascii="Cambria Math" w:hAnsi="Cambria Math"/>
+          </w:rPr>
+          <m:t>a×n</m:t>
+        </m:r>
+      </m:oMath>
+      <w:r>
+        <w:t xml:space="preserve"> the total number of calculations required is:  </w:t>
+      </w:r>
+      <m:oMath>
+        <m:r>
+          <w:rPr>
+            <w:rFonts w:ascii="Cambria Math" w:hAnsi="Cambria Math"/>
+          </w:rPr>
+          <m:t>m×n×</m:t>
+        </m:r>
+        <m:d>
+          <m:dPr>
+            <m:ctrlPr>
+              <w:rPr>
+                <w:rFonts w:ascii="Cambria Math" w:hAnsi="Cambria Math"/>
+                <w:i/>
+              </w:rPr>
+            </m:ctrlPr>
+          </m:dPr>
+          <m:e>
+            <m:r>
+              <w:rPr>
+                <w:rFonts w:ascii="Cambria Math" w:hAnsi="Cambria Math"/>
+              </w:rPr>
+              <m:t>2a-1</m:t>
+            </m:r>
+          </m:e>
+        </m:d>
+      </m:oMath>
+      <w:r>
+        <w:t xml:space="preserve">, this then gives the complexity of </w:t>
+      </w:r>
+      <m:oMath>
+        <m:r>
+          <w:rPr>
+            <w:rFonts w:ascii="Cambria Math" w:hAnsi="Cambria Math"/>
+          </w:rPr>
+          <m:t>O(</m:t>
+        </m:r>
+        <m:sSup>
+          <m:sSupPr>
+            <m:ctrlPr>
+              <w:rPr>
+                <w:rFonts w:ascii="Cambria Math" w:hAnsi="Cambria Math"/>
+                <w:i/>
+              </w:rPr>
+            </m:ctrlPr>
+          </m:sSupPr>
+          <m:e>
+            <m:r>
+              <w:rPr>
+                <w:rFonts w:ascii="Cambria Math" w:hAnsi="Cambria Math"/>
+              </w:rPr>
+              <m:t>n</m:t>
+            </m:r>
+          </m:e>
+          <m:sup>
+            <m:r>
+              <w:rPr>
+                <w:rFonts w:ascii="Cambria Math" w:hAnsi="Cambria Math"/>
+              </w:rPr>
+              <m:t>3</m:t>
+            </m:r>
+          </m:sup>
+        </m:sSup>
+        <m:r>
+          <w:rPr>
+            <w:rFonts w:ascii="Cambria Math" w:hAnsi="Cambria Math"/>
+          </w:rPr>
+          <m:t>)</m:t>
+        </m:r>
+      </m:oMath>
+      <w:r>
+        <w:t>.</w:t>
+      </w:r>
+      <w:r>
+        <w:t xml:space="preserve"> Parallelizing this algorithm does not change its complexity, however, it will reduce its total run time by a factor of </w:t>
+      </w:r>
+      <m:oMath>
+        <m:r>
+          <w:rPr>
+            <w:rFonts w:ascii="Cambria Math" w:hAnsi="Cambria Math"/>
+          </w:rPr>
+          <m:t>1/a</m:t>
+        </m:r>
+      </m:oMath>
+      <w:r>
+        <w:t xml:space="preserve"> </w:t>
+      </w:r>
+      <w:r>
+        <w:t>(Kirk and Hwu, 2013</w:t>
+      </w:r>
+      <w:r>
+        <w:t>, p</w:t>
+      </w:r>
+      <w:r>
+        <w:t>p</w:t>
+      </w:r>
+      <w:r>
+        <w:t>.111</w:t>
+      </w:r>
+      <w:r>
+        <w:t>)</w:t>
+      </w:r>
+      <w:r>
+        <w:t>.</w:t>
+      </w:r>
+      <w:r>
+        <w:t xml:space="preserve"> This results in much faster training times for a neural network</w:t>
+      </w:r>
+      <w:r>
+        <w:t>. This is extremely useful when training deep neural networks with many layers, on large complicated data sets. This would usually take a very long time but can be significantly reduced by implementing a parallel method.</w:t>
+      </w:r>
+    </w:p>
+    <w:p>
+      <w:pPr>
+        <w:pStyle w:val="Heading1"/>
+      </w:pPr>
+      <w:bookmarkStart w:id="1" w:name="_Toc27660568"/>
+      <w:r>
+        <w:t>Implementation</w:t>
+      </w:r>
       <w:bookmarkEnd w:id="1"/>
     </w:p>
     <w:p>
-      <w:pPr>
-        <w:pStyle w:val="Heading1"/>
-      </w:pPr>
-      <w:r>
-        <w:lastRenderedPageBreak/>
-        <w:t>Introduction</w:t>
-      </w:r>
-      <w:bookmarkEnd w:id="0"/>
+      <w:r>
+        <w:t>As previously stated, I will be using a dataset containing features about 150 different iris plants.</w:t>
+      </w:r>
+      <w:r>
+        <w:t xml:space="preserve"> Figure 1 shows the </w:t>
+      </w:r>
+      <w:r>
+        <w:t>4 features of data I will be using as the inputs and the species of the plant that I will be using for the target values. Due to linear regression the network will output continuous values which means that instead of outputting the species name it will output a value between 0 and 1 that will correspond to a species.</w:t>
+      </w:r>
+    </w:p>
+    <w:tbl>
+      <w:tblPr>
+        <w:tblStyle w:val="TableGrid"/>
+        <w:tblW w:w="7604" w:type="dxa"/>
+        <w:jc w:val="center"/>
+        <w:tblLook w:val="04A0" w:firstRow="1" w:lastRow="0" w:firstColumn="1" w:lastColumn="0" w:noHBand="0" w:noVBand="1"/>
+      </w:tblPr>
+      <w:tblGrid>
+        <w:gridCol w:w="1387"/>
+        <w:gridCol w:w="1336"/>
+        <w:gridCol w:w="1375"/>
+        <w:gridCol w:w="1324"/>
+        <w:gridCol w:w="1091"/>
+        <w:gridCol w:w="1722"/>
+      </w:tblGrid>
+      <w:tr>
+        <w:trPr>
+          <w:trHeight w:val="300"/>
+          <w:jc w:val="center"/>
+        </w:trPr>
+        <w:tc>
+          <w:tcPr>
+            <w:tcW w:w="1387" w:type="dxa"/>
+            <w:shd w:val="clear" w:color="auto" w:fill="D9D9D9" w:themeFill="background1" w:themeFillShade="D9"/>
+            <w:noWrap/>
+            <w:hideMark/>
+          </w:tcPr>
+          <w:p>
+            <w:pPr>
+              <w:rPr>
+                <w:rFonts w:ascii="Calibri" w:eastAsia="Times New Roman" w:hAnsi="Calibri" w:cs="Calibri"/>
+                <w:b/>
+                <w:color w:val="000000"/>
+                <w:sz w:val="22"/>
+                <w:lang w:val="en-GB" w:eastAsia="en-GB"/>
+              </w:rPr>
+            </w:pPr>
+            <w:r>
+              <w:rPr>
+                <w:rFonts w:ascii="Calibri" w:eastAsia="Times New Roman" w:hAnsi="Calibri" w:cs="Calibri"/>
+                <w:b/>
+                <w:color w:val="000000"/>
+                <w:sz w:val="22"/>
+                <w:lang w:val="en-GB" w:eastAsia="en-GB"/>
+              </w:rPr>
+              <w:t>sepal_length</w:t>
+            </w:r>
+          </w:p>
+        </w:tc>
+        <w:tc>
+          <w:tcPr>
+            <w:tcW w:w="1336" w:type="dxa"/>
+            <w:shd w:val="clear" w:color="auto" w:fill="D9D9D9" w:themeFill="background1" w:themeFillShade="D9"/>
+            <w:noWrap/>
+            <w:hideMark/>
+          </w:tcPr>
+          <w:p>
+            <w:pPr>
+              <w:rPr>
+                <w:rFonts w:ascii="Calibri" w:eastAsia="Times New Roman" w:hAnsi="Calibri" w:cs="Calibri"/>
+                <w:b/>
+                <w:color w:val="000000"/>
+                <w:sz w:val="22"/>
+                <w:lang w:val="en-GB" w:eastAsia="en-GB"/>
+              </w:rPr>
+            </w:pPr>
+            <w:r>
+              <w:rPr>
+                <w:rFonts w:ascii="Calibri" w:eastAsia="Times New Roman" w:hAnsi="Calibri" w:cs="Calibri"/>
+                <w:b/>
+                <w:color w:val="000000"/>
+                <w:sz w:val="22"/>
+                <w:lang w:val="en-GB" w:eastAsia="en-GB"/>
+              </w:rPr>
+              <w:t>sepal_width</w:t>
+            </w:r>
+          </w:p>
+        </w:tc>
+        <w:tc>
+          <w:tcPr>
+            <w:tcW w:w="1375" w:type="dxa"/>
+            <w:shd w:val="clear" w:color="auto" w:fill="D9D9D9" w:themeFill="background1" w:themeFillShade="D9"/>
+            <w:noWrap/>
+            <w:hideMark/>
+          </w:tcPr>
+          <w:p>
+            <w:pPr>
+              <w:rPr>
+                <w:rFonts w:ascii="Calibri" w:eastAsia="Times New Roman" w:hAnsi="Calibri" w:cs="Calibri"/>
+                <w:b/>
+                <w:color w:val="000000"/>
+                <w:sz w:val="22"/>
+                <w:lang w:val="en-GB" w:eastAsia="en-GB"/>
+              </w:rPr>
+            </w:pPr>
+            <w:r>
+              <w:rPr>
+                <w:rFonts w:ascii="Calibri" w:eastAsia="Times New Roman" w:hAnsi="Calibri" w:cs="Calibri"/>
+                <w:b/>
+                <w:color w:val="000000"/>
+                <w:sz w:val="22"/>
+                <w:lang w:val="en-GB" w:eastAsia="en-GB"/>
+              </w:rPr>
+              <w:t>petal_length</w:t>
+            </w:r>
+          </w:p>
+        </w:tc>
+        <w:tc>
+          <w:tcPr>
+            <w:tcW w:w="1324" w:type="dxa"/>
+            <w:shd w:val="clear" w:color="auto" w:fill="D9D9D9" w:themeFill="background1" w:themeFillShade="D9"/>
+            <w:noWrap/>
+            <w:hideMark/>
+          </w:tcPr>
+          <w:p>
+            <w:pPr>
+              <w:rPr>
+                <w:rFonts w:ascii="Calibri" w:eastAsia="Times New Roman" w:hAnsi="Calibri" w:cs="Calibri"/>
+                <w:b/>
+                <w:color w:val="000000"/>
+                <w:sz w:val="22"/>
+                <w:lang w:val="en-GB" w:eastAsia="en-GB"/>
+              </w:rPr>
+            </w:pPr>
+            <w:r>
+              <w:rPr>
+                <w:rFonts w:ascii="Calibri" w:eastAsia="Times New Roman" w:hAnsi="Calibri" w:cs="Calibri"/>
+                <w:b/>
+                <w:color w:val="000000"/>
+                <w:sz w:val="22"/>
+                <w:lang w:val="en-GB" w:eastAsia="en-GB"/>
+              </w:rPr>
+              <w:t>petal_width</w:t>
+            </w:r>
+          </w:p>
+        </w:tc>
+        <w:tc>
+          <w:tcPr>
+            <w:tcW w:w="1091" w:type="dxa"/>
+            <w:shd w:val="clear" w:color="auto" w:fill="D9D9D9" w:themeFill="background1" w:themeFillShade="D9"/>
+            <w:noWrap/>
+            <w:hideMark/>
+          </w:tcPr>
+          <w:p>
+            <w:pPr>
+              <w:rPr>
+                <w:rFonts w:ascii="Calibri" w:eastAsia="Times New Roman" w:hAnsi="Calibri" w:cs="Calibri"/>
+                <w:b/>
+                <w:color w:val="000000"/>
+                <w:sz w:val="22"/>
+                <w:lang w:val="en-GB" w:eastAsia="en-GB"/>
+              </w:rPr>
+            </w:pPr>
+            <w:r>
+              <w:rPr>
+                <w:rFonts w:ascii="Calibri" w:eastAsia="Times New Roman" w:hAnsi="Calibri" w:cs="Calibri"/>
+                <w:b/>
+                <w:color w:val="000000"/>
+                <w:sz w:val="22"/>
+                <w:lang w:val="en-GB" w:eastAsia="en-GB"/>
+              </w:rPr>
+              <w:t>species</w:t>
+            </w:r>
+          </w:p>
+        </w:tc>
+        <w:tc>
+          <w:tcPr>
+            <w:tcW w:w="1091" w:type="dxa"/>
+            <w:shd w:val="clear" w:color="auto" w:fill="D9D9D9" w:themeFill="background1" w:themeFillShade="D9"/>
+          </w:tcPr>
+          <w:p>
+            <w:pPr>
+              <w:rPr>
+                <w:rFonts w:ascii="Calibri" w:eastAsia="Times New Roman" w:hAnsi="Calibri" w:cs="Calibri"/>
+                <w:b/>
+                <w:color w:val="000000"/>
+                <w:sz w:val="22"/>
+                <w:lang w:val="en-GB" w:eastAsia="en-GB"/>
+              </w:rPr>
+            </w:pPr>
+            <w:r>
+              <w:rPr>
+                <w:rFonts w:ascii="Calibri" w:eastAsia="Times New Roman" w:hAnsi="Calibri" w:cs="Calibri"/>
+                <w:b/>
+                <w:color w:val="000000"/>
+                <w:sz w:val="22"/>
+                <w:lang w:val="en-GB" w:eastAsia="en-GB"/>
+              </w:rPr>
+              <w:t>network_output</w:t>
+            </w:r>
+          </w:p>
+        </w:tc>
+      </w:tr>
+      <w:tr>
+        <w:trPr>
+          <w:trHeight w:val="300"/>
+          <w:jc w:val="center"/>
+        </w:trPr>
+        <w:tc>
+          <w:tcPr>
+            <w:tcW w:w="1387" w:type="dxa"/>
+            <w:noWrap/>
+            <w:hideMark/>
+          </w:tcPr>
+          <w:p>
+            <w:pPr>
+              <w:jc w:val="right"/>
+              <w:rPr>
+                <w:rFonts w:ascii="Calibri" w:eastAsia="Times New Roman" w:hAnsi="Calibri" w:cs="Calibri"/>
+                <w:color w:val="000000"/>
+                <w:sz w:val="22"/>
+                <w:lang w:val="en-GB" w:eastAsia="en-GB"/>
+              </w:rPr>
+            </w:pPr>
+            <w:r>
+              <w:rPr>
+                <w:rFonts w:ascii="Calibri" w:eastAsia="Times New Roman" w:hAnsi="Calibri" w:cs="Calibri"/>
+                <w:color w:val="000000"/>
+                <w:sz w:val="22"/>
+                <w:lang w:val="en-GB" w:eastAsia="en-GB"/>
+              </w:rPr>
+              <w:t>6.9</w:t>
+            </w:r>
+          </w:p>
+        </w:tc>
+        <w:tc>
+          <w:tcPr>
+            <w:tcW w:w="1336" w:type="dxa"/>
+            <w:noWrap/>
+            <w:hideMark/>
+          </w:tcPr>
+          <w:p>
+            <w:pPr>
+              <w:jc w:val="right"/>
+              <w:rPr>
+                <w:rFonts w:ascii="Calibri" w:eastAsia="Times New Roman" w:hAnsi="Calibri" w:cs="Calibri"/>
+                <w:color w:val="000000"/>
+                <w:sz w:val="22"/>
+                <w:lang w:val="en-GB" w:eastAsia="en-GB"/>
+              </w:rPr>
+            </w:pPr>
+            <w:r>
+              <w:rPr>
+                <w:rFonts w:ascii="Calibri" w:eastAsia="Times New Roman" w:hAnsi="Calibri" w:cs="Calibri"/>
+                <w:color w:val="000000"/>
+                <w:sz w:val="22"/>
+                <w:lang w:val="en-GB" w:eastAsia="en-GB"/>
+              </w:rPr>
+              <w:t>3.2</w:t>
+            </w:r>
+          </w:p>
+        </w:tc>
+        <w:tc>
+          <w:tcPr>
+            <w:tcW w:w="1375" w:type="dxa"/>
+            <w:noWrap/>
+            <w:hideMark/>
+          </w:tcPr>
+          <w:p>
+            <w:pPr>
+              <w:jc w:val="right"/>
+              <w:rPr>
+                <w:rFonts w:ascii="Calibri" w:eastAsia="Times New Roman" w:hAnsi="Calibri" w:cs="Calibri"/>
+                <w:color w:val="000000"/>
+                <w:sz w:val="22"/>
+                <w:lang w:val="en-GB" w:eastAsia="en-GB"/>
+              </w:rPr>
+            </w:pPr>
+            <w:r>
+              <w:rPr>
+                <w:rFonts w:ascii="Calibri" w:eastAsia="Times New Roman" w:hAnsi="Calibri" w:cs="Calibri"/>
+                <w:color w:val="000000"/>
+                <w:sz w:val="22"/>
+                <w:lang w:val="en-GB" w:eastAsia="en-GB"/>
+              </w:rPr>
+              <w:t>5.7</w:t>
+            </w:r>
+          </w:p>
+        </w:tc>
+        <w:tc>
+          <w:tcPr>
+            <w:tcW w:w="1324" w:type="dxa"/>
+            <w:noWrap/>
+            <w:hideMark/>
+          </w:tcPr>
+          <w:p>
+            <w:pPr>
+              <w:jc w:val="right"/>
+              <w:rPr>
+                <w:rFonts w:ascii="Calibri" w:eastAsia="Times New Roman" w:hAnsi="Calibri" w:cs="Calibri"/>
+                <w:color w:val="000000"/>
+                <w:sz w:val="22"/>
+                <w:lang w:val="en-GB" w:eastAsia="en-GB"/>
+              </w:rPr>
+            </w:pPr>
+            <w:r>
+              <w:rPr>
+                <w:rFonts w:ascii="Calibri" w:eastAsia="Times New Roman" w:hAnsi="Calibri" w:cs="Calibri"/>
+                <w:color w:val="000000"/>
+                <w:sz w:val="22"/>
+                <w:lang w:val="en-GB" w:eastAsia="en-GB"/>
+              </w:rPr>
+              <w:t>2.3</w:t>
+            </w:r>
+          </w:p>
+        </w:tc>
+        <w:tc>
+          <w:tcPr>
+            <w:tcW w:w="1091" w:type="dxa"/>
+            <w:noWrap/>
+            <w:hideMark/>
+          </w:tcPr>
+          <w:p>
+            <w:pPr>
+              <w:rPr>
+                <w:rFonts w:ascii="Calibri" w:eastAsia="Times New Roman" w:hAnsi="Calibri" w:cs="Calibri"/>
+                <w:color w:val="000000"/>
+                <w:sz w:val="22"/>
+                <w:lang w:val="en-GB" w:eastAsia="en-GB"/>
+              </w:rPr>
+            </w:pPr>
+            <w:r>
+              <w:rPr>
+                <w:rFonts w:ascii="Calibri" w:eastAsia="Times New Roman" w:hAnsi="Calibri" w:cs="Calibri"/>
+                <w:color w:val="000000"/>
+                <w:sz w:val="22"/>
+                <w:lang w:val="en-GB" w:eastAsia="en-GB"/>
+              </w:rPr>
+              <w:t>virginica</w:t>
+            </w:r>
+          </w:p>
+        </w:tc>
+        <w:tc>
+          <w:tcPr>
+            <w:tcW w:w="1091" w:type="dxa"/>
+          </w:tcPr>
+          <w:p>
+            <w:pPr>
+              <w:jc w:val="right"/>
+              <w:rPr>
+                <w:rFonts w:ascii="Calibri" w:eastAsia="Times New Roman" w:hAnsi="Calibri" w:cs="Calibri"/>
+                <w:color w:val="000000"/>
+                <w:sz w:val="22"/>
+                <w:lang w:val="en-GB" w:eastAsia="en-GB"/>
+              </w:rPr>
+            </w:pPr>
+            <w:r>
+              <w:rPr>
+                <w:rFonts w:ascii="Calibri" w:eastAsia="Times New Roman" w:hAnsi="Calibri" w:cs="Calibri"/>
+                <w:color w:val="000000"/>
+                <w:sz w:val="22"/>
+                <w:lang w:val="en-GB" w:eastAsia="en-GB"/>
+              </w:rPr>
+              <w:t>0</w:t>
+            </w:r>
+          </w:p>
+        </w:tc>
+      </w:tr>
+      <w:tr>
+        <w:trPr>
+          <w:trHeight w:val="300"/>
+          <w:jc w:val="center"/>
+        </w:trPr>
+        <w:tc>
+          <w:tcPr>
+            <w:tcW w:w="1387" w:type="dxa"/>
+            <w:noWrap/>
+            <w:hideMark/>
+          </w:tcPr>
+          <w:p>
+            <w:pPr>
+              <w:jc w:val="right"/>
+              <w:rPr>
+                <w:rFonts w:ascii="Calibri" w:eastAsia="Times New Roman" w:hAnsi="Calibri" w:cs="Calibri"/>
+                <w:color w:val="000000"/>
+                <w:sz w:val="22"/>
+                <w:lang w:val="en-GB" w:eastAsia="en-GB"/>
+              </w:rPr>
+            </w:pPr>
+            <w:r>
+              <w:rPr>
+                <w:rFonts w:ascii="Calibri" w:eastAsia="Times New Roman" w:hAnsi="Calibri" w:cs="Calibri"/>
+                <w:color w:val="000000"/>
+                <w:sz w:val="22"/>
+                <w:lang w:val="en-GB" w:eastAsia="en-GB"/>
+              </w:rPr>
+              <w:t>4.9</w:t>
+            </w:r>
+          </w:p>
+        </w:tc>
+        <w:tc>
+          <w:tcPr>
+            <w:tcW w:w="1336" w:type="dxa"/>
+            <w:noWrap/>
+            <w:hideMark/>
+          </w:tcPr>
+          <w:p>
+            <w:pPr>
+              <w:jc w:val="right"/>
+              <w:rPr>
+                <w:rFonts w:ascii="Calibri" w:eastAsia="Times New Roman" w:hAnsi="Calibri" w:cs="Calibri"/>
+                <w:color w:val="000000"/>
+                <w:sz w:val="22"/>
+                <w:lang w:val="en-GB" w:eastAsia="en-GB"/>
+              </w:rPr>
+            </w:pPr>
+            <w:r>
+              <w:rPr>
+                <w:rFonts w:ascii="Calibri" w:eastAsia="Times New Roman" w:hAnsi="Calibri" w:cs="Calibri"/>
+                <w:color w:val="000000"/>
+                <w:sz w:val="22"/>
+                <w:lang w:val="en-GB" w:eastAsia="en-GB"/>
+              </w:rPr>
+              <w:t>3</w:t>
+            </w:r>
+          </w:p>
+        </w:tc>
+        <w:tc>
+          <w:tcPr>
+            <w:tcW w:w="1375" w:type="dxa"/>
+            <w:noWrap/>
+            <w:hideMark/>
+          </w:tcPr>
+          <w:p>
+            <w:pPr>
+              <w:jc w:val="right"/>
+              <w:rPr>
+                <w:rFonts w:ascii="Calibri" w:eastAsia="Times New Roman" w:hAnsi="Calibri" w:cs="Calibri"/>
+                <w:color w:val="000000"/>
+                <w:sz w:val="22"/>
+                <w:lang w:val="en-GB" w:eastAsia="en-GB"/>
+              </w:rPr>
+            </w:pPr>
+            <w:r>
+              <w:rPr>
+                <w:rFonts w:ascii="Calibri" w:eastAsia="Times New Roman" w:hAnsi="Calibri" w:cs="Calibri"/>
+                <w:color w:val="000000"/>
+                <w:sz w:val="22"/>
+                <w:lang w:val="en-GB" w:eastAsia="en-GB"/>
+              </w:rPr>
+              <w:t>1.4</w:t>
+            </w:r>
+          </w:p>
+        </w:tc>
+        <w:tc>
+          <w:tcPr>
+            <w:tcW w:w="1324" w:type="dxa"/>
+            <w:noWrap/>
+            <w:hideMark/>
+          </w:tcPr>
+          <w:p>
+            <w:pPr>
+              <w:jc w:val="right"/>
+              <w:rPr>
+                <w:rFonts w:ascii="Calibri" w:eastAsia="Times New Roman" w:hAnsi="Calibri" w:cs="Calibri"/>
+                <w:color w:val="000000"/>
+                <w:sz w:val="22"/>
+                <w:lang w:val="en-GB" w:eastAsia="en-GB"/>
+              </w:rPr>
+            </w:pPr>
+            <w:r>
+              <w:rPr>
+                <w:rFonts w:ascii="Calibri" w:eastAsia="Times New Roman" w:hAnsi="Calibri" w:cs="Calibri"/>
+                <w:color w:val="000000"/>
+                <w:sz w:val="22"/>
+                <w:lang w:val="en-GB" w:eastAsia="en-GB"/>
+              </w:rPr>
+              <w:t>0.2</w:t>
+            </w:r>
+          </w:p>
+        </w:tc>
+        <w:tc>
+          <w:tcPr>
+            <w:tcW w:w="1091" w:type="dxa"/>
+            <w:noWrap/>
+            <w:hideMark/>
+          </w:tcPr>
+          <w:p>
+            <w:pPr>
+              <w:rPr>
+                <w:rFonts w:ascii="Calibri" w:eastAsia="Times New Roman" w:hAnsi="Calibri" w:cs="Calibri"/>
+                <w:color w:val="000000"/>
+                <w:sz w:val="22"/>
+                <w:lang w:val="en-GB" w:eastAsia="en-GB"/>
+              </w:rPr>
+            </w:pPr>
+            <w:r>
+              <w:rPr>
+                <w:rFonts w:ascii="Calibri" w:eastAsia="Times New Roman" w:hAnsi="Calibri" w:cs="Calibri"/>
+                <w:color w:val="000000"/>
+                <w:sz w:val="22"/>
+                <w:lang w:val="en-GB" w:eastAsia="en-GB"/>
+              </w:rPr>
+              <w:t>setosa</w:t>
+            </w:r>
+          </w:p>
+        </w:tc>
+        <w:tc>
+          <w:tcPr>
+            <w:tcW w:w="1091" w:type="dxa"/>
+          </w:tcPr>
+          <w:p>
+            <w:pPr>
+              <w:jc w:val="right"/>
+              <w:rPr>
+                <w:rFonts w:ascii="Calibri" w:eastAsia="Times New Roman" w:hAnsi="Calibri" w:cs="Calibri"/>
+                <w:color w:val="000000"/>
+                <w:sz w:val="22"/>
+                <w:lang w:val="en-GB" w:eastAsia="en-GB"/>
+              </w:rPr>
+            </w:pPr>
+            <w:r>
+              <w:rPr>
+                <w:rFonts w:ascii="Calibri" w:eastAsia="Times New Roman" w:hAnsi="Calibri" w:cs="Calibri"/>
+                <w:color w:val="000000"/>
+                <w:sz w:val="22"/>
+                <w:lang w:val="en-GB" w:eastAsia="en-GB"/>
+              </w:rPr>
+              <w:t>0.5</w:t>
+            </w:r>
+          </w:p>
+        </w:tc>
+      </w:tr>
+      <w:tr>
+        <w:trPr>
+          <w:trHeight w:val="300"/>
+          <w:jc w:val="center"/>
+        </w:trPr>
+        <w:tc>
+          <w:tcPr>
+            <w:tcW w:w="1387" w:type="dxa"/>
+            <w:noWrap/>
+            <w:hideMark/>
+          </w:tcPr>
+          <w:p>
+            <w:pPr>
+              <w:jc w:val="right"/>
+              <w:rPr>
+                <w:rFonts w:ascii="Calibri" w:eastAsia="Times New Roman" w:hAnsi="Calibri" w:cs="Calibri"/>
+                <w:color w:val="000000"/>
+                <w:sz w:val="22"/>
+                <w:lang w:val="en-GB" w:eastAsia="en-GB"/>
+              </w:rPr>
+            </w:pPr>
+            <w:r>
+              <w:rPr>
+                <w:rFonts w:ascii="Calibri" w:eastAsia="Times New Roman" w:hAnsi="Calibri" w:cs="Calibri"/>
+                <w:color w:val="000000"/>
+                <w:sz w:val="22"/>
+                <w:lang w:val="en-GB" w:eastAsia="en-GB"/>
+              </w:rPr>
+              <w:t>5.1</w:t>
+            </w:r>
+          </w:p>
+        </w:tc>
+        <w:tc>
+          <w:tcPr>
+            <w:tcW w:w="1336" w:type="dxa"/>
+            <w:noWrap/>
+            <w:hideMark/>
+          </w:tcPr>
+          <w:p>
+            <w:pPr>
+              <w:jc w:val="right"/>
+              <w:rPr>
+                <w:rFonts w:ascii="Calibri" w:eastAsia="Times New Roman" w:hAnsi="Calibri" w:cs="Calibri"/>
+                <w:color w:val="000000"/>
+                <w:sz w:val="22"/>
+                <w:lang w:val="en-GB" w:eastAsia="en-GB"/>
+              </w:rPr>
+            </w:pPr>
+            <w:r>
+              <w:rPr>
+                <w:rFonts w:ascii="Calibri" w:eastAsia="Times New Roman" w:hAnsi="Calibri" w:cs="Calibri"/>
+                <w:color w:val="000000"/>
+                <w:sz w:val="22"/>
+                <w:lang w:val="en-GB" w:eastAsia="en-GB"/>
+              </w:rPr>
+              <w:t>2.5</w:t>
+            </w:r>
+          </w:p>
+        </w:tc>
+        <w:tc>
+          <w:tcPr>
+            <w:tcW w:w="1375" w:type="dxa"/>
+            <w:noWrap/>
+            <w:hideMark/>
+          </w:tcPr>
+          <w:p>
+            <w:pPr>
+              <w:jc w:val="right"/>
+              <w:rPr>
+                <w:rFonts w:ascii="Calibri" w:eastAsia="Times New Roman" w:hAnsi="Calibri" w:cs="Calibri"/>
+                <w:color w:val="000000"/>
+                <w:sz w:val="22"/>
+                <w:lang w:val="en-GB" w:eastAsia="en-GB"/>
+              </w:rPr>
+            </w:pPr>
+            <w:r>
+              <w:rPr>
+                <w:rFonts w:ascii="Calibri" w:eastAsia="Times New Roman" w:hAnsi="Calibri" w:cs="Calibri"/>
+                <w:color w:val="000000"/>
+                <w:sz w:val="22"/>
+                <w:lang w:val="en-GB" w:eastAsia="en-GB"/>
+              </w:rPr>
+              <w:t>3</w:t>
+            </w:r>
+          </w:p>
+        </w:tc>
+        <w:tc>
+          <w:tcPr>
+            <w:tcW w:w="1324" w:type="dxa"/>
+            <w:noWrap/>
+            <w:hideMark/>
+          </w:tcPr>
+          <w:p>
+            <w:pPr>
+              <w:jc w:val="right"/>
+              <w:rPr>
+                <w:rFonts w:ascii="Calibri" w:eastAsia="Times New Roman" w:hAnsi="Calibri" w:cs="Calibri"/>
+                <w:color w:val="000000"/>
+                <w:sz w:val="22"/>
+                <w:lang w:val="en-GB" w:eastAsia="en-GB"/>
+              </w:rPr>
+            </w:pPr>
+            <w:r>
+              <w:rPr>
+                <w:rFonts w:ascii="Calibri" w:eastAsia="Times New Roman" w:hAnsi="Calibri" w:cs="Calibri"/>
+                <w:color w:val="000000"/>
+                <w:sz w:val="22"/>
+                <w:lang w:val="en-GB" w:eastAsia="en-GB"/>
+              </w:rPr>
+              <w:t>1.1</w:t>
+            </w:r>
+          </w:p>
+        </w:tc>
+        <w:tc>
+          <w:tcPr>
+            <w:tcW w:w="1091" w:type="dxa"/>
+            <w:noWrap/>
+            <w:hideMark/>
+          </w:tcPr>
+          <w:p>
+            <w:pPr>
+              <w:rPr>
+                <w:rFonts w:ascii="Calibri" w:eastAsia="Times New Roman" w:hAnsi="Calibri" w:cs="Calibri"/>
+                <w:color w:val="000000"/>
+                <w:sz w:val="22"/>
+                <w:lang w:val="en-GB" w:eastAsia="en-GB"/>
+              </w:rPr>
+            </w:pPr>
+            <w:r>
+              <w:rPr>
+                <w:rFonts w:ascii="Calibri" w:eastAsia="Times New Roman" w:hAnsi="Calibri" w:cs="Calibri"/>
+                <w:color w:val="000000"/>
+                <w:sz w:val="22"/>
+                <w:lang w:val="en-GB" w:eastAsia="en-GB"/>
+              </w:rPr>
+              <w:t>versicolor</w:t>
+            </w:r>
+          </w:p>
+        </w:tc>
+        <w:tc>
+          <w:tcPr>
+            <w:tcW w:w="1091" w:type="dxa"/>
+          </w:tcPr>
+          <w:p>
+            <w:pPr>
+              <w:jc w:val="right"/>
+              <w:rPr>
+                <w:rFonts w:ascii="Calibri" w:eastAsia="Times New Roman" w:hAnsi="Calibri" w:cs="Calibri"/>
+                <w:color w:val="000000"/>
+                <w:sz w:val="22"/>
+                <w:lang w:val="en-GB" w:eastAsia="en-GB"/>
+              </w:rPr>
+            </w:pPr>
+            <w:r>
+              <w:rPr>
+                <w:rFonts w:ascii="Calibri" w:eastAsia="Times New Roman" w:hAnsi="Calibri" w:cs="Calibri"/>
+                <w:color w:val="000000"/>
+                <w:sz w:val="22"/>
+                <w:lang w:val="en-GB" w:eastAsia="en-GB"/>
+              </w:rPr>
+              <w:t>1</w:t>
+            </w:r>
+          </w:p>
+        </w:tc>
+      </w:tr>
+    </w:tbl>
+    <w:p>
+      <w:pPr>
+        <w:jc w:val="center"/>
+        <w:rPr>
+          <w:i/>
+          <w:sz w:val="22"/>
+        </w:rPr>
+      </w:pPr>
+      <w:r>
+        <w:rPr>
+          <w:i/>
+          <w:sz w:val="22"/>
+        </w:rPr>
+        <w:t>Figure 1. Example snippet of the iris plant dataset.</w:t>
+      </w:r>
     </w:p>
     <w:p>
-      <w:r>
-        <w:t xml:space="preserve">In this </w:t>
-      </w:r>
-      <w:r>
-        <w:t xml:space="preserve">report I am implementing both serial and parallel versions of a neural network to compare the performance differences when using back-propagation to train the network. </w:t>
+      <w:pPr>
+        <w:rPr>
+          <w:noProof/>
+        </w:rPr>
+      </w:pPr>
+      <w:r>
+        <w:t xml:space="preserve">Figure </w:t>
+      </w:r>
+      <w:r>
+        <w:t>2</w:t>
+      </w:r>
+      <w:r>
+        <w:t xml:space="preserve"> shows the design I will be using for the neural network I am going to implement. The network will have an input layer of 4 inputs, a hidden layer where the number of nodes can vary, and an output layer with 1 output. I will design the system so that then number of input nodes, hidden nodes and output nodes can all be changed. This will allow the network to be much more versatile and work with any dataset size. </w:t>
+      </w:r>
+      <w:r>
+        <w:t>A feed forward pass of the network will consist of calculating the hidden layer output, running that through an activation function and then repeating that for the output layer.</w:t>
+      </w:r>
+      <w:r>
+        <w:rPr>
+          <w:noProof/>
+        </w:rPr>
+        <w:t xml:space="preserve"> </w:t>
+      </w:r>
+    </w:p>
+    <w:p>
+      <w:pPr>
+        <w:jc w:val="center"/>
+      </w:pPr>
+      <w:r>
+        <w:rPr>
+          <w:noProof/>
+        </w:rPr>
+        <w:lastRenderedPageBreak/>
+        <w:drawing>
+          <wp:inline distT="0" distB="0" distL="0" distR="0" wp14:anchorId="00C19A5D" wp14:editId="1E4B9BEF">
+            <wp:extent cx="4911727" cy="2751826"/>
+            <wp:effectExtent l="0" t="0" r="3175" b="0"/>
+            <wp:docPr id="2" name="Picture 2"/>
+            <wp:cNvGraphicFramePr>
+              <a:graphicFrameLocks xmlns:a="http://schemas.openxmlformats.org/drawingml/2006/main" noChangeAspect="1"/>
+            </wp:cNvGraphicFramePr>
+            <a:graphic xmlns:a="http://schemas.openxmlformats.org/drawingml/2006/main">
+              <a:graphicData uri="http://schemas.openxmlformats.org/drawingml/2006/picture">
+                <pic:pic xmlns:pic="http://schemas.openxmlformats.org/drawingml/2006/picture">
+                  <pic:nvPicPr>
+                    <pic:cNvPr id="0" name="Picture 2"/>
+                    <pic:cNvPicPr>
+                      <a:picLocks noChangeAspect="1" noChangeArrowheads="1"/>
+                    </pic:cNvPicPr>
+                  </pic:nvPicPr>
+                  <pic:blipFill>
+                    <a:blip r:embed="rId11">
+                      <a:extLst>
+                        <a:ext uri="{28A0092B-C50C-407E-A947-70E740481C1C}">
+                          <a14:useLocalDpi xmlns:a14="http://schemas.microsoft.com/office/drawing/2010/main" val="0"/>
+                        </a:ext>
+                      </a:extLst>
+                    </a:blip>
+                    <a:srcRect/>
+                    <a:stretch>
+                      <a:fillRect/>
+                    </a:stretch>
+                  </pic:blipFill>
+                  <pic:spPr bwMode="auto">
+                    <a:xfrm>
+                      <a:off x="0" y="0"/>
+                      <a:ext cx="4927227" cy="2760510"/>
+                    </a:xfrm>
+                    <a:prstGeom prst="rect">
+                      <a:avLst/>
+                    </a:prstGeom>
+                    <a:noFill/>
+                    <a:ln>
+                      <a:noFill/>
+                    </a:ln>
+                  </pic:spPr>
+                </pic:pic>
+              </a:graphicData>
+            </a:graphic>
+          </wp:inline>
+        </w:drawing>
+      </w:r>
+    </w:p>
+    <w:p>
+      <w:pPr>
+        <w:jc w:val="center"/>
+        <w:rPr>
+          <w:i/>
+          <w:sz w:val="22"/>
+        </w:rPr>
+      </w:pPr>
+      <w:r>
+        <w:rPr>
+          <w:i/>
+          <w:sz w:val="22"/>
+        </w:rPr>
+        <w:t>Figure 2. Diagram of implemented neural network with 4 inputs, a hidden layer, and 1 output.</w:t>
+      </w:r>
+    </w:p>
+    <w:p>
+      <w:r>
+        <w:t xml:space="preserve">The output of a layer is given by: </w:t>
+      </w:r>
+      <m:oMath>
+        <m:r>
+          <w:rPr>
+            <w:rFonts w:ascii="Cambria Math" w:hAnsi="Cambria Math"/>
+          </w:rPr>
+          <m:t>net</m:t>
+        </m:r>
+        <m:r>
+          <w:rPr>
+            <w:rFonts w:ascii="Cambria Math" w:hAnsi="Cambria Math"/>
+          </w:rPr>
+          <m:t>=</m:t>
+        </m:r>
+        <m:nary>
+          <m:naryPr>
+            <m:chr m:val="∑"/>
+            <m:limLoc m:val="undOvr"/>
+            <m:subHide m:val="1"/>
+            <m:supHide m:val="1"/>
+            <m:ctrlPr>
+              <w:rPr>
+                <w:rFonts w:ascii="Cambria Math" w:hAnsi="Cambria Math"/>
+                <w:i/>
+              </w:rPr>
+            </m:ctrlPr>
+          </m:naryPr>
+          <m:sub/>
+          <m:sup/>
+          <m:e>
+            <m:r>
+              <w:rPr>
+                <w:rFonts w:ascii="Cambria Math" w:hAnsi="Cambria Math"/>
+              </w:rPr>
+              <m:t>weights</m:t>
+            </m:r>
+            <m:r>
+              <w:rPr>
+                <w:rFonts w:ascii="Cambria Math" w:hAnsi="Cambria Math"/>
+              </w:rPr>
+              <m:t>*input</m:t>
+            </m:r>
+          </m:e>
+        </m:nary>
+      </m:oMath>
+      <w:r>
+        <w:t xml:space="preserve">, this is then passed through an activation function. Activation functions are used to help map the output of the network to ensure that the network doesn’t converge too quickly to 0 or to infinity. There are many different activation functions that can be used for neural networks but for this case I want continuous output values so I will be using a sigmoid function.  </w:t>
+      </w:r>
+      <w:r>
+        <w:t xml:space="preserve">The sigmoid of a value is given by: </w:t>
+      </w:r>
+      <m:oMath>
+        <m:r>
+          <w:rPr>
+            <w:rFonts w:ascii="Cambria Math" w:hAnsi="Cambria Math"/>
+          </w:rPr>
+          <m:t>sigmoid</m:t>
+        </m:r>
+        <m:d>
+          <m:dPr>
+            <m:ctrlPr>
+              <w:rPr>
+                <w:rFonts w:ascii="Cambria Math" w:hAnsi="Cambria Math"/>
+                <w:i/>
+              </w:rPr>
+            </m:ctrlPr>
+          </m:dPr>
+          <m:e>
+            <m:r>
+              <w:rPr>
+                <w:rFonts w:ascii="Cambria Math" w:hAnsi="Cambria Math"/>
+              </w:rPr>
+              <m:t>x</m:t>
+            </m:r>
+          </m:e>
+        </m:d>
+        <m:r>
+          <w:rPr>
+            <w:rFonts w:ascii="Cambria Math" w:hAnsi="Cambria Math"/>
+          </w:rPr>
+          <m:t>=</m:t>
+        </m:r>
+        <m:f>
+          <m:fPr>
+            <m:ctrlPr>
+              <w:rPr>
+                <w:rFonts w:ascii="Cambria Math" w:hAnsi="Cambria Math"/>
+                <w:i/>
+              </w:rPr>
+            </m:ctrlPr>
+          </m:fPr>
+          <m:num>
+            <m:r>
+              <w:rPr>
+                <w:rFonts w:ascii="Cambria Math" w:hAnsi="Cambria Math"/>
+              </w:rPr>
+              <m:t>1</m:t>
+            </m:r>
+          </m:num>
+          <m:den>
+            <m:r>
+              <w:rPr>
+                <w:rFonts w:ascii="Cambria Math" w:hAnsi="Cambria Math"/>
+              </w:rPr>
+              <m:t>1+</m:t>
+            </m:r>
+            <m:sSup>
+              <m:sSupPr>
+                <m:ctrlPr>
+                  <w:rPr>
+                    <w:rFonts w:ascii="Cambria Math" w:hAnsi="Cambria Math"/>
+                    <w:i/>
+                  </w:rPr>
+                </m:ctrlPr>
+              </m:sSupPr>
+              <m:e>
+                <m:r>
+                  <w:rPr>
+                    <w:rFonts w:ascii="Cambria Math" w:hAnsi="Cambria Math"/>
+                  </w:rPr>
+                  <m:t>e</m:t>
+                </m:r>
+              </m:e>
+              <m:sup>
+                <m:r>
+                  <w:rPr>
+                    <w:rFonts w:ascii="Cambria Math" w:hAnsi="Cambria Math"/>
+                  </w:rPr>
+                  <m:t>-x</m:t>
+                </m:r>
+              </m:sup>
+            </m:sSup>
+          </m:den>
+        </m:f>
+      </m:oMath>
+      <w:r>
+        <w:t xml:space="preserve"> . A sigmoid function tends to 1 as </w:t>
+      </w:r>
+      <m:oMath>
+        <m:r>
+          <w:rPr>
+            <w:rFonts w:ascii="Cambria Math" w:hAnsi="Cambria Math"/>
+          </w:rPr>
+          <m:t>x</m:t>
+        </m:r>
+      </m:oMath>
+      <w:r>
+        <w:t xml:space="preserve"> tends to infinity and tends 0 as </w:t>
+      </w:r>
+      <m:oMath>
+        <m:r>
+          <w:rPr>
+            <w:rFonts w:ascii="Cambria Math" w:hAnsi="Cambria Math"/>
+          </w:rPr>
+          <m:t>x</m:t>
+        </m:r>
+      </m:oMath>
+      <w:r>
+        <w:t xml:space="preserve"> tends to -infinity.</w:t>
+      </w:r>
+    </w:p>
+    <w:p>
+      <w:pPr>
+        <w:jc w:val="center"/>
+      </w:pPr>
+      <w:r>
+        <w:rPr>
+          <w:noProof/>
+        </w:rPr>
+        <w:drawing>
+          <wp:inline distT="0" distB="0" distL="0" distR="0" wp14:anchorId="3A694673" wp14:editId="41CE0B34">
+            <wp:extent cx="4548380" cy="3096883"/>
+            <wp:effectExtent l="0" t="0" r="5080" b="8890"/>
+            <wp:docPr id="1" name="Picture 1"/>
+            <wp:cNvGraphicFramePr>
+              <a:graphicFrameLocks xmlns:a="http://schemas.openxmlformats.org/drawingml/2006/main" noChangeAspect="1"/>
+            </wp:cNvGraphicFramePr>
+            <a:graphic xmlns:a="http://schemas.openxmlformats.org/drawingml/2006/main">
+              <a:graphicData uri="http://schemas.openxmlformats.org/drawingml/2006/picture">
+                <pic:pic xmlns:pic="http://schemas.openxmlformats.org/drawingml/2006/picture">
+                  <pic:nvPicPr>
+                    <pic:cNvPr id="1" name=""/>
+                    <pic:cNvPicPr/>
+                  </pic:nvPicPr>
+                  <pic:blipFill>
+                    <a:blip r:embed="rId12"/>
+                    <a:stretch>
+                      <a:fillRect/>
+                    </a:stretch>
+                  </pic:blipFill>
+                  <pic:spPr>
+                    <a:xfrm>
+                      <a:off x="0" y="0"/>
+                      <a:ext cx="4615469" cy="3142562"/>
+                    </a:xfrm>
+                    <a:prstGeom prst="rect">
+                      <a:avLst/>
+                    </a:prstGeom>
+                  </pic:spPr>
+                </pic:pic>
+              </a:graphicData>
+            </a:graphic>
+          </wp:inline>
+        </w:drawing>
+      </w:r>
+    </w:p>
+    <w:p>
+      <w:pPr>
+        <w:jc w:val="center"/>
+        <w:rPr>
+          <w:i/>
+          <w:sz w:val="22"/>
+        </w:rPr>
+      </w:pPr>
+      <w:r>
+        <w:rPr>
+          <w:i/>
+          <w:sz w:val="22"/>
+        </w:rPr>
+        <w:t>Figure 3. Sigmoid values between X-values of -5 and 5.</w:t>
+      </w:r>
+    </w:p>
+    <w:p>
+      <w:r>
+        <w:rPr>
+          <w:highlight w:val="yellow"/>
+        </w:rPr>
+        <w:lastRenderedPageBreak/>
+        <w:t>BACKPROP</w:t>
+      </w:r>
+    </w:p>
+    <w:p>
+      <w:bookmarkStart w:id="2" w:name="_GoBack"/>
+      <w:bookmarkEnd w:id="2"/>
+    </w:p>
+    <w:p>
+      <w:pPr>
+        <w:spacing w:after="0"/>
+      </w:pPr>
+      <m:oMath>
+        <m:sSub>
+          <m:sSubPr>
+            <m:ctrlPr>
+              <w:rPr>
+                <w:rFonts w:ascii="Cambria Math" w:hAnsi="Cambria Math"/>
+                <w:i/>
+              </w:rPr>
+            </m:ctrlPr>
+          </m:sSubPr>
+          <m:e>
+            <m:r>
+              <w:rPr>
+                <w:rFonts w:ascii="Cambria Math" w:hAnsi="Cambria Math"/>
+              </w:rPr>
+              <m:t>δ</m:t>
+            </m:r>
+          </m:e>
+          <m:sub>
+            <m:r>
+              <w:rPr>
+                <w:rFonts w:ascii="Cambria Math" w:hAnsi="Cambria Math"/>
+              </w:rPr>
+              <m:t>3</m:t>
+            </m:r>
+          </m:sub>
+        </m:sSub>
+        <m:r>
+          <w:rPr>
+            <w:rFonts w:ascii="Cambria Math" w:hAnsi="Cambria Math"/>
+          </w:rPr>
+          <m:t>=(t-o</m:t>
+        </m:r>
+        <m:r>
+          <w:rPr>
+            <w:rFonts w:ascii="Cambria Math" w:hAnsi="Cambria Math"/>
+          </w:rPr>
+          <m:t>)</m:t>
+        </m:r>
+      </m:oMath>
+      <w:r>
+        <w:tab/>
+      </w:r>
+      <w:r>
+        <w:tab/>
+        <w:t xml:space="preserve">Calculate error from output layer, t is the target and o </w:t>
+      </w:r>
+      <w:proofErr w:type="gramStart"/>
+      <w:r>
+        <w:t>is</w:t>
+      </w:r>
+      <w:proofErr w:type="gramEnd"/>
+      <w:r>
+        <w:t xml:space="preserve"> output value.</w:t>
+      </w:r>
+    </w:p>
+    <w:p>
+      <w:pPr>
+        <w:spacing w:after="0"/>
+      </w:pPr>
+      <m:oMath>
+        <m:sSub>
+          <m:sSubPr>
+            <m:ctrlPr>
+              <w:rPr>
+                <w:rFonts w:ascii="Cambria Math" w:hAnsi="Cambria Math"/>
+                <w:i/>
+              </w:rPr>
+            </m:ctrlPr>
+          </m:sSubPr>
+          <m:e>
+            <m:r>
+              <w:rPr>
+                <w:rFonts w:ascii="Cambria Math" w:hAnsi="Cambria Math"/>
+              </w:rPr>
+              <m:t>δ</m:t>
+            </m:r>
+          </m:e>
+          <m:sub>
+            <m:r>
+              <w:rPr>
+                <w:rFonts w:ascii="Cambria Math" w:hAnsi="Cambria Math"/>
+              </w:rPr>
+              <m:t>2</m:t>
+            </m:r>
+          </m:sub>
+        </m:sSub>
+        <m:r>
+          <w:rPr>
+            <w:rFonts w:ascii="Cambria Math" w:hAnsi="Cambria Math"/>
+          </w:rPr>
+          <m:t>=</m:t>
+        </m:r>
+        <m:sSup>
+          <m:sSupPr>
+            <m:ctrlPr>
+              <w:rPr>
+                <w:rFonts w:ascii="Cambria Math" w:hAnsi="Cambria Math"/>
+                <w:i/>
+              </w:rPr>
+            </m:ctrlPr>
+          </m:sSupPr>
+          <m:e>
+            <m:sSub>
+              <m:sSubPr>
+                <m:ctrlPr>
+                  <w:rPr>
+                    <w:rFonts w:ascii="Cambria Math" w:hAnsi="Cambria Math"/>
+                    <w:i/>
+                  </w:rPr>
+                </m:ctrlPr>
+              </m:sSubPr>
+              <m:e>
+                <m:r>
+                  <w:rPr>
+                    <w:rFonts w:ascii="Cambria Math" w:hAnsi="Cambria Math"/>
+                  </w:rPr>
+                  <m:t>W</m:t>
+                </m:r>
+              </m:e>
+              <m:sub>
+                <m:r>
+                  <w:rPr>
+                    <w:rFonts w:ascii="Cambria Math" w:hAnsi="Cambria Math"/>
+                  </w:rPr>
+                  <m:t>2</m:t>
+                </m:r>
+              </m:sub>
+            </m:sSub>
+          </m:e>
+          <m:sup>
+            <m:r>
+              <w:rPr>
+                <w:rFonts w:ascii="Cambria Math" w:hAnsi="Cambria Math"/>
+              </w:rPr>
+              <m:t>T</m:t>
+            </m:r>
+          </m:sup>
+        </m:sSup>
+        <m:r>
+          <w:rPr>
+            <w:rFonts w:ascii="Cambria Math" w:hAnsi="Cambria Math"/>
+          </w:rPr>
+          <m:t>×</m:t>
+        </m:r>
+        <m:sSub>
+          <m:sSubPr>
+            <m:ctrlPr>
+              <w:rPr>
+                <w:rFonts w:ascii="Cambria Math" w:hAnsi="Cambria Math"/>
+                <w:i/>
+              </w:rPr>
+            </m:ctrlPr>
+          </m:sSubPr>
+          <m:e>
+            <m:r>
+              <w:rPr>
+                <w:rFonts w:ascii="Cambria Math" w:hAnsi="Cambria Math"/>
+              </w:rPr>
+              <m:t>δ</m:t>
+            </m:r>
+          </m:e>
+          <m:sub>
+            <m:r>
+              <w:rPr>
+                <w:rFonts w:ascii="Cambria Math" w:hAnsi="Cambria Math"/>
+              </w:rPr>
+              <m:t>3</m:t>
+            </m:r>
+          </m:sub>
+        </m:sSub>
+      </m:oMath>
+      <w:r>
+        <w:tab/>
+        <w:t>Calculate error from hidden layer</w:t>
+      </w:r>
+      <w:r>
+        <w:t>.</w:t>
+      </w:r>
+    </w:p>
+    <w:p>
+      <w:pPr>
+        <w:spacing w:after="0"/>
+      </w:pPr>
+      <m:oMath>
+        <m:r>
+          <w:rPr>
+            <w:rFonts w:ascii="Cambria Math" w:hAnsi="Cambria Math"/>
+          </w:rPr>
+          <m:t>d</m:t>
+        </m:r>
+        <m:r>
+          <w:rPr>
+            <w:rFonts w:ascii="Cambria Math" w:hAnsi="Cambria Math"/>
+          </w:rPr>
+          <m:t>=net(1-net</m:t>
+        </m:r>
+        <m:r>
+          <w:rPr>
+            <w:rFonts w:ascii="Cambria Math" w:hAnsi="Cambria Math"/>
+          </w:rPr>
+          <m:t>)</m:t>
+        </m:r>
+      </m:oMath>
+      <w:r>
+        <w:tab/>
+        <w:t xml:space="preserve">Use derivative of sigmoid, </w:t>
+      </w:r>
+      <w:r>
+        <w:t>net is output from hidden layer</w:t>
+      </w:r>
+    </w:p>
+    <w:p>
+      <w:pPr>
+        <w:spacing w:after="0"/>
+      </w:pPr>
+      <m:oMath>
+        <m:sSub>
+          <m:sSubPr>
+            <m:ctrlPr>
+              <w:rPr>
+                <w:rFonts w:ascii="Cambria Math" w:hAnsi="Cambria Math"/>
+                <w:i/>
+              </w:rPr>
+            </m:ctrlPr>
+          </m:sSubPr>
+          <m:e>
+            <m:r>
+              <w:rPr>
+                <w:rFonts w:ascii="Cambria Math" w:hAnsi="Cambria Math"/>
+              </w:rPr>
+              <m:t>δ</m:t>
+            </m:r>
+          </m:e>
+          <m:sub>
+            <m:r>
+              <w:rPr>
+                <w:rFonts w:ascii="Cambria Math" w:hAnsi="Cambria Math"/>
+              </w:rPr>
+              <m:t>2</m:t>
+            </m:r>
+          </m:sub>
+        </m:sSub>
+        <m:r>
+          <w:rPr>
+            <w:rFonts w:ascii="Cambria Math" w:hAnsi="Cambria Math"/>
+          </w:rPr>
+          <m:t>=</m:t>
+        </m:r>
+        <m:sSub>
+          <m:sSubPr>
+            <m:ctrlPr>
+              <w:rPr>
+                <w:rFonts w:ascii="Cambria Math" w:hAnsi="Cambria Math"/>
+                <w:i/>
+              </w:rPr>
+            </m:ctrlPr>
+          </m:sSubPr>
+          <m:e>
+            <m:r>
+              <w:rPr>
+                <w:rFonts w:ascii="Cambria Math" w:hAnsi="Cambria Math"/>
+              </w:rPr>
+              <m:t>δ</m:t>
+            </m:r>
+          </m:e>
+          <m:sub>
+            <m:r>
+              <w:rPr>
+                <w:rFonts w:ascii="Cambria Math" w:hAnsi="Cambria Math"/>
+              </w:rPr>
+              <m:t>2</m:t>
+            </m:r>
+          </m:sub>
+        </m:sSub>
+        <m:r>
+          <w:rPr>
+            <w:rFonts w:ascii="Cambria Math" w:hAnsi="Cambria Math"/>
+          </w:rPr>
+          <m:t>×</m:t>
+        </m:r>
+        <m:r>
+          <w:rPr>
+            <w:rFonts w:ascii="Cambria Math" w:hAnsi="Cambria Math"/>
+          </w:rPr>
+          <m:t>d</m:t>
+        </m:r>
+      </m:oMath>
+      <w:r>
+        <w:tab/>
+      </w:r>
+      <w:r>
+        <w:tab/>
+      </w:r>
+      <w:r>
+        <w:t>Multiply by sigmoid derivative</w:t>
+      </w:r>
+      <w:r>
+        <w:t>.</w:t>
+      </w:r>
+    </w:p>
+    <w:p>
+      <w:pPr>
+        <w:spacing w:after="0"/>
+      </w:pPr>
+      <m:oMath>
+        <m:f>
+          <m:fPr>
+            <m:ctrlPr>
+              <w:rPr>
+                <w:rFonts w:ascii="Cambria Math" w:hAnsi="Cambria Math"/>
+                <w:i/>
+              </w:rPr>
+            </m:ctrlPr>
+          </m:fPr>
+          <m:num>
+            <m:r>
+              <w:rPr>
+                <w:rFonts w:ascii="Cambria Math" w:hAnsi="Cambria Math"/>
+              </w:rPr>
+              <m:t>δe</m:t>
+            </m:r>
+          </m:num>
+          <m:den>
+            <m:r>
+              <w:rPr>
+                <w:rFonts w:ascii="Cambria Math" w:hAnsi="Cambria Math"/>
+              </w:rPr>
+              <m:t>δ</m:t>
+            </m:r>
+            <m:sSub>
+              <m:sSubPr>
+                <m:ctrlPr>
+                  <w:rPr>
+                    <w:rFonts w:ascii="Cambria Math" w:hAnsi="Cambria Math"/>
+                    <w:i/>
+                  </w:rPr>
+                </m:ctrlPr>
+              </m:sSubPr>
+              <m:e>
+                <m:r>
+                  <w:rPr>
+                    <w:rFonts w:ascii="Cambria Math" w:hAnsi="Cambria Math"/>
+                  </w:rPr>
+                  <m:t>W</m:t>
+                </m:r>
+              </m:e>
+              <m:sub>
+                <m:r>
+                  <w:rPr>
+                    <w:rFonts w:ascii="Cambria Math" w:hAnsi="Cambria Math"/>
+                  </w:rPr>
+                  <m:t>1</m:t>
+                </m:r>
+              </m:sub>
+            </m:sSub>
+          </m:den>
+        </m:f>
+        <m:r>
+          <w:rPr>
+            <w:rFonts w:ascii="Cambria Math" w:hAnsi="Cambria Math"/>
+          </w:rPr>
+          <m:t>=</m:t>
+        </m:r>
+        <m:sSup>
+          <m:sSupPr>
+            <m:ctrlPr>
+              <w:rPr>
+                <w:rFonts w:ascii="Cambria Math" w:hAnsi="Cambria Math"/>
+                <w:i/>
+              </w:rPr>
+            </m:ctrlPr>
+          </m:sSupPr>
+          <m:e>
+            <m:r>
+              <w:rPr>
+                <w:rFonts w:ascii="Cambria Math" w:hAnsi="Cambria Math"/>
+              </w:rPr>
+              <m:t>δ</m:t>
+            </m:r>
+          </m:e>
+          <m:sup>
+            <m:r>
+              <w:rPr>
+                <w:rFonts w:ascii="Cambria Math" w:hAnsi="Cambria Math"/>
+              </w:rPr>
+              <m:t>2</m:t>
+            </m:r>
+          </m:sup>
+        </m:sSup>
+        <m:r>
+          <w:rPr>
+            <w:rFonts w:ascii="Cambria Math" w:hAnsi="Cambria Math"/>
+          </w:rPr>
+          <m:t>×</m:t>
+        </m:r>
+        <m:sSup>
+          <m:sSupPr>
+            <m:ctrlPr>
+              <w:rPr>
+                <w:rFonts w:ascii="Cambria Math" w:hAnsi="Cambria Math"/>
+                <w:i/>
+              </w:rPr>
+            </m:ctrlPr>
+          </m:sSupPr>
+          <m:e>
+            <m:r>
+              <w:rPr>
+                <w:rFonts w:ascii="Cambria Math" w:hAnsi="Cambria Math"/>
+              </w:rPr>
+              <m:t>X</m:t>
+            </m:r>
+          </m:e>
+          <m:sup>
+            <m:r>
+              <w:rPr>
+                <w:rFonts w:ascii="Cambria Math" w:hAnsi="Cambria Math"/>
+              </w:rPr>
+              <m:t>T</m:t>
+            </m:r>
+          </m:sup>
+        </m:sSup>
+      </m:oMath>
+      <w:r>
+        <w:tab/>
+        <w:t>Calculate error gradient of output layer with respect to weights.</w:t>
+      </w:r>
+    </w:p>
+    <w:p>
+      <w:pPr>
+        <w:spacing w:after="0"/>
+      </w:pPr>
+      <m:oMath>
+        <m:f>
+          <m:fPr>
+            <m:ctrlPr>
+              <w:rPr>
+                <w:rFonts w:ascii="Cambria Math" w:hAnsi="Cambria Math"/>
+                <w:i/>
+              </w:rPr>
+            </m:ctrlPr>
+          </m:fPr>
+          <m:num>
+            <m:r>
+              <w:rPr>
+                <w:rFonts w:ascii="Cambria Math" w:hAnsi="Cambria Math"/>
+              </w:rPr>
+              <m:t>δe</m:t>
+            </m:r>
+          </m:num>
+          <m:den>
+            <m:r>
+              <w:rPr>
+                <w:rFonts w:ascii="Cambria Math" w:hAnsi="Cambria Math"/>
+              </w:rPr>
+              <m:t>δ</m:t>
+            </m:r>
+            <m:sSub>
+              <m:sSubPr>
+                <m:ctrlPr>
+                  <w:rPr>
+                    <w:rFonts w:ascii="Cambria Math" w:hAnsi="Cambria Math"/>
+                    <w:i/>
+                  </w:rPr>
+                </m:ctrlPr>
+              </m:sSubPr>
+              <m:e>
+                <m:r>
+                  <w:rPr>
+                    <w:rFonts w:ascii="Cambria Math" w:hAnsi="Cambria Math"/>
+                  </w:rPr>
+                  <m:t>W</m:t>
+                </m:r>
+              </m:e>
+              <m:sub>
+                <m:r>
+                  <w:rPr>
+                    <w:rFonts w:ascii="Cambria Math" w:hAnsi="Cambria Math"/>
+                  </w:rPr>
+                  <m:t>2</m:t>
+                </m:r>
+              </m:sub>
+            </m:sSub>
+          </m:den>
+        </m:f>
+        <m:r>
+          <w:rPr>
+            <w:rFonts w:ascii="Cambria Math" w:hAnsi="Cambria Math"/>
+          </w:rPr>
+          <m:t>=</m:t>
+        </m:r>
+        <m:sSup>
+          <m:sSupPr>
+            <m:ctrlPr>
+              <w:rPr>
+                <w:rFonts w:ascii="Cambria Math" w:hAnsi="Cambria Math"/>
+                <w:i/>
+              </w:rPr>
+            </m:ctrlPr>
+          </m:sSupPr>
+          <m:e>
+            <m:r>
+              <w:rPr>
+                <w:rFonts w:ascii="Cambria Math" w:hAnsi="Cambria Math"/>
+              </w:rPr>
+              <m:t>δ</m:t>
+            </m:r>
+          </m:e>
+          <m:sup>
+            <m:r>
+              <w:rPr>
+                <w:rFonts w:ascii="Cambria Math" w:hAnsi="Cambria Math"/>
+              </w:rPr>
+              <m:t>3</m:t>
+            </m:r>
+          </m:sup>
+        </m:sSup>
+        <m:r>
+          <w:rPr>
+            <w:rFonts w:ascii="Cambria Math" w:hAnsi="Cambria Math"/>
+          </w:rPr>
+          <m:t>×</m:t>
+        </m:r>
+        <m:sSup>
+          <m:sSupPr>
+            <m:ctrlPr>
+              <w:rPr>
+                <w:rFonts w:ascii="Cambria Math" w:hAnsi="Cambria Math"/>
+                <w:i/>
+              </w:rPr>
+            </m:ctrlPr>
+          </m:sSupPr>
+          <m:e>
+            <m:r>
+              <w:rPr>
+                <w:rFonts w:ascii="Cambria Math" w:hAnsi="Cambria Math"/>
+              </w:rPr>
+              <m:t>Y</m:t>
+            </m:r>
+          </m:e>
+          <m:sup>
+            <m:r>
+              <w:rPr>
+                <w:rFonts w:ascii="Cambria Math" w:hAnsi="Cambria Math"/>
+              </w:rPr>
+              <m:t>T</m:t>
+            </m:r>
+          </m:sup>
+        </m:sSup>
+      </m:oMath>
+      <w:r>
+        <w:t xml:space="preserve">       </w:t>
+      </w:r>
+      <w:r>
+        <w:tab/>
+        <w:t>Calculate error gradient of hidden layer with respect to weights.</w:t>
+      </w:r>
+    </w:p>
+    <w:p>
+      <w:pPr>
+        <w:spacing w:after="0"/>
+      </w:pPr>
+      <m:oMath>
+        <m:sSub>
+          <m:sSubPr>
+            <m:ctrlPr>
+              <w:rPr>
+                <w:rFonts w:ascii="Cambria Math" w:hAnsi="Cambria Math"/>
+                <w:i/>
+              </w:rPr>
+            </m:ctrlPr>
+          </m:sSubPr>
+          <m:e>
+            <m:r>
+              <w:rPr>
+                <w:rFonts w:ascii="Cambria Math" w:hAnsi="Cambria Math"/>
+              </w:rPr>
+              <m:t>W</m:t>
+            </m:r>
+          </m:e>
+          <m:sub>
+            <m:r>
+              <w:rPr>
+                <w:rFonts w:ascii="Cambria Math" w:hAnsi="Cambria Math"/>
+              </w:rPr>
+              <m:t>1</m:t>
+            </m:r>
+          </m:sub>
+        </m:sSub>
+        <m:r>
+          <w:rPr>
+            <w:rFonts w:ascii="Cambria Math" w:hAnsi="Cambria Math"/>
+          </w:rPr>
+          <m:t>=</m:t>
+        </m:r>
+        <m:sSub>
+          <m:sSubPr>
+            <m:ctrlPr>
+              <w:rPr>
+                <w:rFonts w:ascii="Cambria Math" w:hAnsi="Cambria Math"/>
+                <w:i/>
+              </w:rPr>
+            </m:ctrlPr>
+          </m:sSubPr>
+          <m:e>
+            <m:r>
+              <w:rPr>
+                <w:rFonts w:ascii="Cambria Math" w:hAnsi="Cambria Math"/>
+              </w:rPr>
+              <m:t>W</m:t>
+            </m:r>
+          </m:e>
+          <m:sub>
+            <m:r>
+              <w:rPr>
+                <w:rFonts w:ascii="Cambria Math" w:hAnsi="Cambria Math"/>
+              </w:rPr>
+              <m:t>1</m:t>
+            </m:r>
+          </m:sub>
+        </m:sSub>
+        <m:r>
+          <w:rPr>
+            <w:rFonts w:ascii="Cambria Math" w:hAnsi="Cambria Math"/>
+          </w:rPr>
+          <m:t>+</m:t>
+        </m:r>
+        <m:r>
+          <w:rPr>
+            <w:rFonts w:ascii="Cambria Math" w:hAnsi="Cambria Math"/>
+          </w:rPr>
+          <m:t>α(</m:t>
+        </m:r>
+        <m:f>
+          <m:fPr>
+            <m:ctrlPr>
+              <w:rPr>
+                <w:rFonts w:ascii="Cambria Math" w:hAnsi="Cambria Math"/>
+                <w:i/>
+              </w:rPr>
+            </m:ctrlPr>
+          </m:fPr>
+          <m:num>
+            <m:r>
+              <w:rPr>
+                <w:rFonts w:ascii="Cambria Math" w:hAnsi="Cambria Math"/>
+              </w:rPr>
+              <m:t>δe</m:t>
+            </m:r>
+          </m:num>
+          <m:den>
+            <m:r>
+              <w:rPr>
+                <w:rFonts w:ascii="Cambria Math" w:hAnsi="Cambria Math"/>
+              </w:rPr>
+              <m:t>δ</m:t>
+            </m:r>
+            <m:sSub>
+              <m:sSubPr>
+                <m:ctrlPr>
+                  <w:rPr>
+                    <w:rFonts w:ascii="Cambria Math" w:hAnsi="Cambria Math"/>
+                    <w:i/>
+                  </w:rPr>
+                </m:ctrlPr>
+              </m:sSubPr>
+              <m:e>
+                <m:r>
+                  <w:rPr>
+                    <w:rFonts w:ascii="Cambria Math" w:hAnsi="Cambria Math"/>
+                  </w:rPr>
+                  <m:t>W</m:t>
+                </m:r>
+              </m:e>
+              <m:sub>
+                <m:r>
+                  <w:rPr>
+                    <w:rFonts w:ascii="Cambria Math" w:hAnsi="Cambria Math"/>
+                  </w:rPr>
+                  <m:t>1</m:t>
+                </m:r>
+              </m:sub>
+            </m:sSub>
+          </m:den>
+        </m:f>
+        <m:r>
+          <w:rPr>
+            <w:rFonts w:ascii="Cambria Math" w:hAnsi="Cambria Math"/>
+          </w:rPr>
+          <m:t>)</m:t>
+        </m:r>
+      </m:oMath>
+      <w:r>
+        <w:t xml:space="preserve"> </w:t>
+      </w:r>
+      <w:r>
+        <w:tab/>
+        <w:t>Update weights connecting input to hidden layer</w:t>
+      </w:r>
+      <w:r>
+        <w:t xml:space="preserve">, </w:t>
+      </w:r>
+      <m:oMath>
+        <m:r>
+          <w:rPr>
+            <w:rFonts w:ascii="Cambria Math" w:hAnsi="Cambria Math"/>
+          </w:rPr>
+          <m:t>α</m:t>
+        </m:r>
+      </m:oMath>
+      <w:r>
+        <w:t xml:space="preserve"> is the learning rate</w:t>
+      </w:r>
+      <w:r>
+        <w:t>.</w:t>
+      </w:r>
+    </w:p>
+    <w:p>
+      <w:pPr>
+        <w:spacing w:after="0"/>
+      </w:pPr>
+      <m:oMath>
+        <m:sSub>
+          <m:sSubPr>
+            <m:ctrlPr>
+              <w:rPr>
+                <w:rFonts w:ascii="Cambria Math" w:hAnsi="Cambria Math"/>
+                <w:i/>
+              </w:rPr>
+            </m:ctrlPr>
+          </m:sSubPr>
+          <m:e>
+            <m:r>
+              <w:rPr>
+                <w:rFonts w:ascii="Cambria Math" w:hAnsi="Cambria Math"/>
+              </w:rPr>
+              <m:t>W</m:t>
+            </m:r>
+          </m:e>
+          <m:sub>
+            <m:r>
+              <w:rPr>
+                <w:rFonts w:ascii="Cambria Math" w:hAnsi="Cambria Math"/>
+              </w:rPr>
+              <m:t>2</m:t>
+            </m:r>
+          </m:sub>
+        </m:sSub>
+        <m:r>
+          <w:rPr>
+            <w:rFonts w:ascii="Cambria Math" w:hAnsi="Cambria Math"/>
+          </w:rPr>
+          <m:t>=</m:t>
+        </m:r>
+        <m:sSub>
+          <m:sSubPr>
+            <m:ctrlPr>
+              <w:rPr>
+                <w:rFonts w:ascii="Cambria Math" w:hAnsi="Cambria Math"/>
+                <w:i/>
+              </w:rPr>
+            </m:ctrlPr>
+          </m:sSubPr>
+          <m:e>
+            <m:r>
+              <w:rPr>
+                <w:rFonts w:ascii="Cambria Math" w:hAnsi="Cambria Math"/>
+              </w:rPr>
+              <m:t>W</m:t>
+            </m:r>
+          </m:e>
+          <m:sub>
+            <m:r>
+              <w:rPr>
+                <w:rFonts w:ascii="Cambria Math" w:hAnsi="Cambria Math"/>
+              </w:rPr>
+              <m:t>2</m:t>
+            </m:r>
+          </m:sub>
+        </m:sSub>
+        <m:r>
+          <w:rPr>
+            <w:rFonts w:ascii="Cambria Math" w:hAnsi="Cambria Math"/>
+          </w:rPr>
+          <m:t>+α(</m:t>
+        </m:r>
+        <m:f>
+          <m:fPr>
+            <m:ctrlPr>
+              <w:rPr>
+                <w:rFonts w:ascii="Cambria Math" w:hAnsi="Cambria Math"/>
+                <w:i/>
+              </w:rPr>
+            </m:ctrlPr>
+          </m:fPr>
+          <m:num>
+            <m:r>
+              <w:rPr>
+                <w:rFonts w:ascii="Cambria Math" w:hAnsi="Cambria Math"/>
+              </w:rPr>
+              <m:t>δe</m:t>
+            </m:r>
+          </m:num>
+          <m:den>
+            <m:r>
+              <w:rPr>
+                <w:rFonts w:ascii="Cambria Math" w:hAnsi="Cambria Math"/>
+              </w:rPr>
+              <m:t>δ</m:t>
+            </m:r>
+            <m:sSub>
+              <m:sSubPr>
+                <m:ctrlPr>
+                  <w:rPr>
+                    <w:rFonts w:ascii="Cambria Math" w:hAnsi="Cambria Math"/>
+                    <w:i/>
+                  </w:rPr>
+                </m:ctrlPr>
+              </m:sSubPr>
+              <m:e>
+                <m:r>
+                  <w:rPr>
+                    <w:rFonts w:ascii="Cambria Math" w:hAnsi="Cambria Math"/>
+                  </w:rPr>
+                  <m:t>W</m:t>
+                </m:r>
+              </m:e>
+              <m:sub>
+                <m:r>
+                  <w:rPr>
+                    <w:rFonts w:ascii="Cambria Math" w:hAnsi="Cambria Math"/>
+                  </w:rPr>
+                  <m:t>2</m:t>
+                </m:r>
+              </m:sub>
+            </m:sSub>
+          </m:den>
+        </m:f>
+        <m:r>
+          <w:rPr>
+            <w:rFonts w:ascii="Cambria Math" w:hAnsi="Cambria Math"/>
+          </w:rPr>
+          <m:t>)</m:t>
+        </m:r>
+      </m:oMath>
+      <w:r>
+        <w:t xml:space="preserve"> </w:t>
+      </w:r>
+      <w:r>
+        <w:tab/>
+        <w:t>Update weights connecting hidden to output layer</w:t>
+      </w:r>
+      <w:r>
+        <w:t>.</w:t>
+      </w:r>
+    </w:p>
+    <w:p>
+      <w:pPr>
+        <w:pStyle w:val="Heading2"/>
+      </w:pPr>
+      <w:bookmarkStart w:id="3" w:name="_Toc27660569"/>
+      <w:r>
+        <w:t>Serial Implementation</w:t>
+      </w:r>
+      <w:bookmarkEnd w:id="3"/>
+    </w:p>
+    <w:p>
+      <w:r>
+        <w:rPr>
+          <w:highlight w:val="yellow"/>
+        </w:rPr>
+        <w:t>MATRIX LIBRARY</w:t>
       </w:r>
     </w:p>
     <w:p/>
     <w:p>
       <w:pPr>
-        <w:pStyle w:val="ListParagraph"/>
-        <w:numPr>
-          <w:ilvl w:val="0"/>
-          <w:numId w:val="32"/>
-        </w:numPr>
-      </w:pPr>
-      <w:r>
-        <w:t>Why is this an issue?</w:t>
-      </w:r>
-    </w:p>
-    <w:p>
-      <w:pPr>
-        <w:pStyle w:val="ListParagraph"/>
-        <w:numPr>
-          <w:ilvl w:val="1"/>
-          <w:numId w:val="32"/>
-        </w:numPr>
-      </w:pPr>
-      <w:r>
-        <w:t>Has it been solved?</w:t>
-      </w:r>
-    </w:p>
-    <w:p/>
-    <w:p>
-      <w:pPr>
-        <w:pStyle w:val="Heading1"/>
-      </w:pPr>
-      <w:bookmarkStart w:id="2" w:name="_Toc27491409"/>
-      <w:r>
-        <w:t>Implementation</w:t>
-      </w:r>
-      <w:bookmarkEnd w:id="2"/>
-    </w:p>
-    <w:p>
-      <w:pPr>
         <w:pStyle w:val="Heading2"/>
       </w:pPr>
-      <w:bookmarkStart w:id="3" w:name="_Toc27491410"/>
-      <w:r>
-        <w:t>Serial Implementation</w:t>
-      </w:r>
-      <w:bookmarkEnd w:id="3"/>
-    </w:p>
-    <w:p/>
-    <w:p>
-      <w:pPr>
-        <w:pStyle w:val="Heading2"/>
-      </w:pPr>
-      <w:bookmarkStart w:id="4" w:name="_Toc27491411"/>
+      <w:bookmarkStart w:id="4" w:name="_Toc27660570"/>
       <w:r>
         <w:t>Parallel Implementation</w:t>
       </w:r>
@@ -847,6 +3244,18 @@
       <w:pPr>
         <w:pStyle w:val="ListParagraph"/>
         <w:numPr>
+          <w:ilvl w:val="1"/>
+          <w:numId w:val="30"/>
+        </w:numPr>
+      </w:pPr>
+      <w:r>
+        <w:t xml:space="preserve">Talk about row major convention, how your matrices are stored </w:t>
+      </w:r>
+    </w:p>
+    <w:p>
+      <w:pPr>
+        <w:pStyle w:val="ListParagraph"/>
+        <w:numPr>
           <w:ilvl w:val="0"/>
           <w:numId w:val="30"/>
         </w:numPr>
@@ -898,7 +3307,7 @@
       <w:pPr>
         <w:pStyle w:val="Heading1"/>
       </w:pPr>
-      <w:bookmarkStart w:id="5" w:name="_Toc27491412"/>
+      <w:bookmarkStart w:id="5" w:name="_Toc27660571"/>
       <w:r>
         <w:t>Evaluation</w:t>
       </w:r>
@@ -909,28 +3318,89 @@
       <w:pPr>
         <w:pStyle w:val="Heading1"/>
       </w:pPr>
-      <w:bookmarkStart w:id="6" w:name="_Toc27491413"/>
-      <w:r>
+      <w:bookmarkStart w:id="6" w:name="_Toc27660572"/>
+      <w:r>
+        <w:lastRenderedPageBreak/>
         <w:t>Conclusion</w:t>
       </w:r>
       <w:bookmarkEnd w:id="6"/>
     </w:p>
-    <w:p/>
     <w:p>
       <w:pPr>
+        <w:pStyle w:val="ListParagraph"/>
+        <w:numPr>
+          <w:ilvl w:val="0"/>
+          <w:numId w:val="33"/>
+        </w:numPr>
+      </w:pPr>
+      <w:r>
+        <w:t>What did you find?</w:t>
+      </w:r>
+    </w:p>
+    <w:p>
+      <w:pPr>
+        <w:pStyle w:val="ListParagraph"/>
+        <w:numPr>
+          <w:ilvl w:val="1"/>
+          <w:numId w:val="33"/>
+        </w:numPr>
+      </w:pPr>
+      <w:r>
+        <w:t>How much was the processes sped up?</w:t>
+      </w:r>
+    </w:p>
+    <w:p>
+      <w:pPr>
+        <w:pStyle w:val="ListParagraph"/>
+        <w:numPr>
+          <w:ilvl w:val="0"/>
+          <w:numId w:val="33"/>
+        </w:numPr>
+      </w:pPr>
+      <w:r>
+        <w:t>What could have been improved?</w:t>
+      </w:r>
+    </w:p>
+    <w:p>
+      <w:pPr>
+        <w:pStyle w:val="ListParagraph"/>
+        <w:numPr>
+          <w:ilvl w:val="1"/>
+          <w:numId w:val="33"/>
+        </w:numPr>
+      </w:pPr>
+      <w:r>
+        <w:t>Could more things be paralyzed?</w:t>
+      </w:r>
+    </w:p>
+    <w:p>
+      <w:pPr>
         <w:pStyle w:val="Heading1"/>
       </w:pPr>
-      <w:bookmarkStart w:id="7" w:name="_Toc27491414"/>
-      <w:r>
-        <w:lastRenderedPageBreak/>
+      <w:bookmarkStart w:id="7" w:name="_Toc27660573"/>
+      <w:r>
         <w:t>References</w:t>
       </w:r>
       <w:bookmarkEnd w:id="7"/>
     </w:p>
-    <w:p/>
-    <w:p/>
+    <w:p>
+      <w:r>
+        <w:t>Kirk, D. and Hwu, W. (2013). Programming massively parallel processors. Burlington, MA: Morgan Kaufmann Publishers.</w:t>
+      </w:r>
+    </w:p>
+    <w:p>
+      <w:r>
+        <w:t>Hebb, D. (2002). The organization of behavior. Mahwah, N.J.: L. Erlbaum Associates.</w:t>
+      </w:r>
+    </w:p>
+    <w:p>
+      <w:r>
+        <w:t>Le Cun, Y. (1988). A Theoretical Framework for Back-propagation. Proc. 1988 Connectionist Models Summer School, (June 17-26).</w:t>
+      </w:r>
+    </w:p>
     <w:sectPr>
-      <w:footerReference w:type="default" r:id="rId11"/>
+      <w:headerReference w:type="default" r:id="rId13"/>
+      <w:footerReference w:type="default" r:id="rId14"/>
       <w:pgSz w:w="12240" w:h="15840"/>
       <w:pgMar w:top="1440" w:right="1440" w:bottom="1440" w:left="1440" w:header="720" w:footer="720" w:gutter="0"/>
       <w:cols w:space="720"/>
@@ -972,12 +3442,13 @@
     <w:pPr>
       <w:pStyle w:val="Footer"/>
       <w:tabs>
-        <w:tab w:val="right" w:pos="9360"/>
+        <w:tab w:val="left" w:pos="312"/>
+        <w:tab w:val="center" w:pos="4680"/>
       </w:tabs>
     </w:pPr>
     <w:sdt>
       <w:sdtPr>
-        <w:id w:val="97759961"/>
+        <w:id w:val="1686699048"/>
         <w:docPartObj>
           <w:docPartGallery w:val="Page Numbers (Bottom of Page)"/>
           <w:docPartUnique/>
@@ -989,6 +3460,15 @@
         </w:rPr>
       </w:sdtEndPr>
       <w:sdtContent>
+        <w:r>
+          <w:t>SOFT354</w:t>
+        </w:r>
+        <w:r>
+          <w:tab/>
+        </w:r>
+        <w:r>
+          <w:tab/>
+        </w:r>
         <w:r>
           <w:fldChar w:fldCharType="begin"/>
         </w:r>
@@ -1017,7 +3497,25 @@
         <w:noProof/>
       </w:rPr>
       <w:tab/>
-      <w:t>10555972</w:t>
+    </w:r>
+    <w:r>
+      <w:rPr>
+        <w:noProof/>
+      </w:rPr>
+      <w:tab/>
+    </w:r>
+    <w:r>
+      <w:rPr>
+        <w:noProof/>
+      </w:rPr>
+      <w:tab/>
+    </w:r>
+    <w:r>
+      <w:rPr>
+        <w:noProof/>
+      </w:rPr>
+      <w:tab/>
+      <w:t xml:space="preserve">           10555972</w:t>
     </w:r>
   </w:p>
 </w:ftr>
@@ -1048,6 +3546,17 @@
 </w:footnotes>
 </file>
 
+<file path=word/header1.xml><?xml version="1.0" encoding="utf-8"?>
+<w:hdr xmlns:wpc="http://schemas.microsoft.com/office/word/2010/wordprocessingCanvas" xmlns:cx="http://schemas.microsoft.com/office/drawing/2014/chartex" xmlns:cx1="http://schemas.microsoft.com/office/drawing/2015/9/8/chartex" xmlns:cx2="http://schemas.microsoft.com/office/drawing/2015/10/21/chartex" xmlns:cx3="http://schemas.microsoft.com/office/drawing/2016/5/9/chartex" xmlns:cx4="http://schemas.microsoft.com/office/drawing/2016/5/10/chartex" xmlns:cx5="http://schemas.microsoft.com/office/drawing/2016/5/11/chartex" xmlns:cx6="http://schemas.microsoft.com/office/drawing/2016/5/12/chartex" xmlns:cx7="http://schemas.microsoft.com/office/drawing/2016/5/13/chartex" xmlns:cx8="http://schemas.microsoft.com/office/drawing/2016/5/14/chartex" xmlns:mc="http://schemas.openxmlformats.org/markup-compatibility/2006" xmlns:aink="http://schemas.microsoft.com/office/drawing/2016/ink" xmlns:am3d="http://schemas.microsoft.com/office/drawing/2017/model3d" xmlns:o="urn:schemas-microsoft-com:office:office" xmlns:r="http://schemas.openxmlformats.org/officeDocument/2006/relationships" xmlns:m="http://schemas.openxmlformats.org/officeDocument/2006/math" xmlns:v="urn:schemas-microsoft-com:vml" xmlns:wp14="http://schemas.microsoft.com/office/word/2010/wordprocessingDrawing" xmlns:wp="http://schemas.openxmlformats.org/drawingml/2006/wordprocessingDrawing" xmlns:w10="urn:schemas-microsoft-com:office:word" xmlns:w="http://schemas.openxmlformats.org/wordprocessingml/2006/main" xmlns:w14="http://schemas.microsoft.com/office/word/2010/wordml" xmlns:w15="http://schemas.microsoft.com/office/word/2012/wordml" xmlns:w16cid="http://schemas.microsoft.com/office/word/2016/wordml/cid" xmlns:w16se="http://schemas.microsoft.com/office/word/2015/wordml/symex" xmlns:wpg="http://schemas.microsoft.com/office/word/2010/wordprocessingGroup" xmlns:wpi="http://schemas.microsoft.com/office/word/2010/wordprocessingInk" xmlns:wne="http://schemas.microsoft.com/office/word/2006/wordml" xmlns:wps="http://schemas.microsoft.com/office/word/2010/wordprocessingShape" mc:Ignorable="w14 w15 w16se w16cid wp14">
+  <w:p>
+    <w:pPr>
+      <w:pStyle w:val="Header"/>
+      <w:jc w:val="right"/>
+    </w:pPr>
+  </w:p>
+</w:hdr>
+</file>
+
 <file path=word/numbering.xml><?xml version="1.0" encoding="utf-8"?>
 <w:numbering xmlns:wpc="http://schemas.microsoft.com/office/word/2010/wordprocessingCanvas" xmlns:cx="http://schemas.microsoft.com/office/drawing/2014/chartex" xmlns:cx1="http://schemas.microsoft.com/office/drawing/2015/9/8/chartex" xmlns:cx2="http://schemas.microsoft.com/office/drawing/2015/10/21/chartex" xmlns:cx3="http://schemas.microsoft.com/office/drawing/2016/5/9/chartex" xmlns:cx4="http://schemas.microsoft.com/office/drawing/2016/5/10/chartex" xmlns:cx5="http://schemas.microsoft.com/office/drawing/2016/5/11/chartex" xmlns:cx6="http://schemas.microsoft.com/office/drawing/2016/5/12/chartex" xmlns:cx7="http://schemas.microsoft.com/office/drawing/2016/5/13/chartex" xmlns:cx8="http://schemas.microsoft.com/office/drawing/2016/5/14/chartex" xmlns:mc="http://schemas.openxmlformats.org/markup-compatibility/2006" xmlns:aink="http://schemas.microsoft.com/office/drawing/2016/ink" xmlns:am3d="http://schemas.microsoft.com/office/drawing/2017/model3d" xmlns:o="urn:schemas-microsoft-com:office:office" xmlns:r="http://schemas.openxmlformats.org/officeDocument/2006/relationships" xmlns:m="http://schemas.openxmlformats.org/officeDocument/2006/math" xmlns:v="urn:schemas-microsoft-com:vml" xmlns:wp14="http://schemas.microsoft.com/office/word/2010/wordprocessingDrawing" xmlns:wp="http://schemas.openxmlformats.org/drawingml/2006/wordprocessingDrawing" xmlns:w10="urn:schemas-microsoft-com:office:word" xmlns:w="http://schemas.openxmlformats.org/wordprocessingml/2006/main" xmlns:w14="http://schemas.microsoft.com/office/word/2010/wordml" xmlns:w15="http://schemas.microsoft.com/office/word/2012/wordml" xmlns:w16cid="http://schemas.microsoft.com/office/word/2016/wordml/cid" xmlns:w16se="http://schemas.microsoft.com/office/word/2015/wordml/symex" xmlns:wpg="http://schemas.microsoft.com/office/word/2010/wordprocessingGroup" xmlns:wpi="http://schemas.microsoft.com/office/word/2010/wordprocessingInk" xmlns:wne="http://schemas.microsoft.com/office/word/2006/wordml" xmlns:wps="http://schemas.microsoft.com/office/word/2010/wordprocessingShape" mc:Ignorable="w14 w15 w16se w16cid wp14">
   <w:abstractNum w:abstractNumId="0" w15:restartNumberingAfterBreak="0">
@@ -2153,6 +4662,119 @@
     </w:lvl>
   </w:abstractNum>
   <w:abstractNum w:abstractNumId="20" w15:restartNumberingAfterBreak="0">
+    <w:nsid w:val="67CF5009"/>
+    <w:multiLevelType w:val="hybridMultilevel"/>
+    <w:tmpl w:val="634012D4"/>
+    <w:lvl w:ilvl="0" w:tplc="08090001">
+      <w:start w:val="1"/>
+      <w:numFmt w:val="bullet"/>
+      <w:lvlText w:val=""/>
+      <w:lvlJc w:val="left"/>
+      <w:pPr>
+        <w:ind w:left="720" w:hanging="360"/>
+      </w:pPr>
+      <w:rPr>
+        <w:rFonts w:ascii="Symbol" w:hAnsi="Symbol" w:hint="default"/>
+      </w:rPr>
+    </w:lvl>
+    <w:lvl w:ilvl="1" w:tplc="08090003">
+      <w:start w:val="1"/>
+      <w:numFmt w:val="bullet"/>
+      <w:lvlText w:val="o"/>
+      <w:lvlJc w:val="left"/>
+      <w:pPr>
+        <w:ind w:left="1440" w:hanging="360"/>
+      </w:pPr>
+      <w:rPr>
+        <w:rFonts w:ascii="Courier New" w:hAnsi="Courier New" w:cs="Courier New" w:hint="default"/>
+      </w:rPr>
+    </w:lvl>
+    <w:lvl w:ilvl="2" w:tplc="08090005" w:tentative="1">
+      <w:start w:val="1"/>
+      <w:numFmt w:val="bullet"/>
+      <w:lvlText w:val=""/>
+      <w:lvlJc w:val="left"/>
+      <w:pPr>
+        <w:ind w:left="2160" w:hanging="360"/>
+      </w:pPr>
+      <w:rPr>
+        <w:rFonts w:ascii="Wingdings" w:hAnsi="Wingdings" w:hint="default"/>
+      </w:rPr>
+    </w:lvl>
+    <w:lvl w:ilvl="3" w:tplc="08090001" w:tentative="1">
+      <w:start w:val="1"/>
+      <w:numFmt w:val="bullet"/>
+      <w:lvlText w:val=""/>
+      <w:lvlJc w:val="left"/>
+      <w:pPr>
+        <w:ind w:left="2880" w:hanging="360"/>
+      </w:pPr>
+      <w:rPr>
+        <w:rFonts w:ascii="Symbol" w:hAnsi="Symbol" w:hint="default"/>
+      </w:rPr>
+    </w:lvl>
+    <w:lvl w:ilvl="4" w:tplc="08090003" w:tentative="1">
+      <w:start w:val="1"/>
+      <w:numFmt w:val="bullet"/>
+      <w:lvlText w:val="o"/>
+      <w:lvlJc w:val="left"/>
+      <w:pPr>
+        <w:ind w:left="3600" w:hanging="360"/>
+      </w:pPr>
+      <w:rPr>
+        <w:rFonts w:ascii="Courier New" w:hAnsi="Courier New" w:cs="Courier New" w:hint="default"/>
+      </w:rPr>
+    </w:lvl>
+    <w:lvl w:ilvl="5" w:tplc="08090005" w:tentative="1">
+      <w:start w:val="1"/>
+      <w:numFmt w:val="bullet"/>
+      <w:lvlText w:val=""/>
+      <w:lvlJc w:val="left"/>
+      <w:pPr>
+        <w:ind w:left="4320" w:hanging="360"/>
+      </w:pPr>
+      <w:rPr>
+        <w:rFonts w:ascii="Wingdings" w:hAnsi="Wingdings" w:hint="default"/>
+      </w:rPr>
+    </w:lvl>
+    <w:lvl w:ilvl="6" w:tplc="08090001" w:tentative="1">
+      <w:start w:val="1"/>
+      <w:numFmt w:val="bullet"/>
+      <w:lvlText w:val=""/>
+      <w:lvlJc w:val="left"/>
+      <w:pPr>
+        <w:ind w:left="5040" w:hanging="360"/>
+      </w:pPr>
+      <w:rPr>
+        <w:rFonts w:ascii="Symbol" w:hAnsi="Symbol" w:hint="default"/>
+      </w:rPr>
+    </w:lvl>
+    <w:lvl w:ilvl="7" w:tplc="08090003" w:tentative="1">
+      <w:start w:val="1"/>
+      <w:numFmt w:val="bullet"/>
+      <w:lvlText w:val="o"/>
+      <w:lvlJc w:val="left"/>
+      <w:pPr>
+        <w:ind w:left="5760" w:hanging="360"/>
+      </w:pPr>
+      <w:rPr>
+        <w:rFonts w:ascii="Courier New" w:hAnsi="Courier New" w:cs="Courier New" w:hint="default"/>
+      </w:rPr>
+    </w:lvl>
+    <w:lvl w:ilvl="8" w:tplc="08090005" w:tentative="1">
+      <w:start w:val="1"/>
+      <w:numFmt w:val="bullet"/>
+      <w:lvlText w:val=""/>
+      <w:lvlJc w:val="left"/>
+      <w:pPr>
+        <w:ind w:left="6480" w:hanging="360"/>
+      </w:pPr>
+      <w:rPr>
+        <w:rFonts w:ascii="Wingdings" w:hAnsi="Wingdings" w:hint="default"/>
+      </w:rPr>
+    </w:lvl>
+  </w:abstractNum>
+  <w:abstractNum w:abstractNumId="21" w15:restartNumberingAfterBreak="0">
     <w:nsid w:val="70704BD0"/>
     <w:multiLevelType w:val="hybridMultilevel"/>
     <w:tmpl w:val="66DC83AE"/>
@@ -2386,6 +5008,9 @@
     <w:abstractNumId w:val="17"/>
   </w:num>
   <w:num w:numId="32">
+    <w:abstractNumId w:val="21"/>
+  </w:num>
+  <w:num w:numId="33">
     <w:abstractNumId w:val="20"/>
   </w:num>
 </w:numbering>
@@ -3783,6 +6408,25 @@
       <w:ind w:left="240"/>
     </w:pPr>
   </w:style>
+  <w:style w:type="table" w:styleId="TableGrid">
+    <w:name w:val="Table Grid"/>
+    <w:basedOn w:val="TableNormal"/>
+    <w:uiPriority w:val="39"/>
+    <w:rsid w:val="00347CDC"/>
+    <w:pPr>
+      <w:spacing w:after="0" w:line="240" w:lineRule="auto"/>
+    </w:pPr>
+    <w:tblPr>
+      <w:tblBorders>
+        <w:top w:val="single" w:sz="4" w:space="0" w:color="auto"/>
+        <w:left w:val="single" w:sz="4" w:space="0" w:color="auto"/>
+        <w:bottom w:val="single" w:sz="4" w:space="0" w:color="auto"/>
+        <w:right w:val="single" w:sz="4" w:space="0" w:color="auto"/>
+        <w:insideH w:val="single" w:sz="4" w:space="0" w:color="auto"/>
+        <w:insideV w:val="single" w:sz="4" w:space="0" w:color="auto"/>
+      </w:tblBorders>
+    </w:tblPr>
+  </w:style>
 </w:styles>
 </file>
 
@@ -4048,141 +6692,6 @@
 </file>
 
 <file path=customXml/item1.xml><?xml version="1.0" encoding="utf-8"?>
-<p:properties xmlns:p="http://schemas.microsoft.com/office/2006/metadata/properties" xmlns:xsi="http://www.w3.org/2001/XMLSchema-instance" xmlns:pc="http://schemas.microsoft.com/office/infopath/2007/PartnerControls">
-  <documentManagement>
-    <APDescription xmlns="4873beb7-5857-4685-be1f-d57550cc96cc" xsi:nil="true"/>
-    <AssetExpire xmlns="4873beb7-5857-4685-be1f-d57550cc96cc">2029-01-01T08:00:00+00:00</AssetExpire>
-    <CampaignTagsTaxHTField0 xmlns="4873beb7-5857-4685-be1f-d57550cc96cc">
-      <Terms xmlns="http://schemas.microsoft.com/office/infopath/2007/PartnerControls"/>
-    </CampaignTagsTaxHTField0>
-    <IntlLangReviewDate xmlns="4873beb7-5857-4685-be1f-d57550cc96cc" xsi:nil="true"/>
-    <TPFriendlyName xmlns="4873beb7-5857-4685-be1f-d57550cc96cc" xsi:nil="true"/>
-    <IntlLangReview xmlns="4873beb7-5857-4685-be1f-d57550cc96cc">false</IntlLangReview>
-    <LocLastLocAttemptVersionLookup xmlns="4873beb7-5857-4685-be1f-d57550cc96cc">856581</LocLastLocAttemptVersionLookup>
-    <PolicheckWords xmlns="4873beb7-5857-4685-be1f-d57550cc96cc" xsi:nil="true"/>
-    <SubmitterId xmlns="4873beb7-5857-4685-be1f-d57550cc96cc" xsi:nil="true"/>
-    <AcquiredFrom xmlns="4873beb7-5857-4685-be1f-d57550cc96cc">Internal MS</AcquiredFrom>
-    <EditorialStatus xmlns="4873beb7-5857-4685-be1f-d57550cc96cc">Complete</EditorialStatus>
-    <Markets xmlns="4873beb7-5857-4685-be1f-d57550cc96cc"/>
-    <OriginAsset xmlns="4873beb7-5857-4685-be1f-d57550cc96cc" xsi:nil="true"/>
-    <AssetStart xmlns="4873beb7-5857-4685-be1f-d57550cc96cc">2012-09-19T07:42:00+00:00</AssetStart>
-    <FriendlyTitle xmlns="4873beb7-5857-4685-be1f-d57550cc96cc" xsi:nil="true"/>
-    <MarketSpecific xmlns="4873beb7-5857-4685-be1f-d57550cc96cc">false</MarketSpecific>
-    <TPNamespace xmlns="4873beb7-5857-4685-be1f-d57550cc96cc" xsi:nil="true"/>
-    <PublishStatusLookup xmlns="4873beb7-5857-4685-be1f-d57550cc96cc">
-      <Value>1622610</Value>
-    </PublishStatusLookup>
-    <APAuthor xmlns="4873beb7-5857-4685-be1f-d57550cc96cc">
-      <UserInfo>
-        <DisplayName>REDMOND\v-aptall</DisplayName>
-        <AccountId>2566</AccountId>
-        <AccountType/>
-      </UserInfo>
-    </APAuthor>
-    <TPCommandLine xmlns="4873beb7-5857-4685-be1f-d57550cc96cc" xsi:nil="true"/>
-    <IntlLangReviewer xmlns="4873beb7-5857-4685-be1f-d57550cc96cc" xsi:nil="true"/>
-    <OpenTemplate xmlns="4873beb7-5857-4685-be1f-d57550cc96cc">true</OpenTemplate>
-    <CSXSubmissionDate xmlns="4873beb7-5857-4685-be1f-d57550cc96cc" xsi:nil="true"/>
-    <TaxCatchAll xmlns="4873beb7-5857-4685-be1f-d57550cc96cc"/>
-    <Manager xmlns="4873beb7-5857-4685-be1f-d57550cc96cc" xsi:nil="true"/>
-    <NumericId xmlns="4873beb7-5857-4685-be1f-d57550cc96cc" xsi:nil="true"/>
-    <ParentAssetId xmlns="4873beb7-5857-4685-be1f-d57550cc96cc" xsi:nil="true"/>
-    <OriginalSourceMarket xmlns="4873beb7-5857-4685-be1f-d57550cc96cc" xsi:nil="true"/>
-    <ApprovalStatus xmlns="4873beb7-5857-4685-be1f-d57550cc96cc">InProgress</ApprovalStatus>
-    <TPComponent xmlns="4873beb7-5857-4685-be1f-d57550cc96cc" xsi:nil="true"/>
-    <EditorialTags xmlns="4873beb7-5857-4685-be1f-d57550cc96cc" xsi:nil="true"/>
-    <TPExecutable xmlns="4873beb7-5857-4685-be1f-d57550cc96cc" xsi:nil="true"/>
-    <TPLaunchHelpLink xmlns="4873beb7-5857-4685-be1f-d57550cc96cc" xsi:nil="true"/>
-    <LocComments xmlns="4873beb7-5857-4685-be1f-d57550cc96cc" xsi:nil="true"/>
-    <LocRecommendedHandoff xmlns="4873beb7-5857-4685-be1f-d57550cc96cc" xsi:nil="true"/>
-    <SourceTitle xmlns="4873beb7-5857-4685-be1f-d57550cc96cc" xsi:nil="true"/>
-    <CSXUpdate xmlns="4873beb7-5857-4685-be1f-d57550cc96cc">false</CSXUpdate>
-    <IntlLocPriority xmlns="4873beb7-5857-4685-be1f-d57550cc96cc" xsi:nil="true"/>
-    <UAProjectedTotalWords xmlns="4873beb7-5857-4685-be1f-d57550cc96cc" xsi:nil="true"/>
-    <AssetType xmlns="4873beb7-5857-4685-be1f-d57550cc96cc">TP</AssetType>
-    <MachineTranslated xmlns="4873beb7-5857-4685-be1f-d57550cc96cc">false</MachineTranslated>
-    <OutputCachingOn xmlns="4873beb7-5857-4685-be1f-d57550cc96cc">false</OutputCachingOn>
-    <TemplateStatus xmlns="4873beb7-5857-4685-be1f-d57550cc96cc">Complete</TemplateStatus>
-    <IsSearchable xmlns="4873beb7-5857-4685-be1f-d57550cc96cc">true</IsSearchable>
-    <ContentItem xmlns="4873beb7-5857-4685-be1f-d57550cc96cc" xsi:nil="true"/>
-    <HandoffToMSDN xmlns="4873beb7-5857-4685-be1f-d57550cc96cc" xsi:nil="true"/>
-    <ShowIn xmlns="4873beb7-5857-4685-be1f-d57550cc96cc">Show everywhere</ShowIn>
-    <ThumbnailAssetId xmlns="4873beb7-5857-4685-be1f-d57550cc96cc" xsi:nil="true"/>
-    <UALocComments xmlns="4873beb7-5857-4685-be1f-d57550cc96cc" xsi:nil="true"/>
-    <UALocRecommendation xmlns="4873beb7-5857-4685-be1f-d57550cc96cc">Localize</UALocRecommendation>
-    <LastModifiedDateTime xmlns="4873beb7-5857-4685-be1f-d57550cc96cc" xsi:nil="true"/>
-    <LegacyData xmlns="4873beb7-5857-4685-be1f-d57550cc96cc" xsi:nil="true"/>
-    <LocManualTestRequired xmlns="4873beb7-5857-4685-be1f-d57550cc96cc">false</LocManualTestRequired>
-    <LocMarketGroupTiers2 xmlns="4873beb7-5857-4685-be1f-d57550cc96cc" xsi:nil="true"/>
-    <ClipArtFilename xmlns="4873beb7-5857-4685-be1f-d57550cc96cc" xsi:nil="true"/>
-    <TPApplication xmlns="4873beb7-5857-4685-be1f-d57550cc96cc" xsi:nil="true"/>
-    <CSXHash xmlns="4873beb7-5857-4685-be1f-d57550cc96cc" xsi:nil="true"/>
-    <DirectSourceMarket xmlns="4873beb7-5857-4685-be1f-d57550cc96cc" xsi:nil="true"/>
-    <PrimaryImageGen xmlns="4873beb7-5857-4685-be1f-d57550cc96cc">true</PrimaryImageGen>
-    <PlannedPubDate xmlns="4873beb7-5857-4685-be1f-d57550cc96cc" xsi:nil="true"/>
-    <CSXSubmissionMarket xmlns="4873beb7-5857-4685-be1f-d57550cc96cc" xsi:nil="true"/>
-    <Downloads xmlns="4873beb7-5857-4685-be1f-d57550cc96cc">0</Downloads>
-    <ArtSampleDocs xmlns="4873beb7-5857-4685-be1f-d57550cc96cc" xsi:nil="true"/>
-    <TrustLevel xmlns="4873beb7-5857-4685-be1f-d57550cc96cc">1 Microsoft Managed Content</TrustLevel>
-    <BlockPublish xmlns="4873beb7-5857-4685-be1f-d57550cc96cc">false</BlockPublish>
-    <TPLaunchHelpLinkType xmlns="4873beb7-5857-4685-be1f-d57550cc96cc">Template</TPLaunchHelpLinkType>
-    <LocalizationTagsTaxHTField0 xmlns="4873beb7-5857-4685-be1f-d57550cc96cc">
-      <Terms xmlns="http://schemas.microsoft.com/office/infopath/2007/PartnerControls"/>
-    </LocalizationTagsTaxHTField0>
-    <BusinessGroup xmlns="4873beb7-5857-4685-be1f-d57550cc96cc" xsi:nil="true"/>
-    <Providers xmlns="4873beb7-5857-4685-be1f-d57550cc96cc" xsi:nil="true"/>
-    <TemplateTemplateType xmlns="4873beb7-5857-4685-be1f-d57550cc96cc">Word Document Template</TemplateTemplateType>
-    <TimesCloned xmlns="4873beb7-5857-4685-be1f-d57550cc96cc" xsi:nil="true"/>
-    <TPAppVersion xmlns="4873beb7-5857-4685-be1f-d57550cc96cc" xsi:nil="true"/>
-    <VoteCount xmlns="4873beb7-5857-4685-be1f-d57550cc96cc" xsi:nil="true"/>
-    <AverageRating xmlns="4873beb7-5857-4685-be1f-d57550cc96cc" xsi:nil="true"/>
-    <FeatureTagsTaxHTField0 xmlns="4873beb7-5857-4685-be1f-d57550cc96cc">
-      <Terms xmlns="http://schemas.microsoft.com/office/infopath/2007/PartnerControls"/>
-    </FeatureTagsTaxHTField0>
-    <Provider xmlns="4873beb7-5857-4685-be1f-d57550cc96cc" xsi:nil="true"/>
-    <UACurrentWords xmlns="4873beb7-5857-4685-be1f-d57550cc96cc" xsi:nil="true"/>
-    <AssetId xmlns="4873beb7-5857-4685-be1f-d57550cc96cc">TP103457714</AssetId>
-    <TPClientViewer xmlns="4873beb7-5857-4685-be1f-d57550cc96cc" xsi:nil="true"/>
-    <DSATActionTaken xmlns="4873beb7-5857-4685-be1f-d57550cc96cc" xsi:nil="true"/>
-    <APEditor xmlns="4873beb7-5857-4685-be1f-d57550cc96cc">
-      <UserInfo>
-        <DisplayName/>
-        <AccountId xsi:nil="true"/>
-        <AccountType/>
-      </UserInfo>
-    </APEditor>
-    <TPInstallLocation xmlns="4873beb7-5857-4685-be1f-d57550cc96cc" xsi:nil="true"/>
-    <OOCacheId xmlns="4873beb7-5857-4685-be1f-d57550cc96cc" xsi:nil="true"/>
-    <IsDeleted xmlns="4873beb7-5857-4685-be1f-d57550cc96cc">false</IsDeleted>
-    <PublishTargets xmlns="4873beb7-5857-4685-be1f-d57550cc96cc">OfficeOnlineVNext</PublishTargets>
-    <ApprovalLog xmlns="4873beb7-5857-4685-be1f-d57550cc96cc" xsi:nil="true"/>
-    <BugNumber xmlns="4873beb7-5857-4685-be1f-d57550cc96cc" xsi:nil="true"/>
-    <CrawlForDependencies xmlns="4873beb7-5857-4685-be1f-d57550cc96cc">false</CrawlForDependencies>
-    <InternalTagsTaxHTField0 xmlns="4873beb7-5857-4685-be1f-d57550cc96cc">
-      <Terms xmlns="http://schemas.microsoft.com/office/infopath/2007/PartnerControls"/>
-    </InternalTagsTaxHTField0>
-    <LastHandOff xmlns="4873beb7-5857-4685-be1f-d57550cc96cc" xsi:nil="true"/>
-    <Milestone xmlns="4873beb7-5857-4685-be1f-d57550cc96cc" xsi:nil="true"/>
-    <OriginalRelease xmlns="4873beb7-5857-4685-be1f-d57550cc96cc">15</OriginalRelease>
-    <RecommendationsModifier xmlns="4873beb7-5857-4685-be1f-d57550cc96cc" xsi:nil="true"/>
-    <ScenarioTagsTaxHTField0 xmlns="4873beb7-5857-4685-be1f-d57550cc96cc">
-      <Terms xmlns="http://schemas.microsoft.com/office/infopath/2007/PartnerControls"/>
-    </ScenarioTagsTaxHTField0>
-    <UANotes xmlns="4873beb7-5857-4685-be1f-d57550cc96cc" xsi:nil="true"/>
-  </documentManagement>
-</p:properties>
-</file>
-
-<file path=customXml/item2.xml><?xml version="1.0" encoding="utf-8"?>
-<?mso-contentType ?>
-<FormTemplates xmlns="http://schemas.microsoft.com/sharepoint/v3/contenttype/forms">
-  <Display>DocumentLibraryForm</Display>
-  <Edit>AssetEditForm</Edit>
-  <New>DocumentLibraryForm</New>
-</FormTemplates>
-</file>
-
-<file path=customXml/item3.xml><?xml version="1.0" encoding="utf-8"?>
 <ct:contentTypeSchema xmlns:ct="http://schemas.microsoft.com/office/2006/metadata/contentType" xmlns:ma="http://schemas.microsoft.com/office/2006/metadata/properties/metaAttributes" ct:_="" ma:_="" ma:contentTypeName="TemplateFile" ma:contentTypeID="0x0101006EDDDB5EE6D98C44930B742096920B300400F5B6D36B3EF94B4E9A635CDF2A18F5B8" ma:contentTypeVersion="72" ma:contentTypeDescription="Create a new document." ma:contentTypeScope="" ma:versionID="a23e56308344d904b51738559c3d67c9">
   <xsd:schema xmlns:xsd="http://www.w3.org/2001/XMLSchema" xmlns:xs="http://www.w3.org/2001/XMLSchema" xmlns:p="http://schemas.microsoft.com/office/2006/metadata/properties" xmlns:ns2="4873beb7-5857-4685-be1f-d57550cc96cc" targetNamespace="http://schemas.microsoft.com/office/2006/metadata/properties" ma:root="true" ma:fieldsID="cd0908cc4600e77bf5da051303e00c8d" ns2:_="">
     <xsd:import namespace="4873beb7-5857-4685-be1f-d57550cc96cc"/>
@@ -5222,29 +7731,146 @@
 </ct:contentTypeSchema>
 </file>
 
+<file path=customXml/item2.xml><?xml version="1.0" encoding="utf-8"?>
+<?mso-contentType ?>
+<FormTemplates xmlns="http://schemas.microsoft.com/sharepoint/v3/contenttype/forms">
+  <Display>DocumentLibraryForm</Display>
+  <Edit>AssetEditForm</Edit>
+  <New>DocumentLibraryForm</New>
+</FormTemplates>
+</file>
+
+<file path=customXml/item3.xml><?xml version="1.0" encoding="utf-8"?>
+<p:properties xmlns:p="http://schemas.microsoft.com/office/2006/metadata/properties" xmlns:xsi="http://www.w3.org/2001/XMLSchema-instance" xmlns:pc="http://schemas.microsoft.com/office/infopath/2007/PartnerControls">
+  <documentManagement>
+    <APDescription xmlns="4873beb7-5857-4685-be1f-d57550cc96cc" xsi:nil="true"/>
+    <AssetExpire xmlns="4873beb7-5857-4685-be1f-d57550cc96cc">2029-01-01T08:00:00+00:00</AssetExpire>
+    <CampaignTagsTaxHTField0 xmlns="4873beb7-5857-4685-be1f-d57550cc96cc">
+      <Terms xmlns="http://schemas.microsoft.com/office/infopath/2007/PartnerControls"/>
+    </CampaignTagsTaxHTField0>
+    <IntlLangReviewDate xmlns="4873beb7-5857-4685-be1f-d57550cc96cc" xsi:nil="true"/>
+    <TPFriendlyName xmlns="4873beb7-5857-4685-be1f-d57550cc96cc" xsi:nil="true"/>
+    <IntlLangReview xmlns="4873beb7-5857-4685-be1f-d57550cc96cc">false</IntlLangReview>
+    <LocLastLocAttemptVersionLookup xmlns="4873beb7-5857-4685-be1f-d57550cc96cc">856581</LocLastLocAttemptVersionLookup>
+    <PolicheckWords xmlns="4873beb7-5857-4685-be1f-d57550cc96cc" xsi:nil="true"/>
+    <SubmitterId xmlns="4873beb7-5857-4685-be1f-d57550cc96cc" xsi:nil="true"/>
+    <AcquiredFrom xmlns="4873beb7-5857-4685-be1f-d57550cc96cc">Internal MS</AcquiredFrom>
+    <EditorialStatus xmlns="4873beb7-5857-4685-be1f-d57550cc96cc">Complete</EditorialStatus>
+    <Markets xmlns="4873beb7-5857-4685-be1f-d57550cc96cc"/>
+    <OriginAsset xmlns="4873beb7-5857-4685-be1f-d57550cc96cc" xsi:nil="true"/>
+    <AssetStart xmlns="4873beb7-5857-4685-be1f-d57550cc96cc">2012-09-19T07:42:00+00:00</AssetStart>
+    <FriendlyTitle xmlns="4873beb7-5857-4685-be1f-d57550cc96cc" xsi:nil="true"/>
+    <MarketSpecific xmlns="4873beb7-5857-4685-be1f-d57550cc96cc">false</MarketSpecific>
+    <TPNamespace xmlns="4873beb7-5857-4685-be1f-d57550cc96cc" xsi:nil="true"/>
+    <PublishStatusLookup xmlns="4873beb7-5857-4685-be1f-d57550cc96cc">
+      <Value>1622610</Value>
+    </PublishStatusLookup>
+    <APAuthor xmlns="4873beb7-5857-4685-be1f-d57550cc96cc">
+      <UserInfo>
+        <DisplayName>REDMOND\v-aptall</DisplayName>
+        <AccountId>2566</AccountId>
+        <AccountType/>
+      </UserInfo>
+    </APAuthor>
+    <TPCommandLine xmlns="4873beb7-5857-4685-be1f-d57550cc96cc" xsi:nil="true"/>
+    <IntlLangReviewer xmlns="4873beb7-5857-4685-be1f-d57550cc96cc" xsi:nil="true"/>
+    <OpenTemplate xmlns="4873beb7-5857-4685-be1f-d57550cc96cc">true</OpenTemplate>
+    <CSXSubmissionDate xmlns="4873beb7-5857-4685-be1f-d57550cc96cc" xsi:nil="true"/>
+    <TaxCatchAll xmlns="4873beb7-5857-4685-be1f-d57550cc96cc"/>
+    <Manager xmlns="4873beb7-5857-4685-be1f-d57550cc96cc" xsi:nil="true"/>
+    <NumericId xmlns="4873beb7-5857-4685-be1f-d57550cc96cc" xsi:nil="true"/>
+    <ParentAssetId xmlns="4873beb7-5857-4685-be1f-d57550cc96cc" xsi:nil="true"/>
+    <OriginalSourceMarket xmlns="4873beb7-5857-4685-be1f-d57550cc96cc" xsi:nil="true"/>
+    <ApprovalStatus xmlns="4873beb7-5857-4685-be1f-d57550cc96cc">InProgress</ApprovalStatus>
+    <TPComponent xmlns="4873beb7-5857-4685-be1f-d57550cc96cc" xsi:nil="true"/>
+    <EditorialTags xmlns="4873beb7-5857-4685-be1f-d57550cc96cc" xsi:nil="true"/>
+    <TPExecutable xmlns="4873beb7-5857-4685-be1f-d57550cc96cc" xsi:nil="true"/>
+    <TPLaunchHelpLink xmlns="4873beb7-5857-4685-be1f-d57550cc96cc" xsi:nil="true"/>
+    <LocComments xmlns="4873beb7-5857-4685-be1f-d57550cc96cc" xsi:nil="true"/>
+    <LocRecommendedHandoff xmlns="4873beb7-5857-4685-be1f-d57550cc96cc" xsi:nil="true"/>
+    <SourceTitle xmlns="4873beb7-5857-4685-be1f-d57550cc96cc" xsi:nil="true"/>
+    <CSXUpdate xmlns="4873beb7-5857-4685-be1f-d57550cc96cc">false</CSXUpdate>
+    <IntlLocPriority xmlns="4873beb7-5857-4685-be1f-d57550cc96cc" xsi:nil="true"/>
+    <UAProjectedTotalWords xmlns="4873beb7-5857-4685-be1f-d57550cc96cc" xsi:nil="true"/>
+    <AssetType xmlns="4873beb7-5857-4685-be1f-d57550cc96cc">TP</AssetType>
+    <MachineTranslated xmlns="4873beb7-5857-4685-be1f-d57550cc96cc">false</MachineTranslated>
+    <OutputCachingOn xmlns="4873beb7-5857-4685-be1f-d57550cc96cc">false</OutputCachingOn>
+    <TemplateStatus xmlns="4873beb7-5857-4685-be1f-d57550cc96cc">Complete</TemplateStatus>
+    <IsSearchable xmlns="4873beb7-5857-4685-be1f-d57550cc96cc">true</IsSearchable>
+    <ContentItem xmlns="4873beb7-5857-4685-be1f-d57550cc96cc" xsi:nil="true"/>
+    <HandoffToMSDN xmlns="4873beb7-5857-4685-be1f-d57550cc96cc" xsi:nil="true"/>
+    <ShowIn xmlns="4873beb7-5857-4685-be1f-d57550cc96cc">Show everywhere</ShowIn>
+    <ThumbnailAssetId xmlns="4873beb7-5857-4685-be1f-d57550cc96cc" xsi:nil="true"/>
+    <UALocComments xmlns="4873beb7-5857-4685-be1f-d57550cc96cc" xsi:nil="true"/>
+    <UALocRecommendation xmlns="4873beb7-5857-4685-be1f-d57550cc96cc">Localize</UALocRecommendation>
+    <LastModifiedDateTime xmlns="4873beb7-5857-4685-be1f-d57550cc96cc" xsi:nil="true"/>
+    <LegacyData xmlns="4873beb7-5857-4685-be1f-d57550cc96cc" xsi:nil="true"/>
+    <LocManualTestRequired xmlns="4873beb7-5857-4685-be1f-d57550cc96cc">false</LocManualTestRequired>
+    <LocMarketGroupTiers2 xmlns="4873beb7-5857-4685-be1f-d57550cc96cc" xsi:nil="true"/>
+    <ClipArtFilename xmlns="4873beb7-5857-4685-be1f-d57550cc96cc" xsi:nil="true"/>
+    <TPApplication xmlns="4873beb7-5857-4685-be1f-d57550cc96cc" xsi:nil="true"/>
+    <CSXHash xmlns="4873beb7-5857-4685-be1f-d57550cc96cc" xsi:nil="true"/>
+    <DirectSourceMarket xmlns="4873beb7-5857-4685-be1f-d57550cc96cc" xsi:nil="true"/>
+    <PrimaryImageGen xmlns="4873beb7-5857-4685-be1f-d57550cc96cc">true</PrimaryImageGen>
+    <PlannedPubDate xmlns="4873beb7-5857-4685-be1f-d57550cc96cc" xsi:nil="true"/>
+    <CSXSubmissionMarket xmlns="4873beb7-5857-4685-be1f-d57550cc96cc" xsi:nil="true"/>
+    <Downloads xmlns="4873beb7-5857-4685-be1f-d57550cc96cc">0</Downloads>
+    <ArtSampleDocs xmlns="4873beb7-5857-4685-be1f-d57550cc96cc" xsi:nil="true"/>
+    <TrustLevel xmlns="4873beb7-5857-4685-be1f-d57550cc96cc">1 Microsoft Managed Content</TrustLevel>
+    <BlockPublish xmlns="4873beb7-5857-4685-be1f-d57550cc96cc">false</BlockPublish>
+    <TPLaunchHelpLinkType xmlns="4873beb7-5857-4685-be1f-d57550cc96cc">Template</TPLaunchHelpLinkType>
+    <LocalizationTagsTaxHTField0 xmlns="4873beb7-5857-4685-be1f-d57550cc96cc">
+      <Terms xmlns="http://schemas.microsoft.com/office/infopath/2007/PartnerControls"/>
+    </LocalizationTagsTaxHTField0>
+    <BusinessGroup xmlns="4873beb7-5857-4685-be1f-d57550cc96cc" xsi:nil="true"/>
+    <Providers xmlns="4873beb7-5857-4685-be1f-d57550cc96cc" xsi:nil="true"/>
+    <TemplateTemplateType xmlns="4873beb7-5857-4685-be1f-d57550cc96cc">Word Document Template</TemplateTemplateType>
+    <TimesCloned xmlns="4873beb7-5857-4685-be1f-d57550cc96cc" xsi:nil="true"/>
+    <TPAppVersion xmlns="4873beb7-5857-4685-be1f-d57550cc96cc" xsi:nil="true"/>
+    <VoteCount xmlns="4873beb7-5857-4685-be1f-d57550cc96cc" xsi:nil="true"/>
+    <AverageRating xmlns="4873beb7-5857-4685-be1f-d57550cc96cc" xsi:nil="true"/>
+    <FeatureTagsTaxHTField0 xmlns="4873beb7-5857-4685-be1f-d57550cc96cc">
+      <Terms xmlns="http://schemas.microsoft.com/office/infopath/2007/PartnerControls"/>
+    </FeatureTagsTaxHTField0>
+    <Provider xmlns="4873beb7-5857-4685-be1f-d57550cc96cc" xsi:nil="true"/>
+    <UACurrentWords xmlns="4873beb7-5857-4685-be1f-d57550cc96cc" xsi:nil="true"/>
+    <AssetId xmlns="4873beb7-5857-4685-be1f-d57550cc96cc">TP103457714</AssetId>
+    <TPClientViewer xmlns="4873beb7-5857-4685-be1f-d57550cc96cc" xsi:nil="true"/>
+    <DSATActionTaken xmlns="4873beb7-5857-4685-be1f-d57550cc96cc" xsi:nil="true"/>
+    <APEditor xmlns="4873beb7-5857-4685-be1f-d57550cc96cc">
+      <UserInfo>
+        <DisplayName/>
+        <AccountId xsi:nil="true"/>
+        <AccountType/>
+      </UserInfo>
+    </APEditor>
+    <TPInstallLocation xmlns="4873beb7-5857-4685-be1f-d57550cc96cc" xsi:nil="true"/>
+    <OOCacheId xmlns="4873beb7-5857-4685-be1f-d57550cc96cc" xsi:nil="true"/>
+    <IsDeleted xmlns="4873beb7-5857-4685-be1f-d57550cc96cc">false</IsDeleted>
+    <PublishTargets xmlns="4873beb7-5857-4685-be1f-d57550cc96cc">OfficeOnlineVNext</PublishTargets>
+    <ApprovalLog xmlns="4873beb7-5857-4685-be1f-d57550cc96cc" xsi:nil="true"/>
+    <BugNumber xmlns="4873beb7-5857-4685-be1f-d57550cc96cc" xsi:nil="true"/>
+    <CrawlForDependencies xmlns="4873beb7-5857-4685-be1f-d57550cc96cc">false</CrawlForDependencies>
+    <InternalTagsTaxHTField0 xmlns="4873beb7-5857-4685-be1f-d57550cc96cc">
+      <Terms xmlns="http://schemas.microsoft.com/office/infopath/2007/PartnerControls"/>
+    </InternalTagsTaxHTField0>
+    <LastHandOff xmlns="4873beb7-5857-4685-be1f-d57550cc96cc" xsi:nil="true"/>
+    <Milestone xmlns="4873beb7-5857-4685-be1f-d57550cc96cc" xsi:nil="true"/>
+    <OriginalRelease xmlns="4873beb7-5857-4685-be1f-d57550cc96cc">15</OriginalRelease>
+    <RecommendationsModifier xmlns="4873beb7-5857-4685-be1f-d57550cc96cc" xsi:nil="true"/>
+    <ScenarioTagsTaxHTField0 xmlns="4873beb7-5857-4685-be1f-d57550cc96cc">
+      <Terms xmlns="http://schemas.microsoft.com/office/infopath/2007/PartnerControls"/>
+    </ScenarioTagsTaxHTField0>
+    <UANotes xmlns="4873beb7-5857-4685-be1f-d57550cc96cc" xsi:nil="true"/>
+  </documentManagement>
+</p:properties>
+</file>
+
 <file path=customXml/item4.xml><?xml version="1.0" encoding="utf-8"?>
 <b:Sources xmlns:b="http://schemas.openxmlformats.org/officeDocument/2006/bibliography" xmlns="http://schemas.openxmlformats.org/officeDocument/2006/bibliography" SelectedStyle="\APASixthEditionOfficeOnline.xsl" StyleName="APA" Version="6"/>
 </file>
 
 <file path=customXml/itemProps1.xml><?xml version="1.0" encoding="utf-8"?>
-<ds:datastoreItem xmlns:ds="http://schemas.openxmlformats.org/officeDocument/2006/customXml" ds:itemID="{63671810-3EF7-4C8E-BCBA-248ABE2BAB39}">
-  <ds:schemaRefs>
-    <ds:schemaRef ds:uri="http://schemas.microsoft.com/office/2006/metadata/properties"/>
-    <ds:schemaRef ds:uri="http://schemas.microsoft.com/office/infopath/2007/PartnerControls"/>
-    <ds:schemaRef ds:uri="4873beb7-5857-4685-be1f-d57550cc96cc"/>
-  </ds:schemaRefs>
-</ds:datastoreItem>
-</file>
-
-<file path=customXml/itemProps2.xml><?xml version="1.0" encoding="utf-8"?>
-<ds:datastoreItem xmlns:ds="http://schemas.openxmlformats.org/officeDocument/2006/customXml" ds:itemID="{499EA1EC-B023-4266-9865-E1EDA122A8C9}">
-  <ds:schemaRefs>
-    <ds:schemaRef ds:uri="http://schemas.microsoft.com/sharepoint/v3/contenttype/forms"/>
-  </ds:schemaRefs>
-</ds:datastoreItem>
-</file>
-
-<file path=customXml/itemProps3.xml><?xml version="1.0" encoding="utf-8"?>
 <ds:datastoreItem xmlns:ds="http://schemas.openxmlformats.org/officeDocument/2006/customXml" ds:itemID="{9332E30D-EFB4-40E8-AB8F-C2E02C2E75EB}">
   <ds:schemaRefs>
     <ds:schemaRef ds:uri="http://schemas.microsoft.com/office/2006/metadata/contentType"/>
@@ -5262,8 +7888,26 @@
 </ds:datastoreItem>
 </file>
 
+<file path=customXml/itemProps2.xml><?xml version="1.0" encoding="utf-8"?>
+<ds:datastoreItem xmlns:ds="http://schemas.openxmlformats.org/officeDocument/2006/customXml" ds:itemID="{499EA1EC-B023-4266-9865-E1EDA122A8C9}">
+  <ds:schemaRefs>
+    <ds:schemaRef ds:uri="http://schemas.microsoft.com/sharepoint/v3/contenttype/forms"/>
+  </ds:schemaRefs>
+</ds:datastoreItem>
+</file>
+
+<file path=customXml/itemProps3.xml><?xml version="1.0" encoding="utf-8"?>
+<ds:datastoreItem xmlns:ds="http://schemas.openxmlformats.org/officeDocument/2006/customXml" ds:itemID="{63671810-3EF7-4C8E-BCBA-248ABE2BAB39}">
+  <ds:schemaRefs>
+    <ds:schemaRef ds:uri="http://schemas.microsoft.com/office/2006/metadata/properties"/>
+    <ds:schemaRef ds:uri="http://schemas.microsoft.com/office/infopath/2007/PartnerControls"/>
+    <ds:schemaRef ds:uri="4873beb7-5857-4685-be1f-d57550cc96cc"/>
+  </ds:schemaRefs>
+</ds:datastoreItem>
+</file>
+
 <file path=customXml/itemProps4.xml><?xml version="1.0" encoding="utf-8"?>
-<ds:datastoreItem xmlns:ds="http://schemas.openxmlformats.org/officeDocument/2006/customXml" ds:itemID="{56C015E3-BBAB-4D87-BA5E-7D2E93A62615}">
+<ds:datastoreItem xmlns:ds="http://schemas.openxmlformats.org/officeDocument/2006/customXml" ds:itemID="{491D9500-CA8D-42C8-B23D-BEC92AE4C75A}">
   <ds:schemaRefs>
     <ds:schemaRef ds:uri="http://schemas.openxmlformats.org/officeDocument/2006/bibliography"/>
   </ds:schemaRefs>

</xml_diff>

<commit_message>
Work on parallel implementation.
</commit_message>
<xml_diff>
--- a/SOFT354 Report - 10555972.docx
+++ b/SOFT354 Report - 10555972.docx
@@ -2,50 +2,6 @@
 <file path=word/document.xml><?xml version="1.0" encoding="utf-8"?>
 <w:document xmlns:wpc="http://schemas.microsoft.com/office/word/2010/wordprocessingCanvas" xmlns:cx="http://schemas.microsoft.com/office/drawing/2014/chartex" xmlns:cx1="http://schemas.microsoft.com/office/drawing/2015/9/8/chartex" xmlns:cx2="http://schemas.microsoft.com/office/drawing/2015/10/21/chartex" xmlns:cx3="http://schemas.microsoft.com/office/drawing/2016/5/9/chartex" xmlns:cx4="http://schemas.microsoft.com/office/drawing/2016/5/10/chartex" xmlns:cx5="http://schemas.microsoft.com/office/drawing/2016/5/11/chartex" xmlns:cx6="http://schemas.microsoft.com/office/drawing/2016/5/12/chartex" xmlns:cx7="http://schemas.microsoft.com/office/drawing/2016/5/13/chartex" xmlns:cx8="http://schemas.microsoft.com/office/drawing/2016/5/14/chartex" xmlns:mc="http://schemas.openxmlformats.org/markup-compatibility/2006" xmlns:aink="http://schemas.microsoft.com/office/drawing/2016/ink" xmlns:am3d="http://schemas.microsoft.com/office/drawing/2017/model3d" xmlns:o="urn:schemas-microsoft-com:office:office" xmlns:r="http://schemas.openxmlformats.org/officeDocument/2006/relationships" xmlns:m="http://schemas.openxmlformats.org/officeDocument/2006/math" xmlns:v="urn:schemas-microsoft-com:vml" xmlns:wp14="http://schemas.microsoft.com/office/word/2010/wordprocessingDrawing" xmlns:wp="http://schemas.openxmlformats.org/drawingml/2006/wordprocessingDrawing" xmlns:w10="urn:schemas-microsoft-com:office:word" xmlns:w="http://schemas.openxmlformats.org/wordprocessingml/2006/main" xmlns:w14="http://schemas.microsoft.com/office/word/2010/wordml" xmlns:w15="http://schemas.microsoft.com/office/word/2012/wordml" xmlns:w16cid="http://schemas.microsoft.com/office/word/2016/wordml/cid" xmlns:w16se="http://schemas.microsoft.com/office/word/2015/wordml/symex" xmlns:wpg="http://schemas.microsoft.com/office/word/2010/wordprocessingGroup" xmlns:wpi="http://schemas.microsoft.com/office/word/2010/wordprocessingInk" xmlns:wne="http://schemas.microsoft.com/office/word/2006/wordml" xmlns:wps="http://schemas.microsoft.com/office/word/2010/wordprocessingShape" mc:Ignorable="w14 w15 w16se w16cid wp14">
   <w:body>
-    <w:p>
-      <w:pPr>
-        <w:pStyle w:val="Title"/>
-        <w:jc w:val="center"/>
-        <w:rPr>
-          <w:sz w:val="72"/>
-        </w:rPr>
-      </w:pPr>
-    </w:p>
-    <w:p>
-      <w:pPr>
-        <w:pStyle w:val="Title"/>
-        <w:jc w:val="center"/>
-        <w:rPr>
-          <w:sz w:val="72"/>
-        </w:rPr>
-      </w:pPr>
-    </w:p>
-    <w:p>
-      <w:pPr>
-        <w:pStyle w:val="Title"/>
-        <w:jc w:val="center"/>
-        <w:rPr>
-          <w:sz w:val="72"/>
-        </w:rPr>
-      </w:pPr>
-    </w:p>
-    <w:p>
-      <w:pPr>
-        <w:pStyle w:val="Title"/>
-        <w:jc w:val="center"/>
-        <w:rPr>
-          <w:sz w:val="72"/>
-        </w:rPr>
-      </w:pPr>
-    </w:p>
-    <w:p>
-      <w:pPr>
-        <w:pStyle w:val="Title"/>
-        <w:rPr>
-          <w:sz w:val="72"/>
-        </w:rPr>
-      </w:pPr>
-    </w:p>
     <w:p>
       <w:pPr>
         <w:pStyle w:val="Title"/>
@@ -99,37 +55,6 @@
         </w:rPr>
         <w:t xml:space="preserve"> January 2020</w:t>
       </w:r>
-    </w:p>
-    <w:p/>
-    <w:p>
-      <w:pPr>
-        <w:pStyle w:val="Title"/>
-      </w:pPr>
-    </w:p>
-    <w:p>
-      <w:pPr>
-        <w:pStyle w:val="Title"/>
-      </w:pPr>
-    </w:p>
-    <w:p>
-      <w:pPr>
-        <w:pStyle w:val="Title"/>
-      </w:pPr>
-    </w:p>
-    <w:p>
-      <w:pPr>
-        <w:pStyle w:val="Title"/>
-      </w:pPr>
-    </w:p>
-    <w:p>
-      <w:pPr>
-        <w:pStyle w:val="Title"/>
-      </w:pPr>
-    </w:p>
-    <w:p>
-      <w:pPr>
-        <w:pStyle w:val="Title"/>
-      </w:pPr>
     </w:p>
     <w:p>
       <w:pPr>
@@ -187,7 +112,7 @@
           <w:r>
             <w:fldChar w:fldCharType="separate"/>
           </w:r>
-          <w:hyperlink w:anchor="_Toc27660567" w:history="1">
+          <w:hyperlink w:anchor="_Toc27847736" w:history="1">
             <w:r>
               <w:rPr>
                 <w:rStyle w:val="Hyperlink"/>
@@ -214,7 +139,7 @@
                 <w:noProof/>
                 <w:webHidden/>
               </w:rPr>
-              <w:instrText xml:space="preserve"> PAGEREF _Toc27660567 \h </w:instrText>
+              <w:instrText xml:space="preserve"> PAGEREF _Toc27847736 \h </w:instrText>
             </w:r>
             <w:r>
               <w:rPr>
@@ -234,7 +159,7 @@
                 <w:noProof/>
                 <w:webHidden/>
               </w:rPr>
-              <w:t>3</w:t>
+              <w:t>2</w:t>
             </w:r>
             <w:r>
               <w:rPr>
@@ -257,7 +182,7 @@
               <w:lang w:val="en-GB" w:eastAsia="en-GB"/>
             </w:rPr>
           </w:pPr>
-          <w:hyperlink w:anchor="_Toc27660568" w:history="1">
+          <w:hyperlink w:anchor="_Toc27847737" w:history="1">
             <w:r>
               <w:rPr>
                 <w:rStyle w:val="Hyperlink"/>
@@ -284,7 +209,7 @@
                 <w:noProof/>
                 <w:webHidden/>
               </w:rPr>
-              <w:instrText xml:space="preserve"> PAGEREF _Toc27660568 \h </w:instrText>
+              <w:instrText xml:space="preserve"> PAGEREF _Toc27847737 \h </w:instrText>
             </w:r>
             <w:r>
               <w:rPr>
@@ -304,7 +229,7 @@
                 <w:noProof/>
                 <w:webHidden/>
               </w:rPr>
-              <w:t>4</w:t>
+              <w:t>3</w:t>
             </w:r>
             <w:r>
               <w:rPr>
@@ -327,7 +252,7 @@
               <w:lang w:val="en-GB" w:eastAsia="en-GB"/>
             </w:rPr>
           </w:pPr>
-          <w:hyperlink w:anchor="_Toc27660569" w:history="1">
+          <w:hyperlink w:anchor="_Toc27847738" w:history="1">
             <w:r>
               <w:rPr>
                 <w:rStyle w:val="Hyperlink"/>
@@ -354,7 +279,7 @@
                 <w:noProof/>
                 <w:webHidden/>
               </w:rPr>
-              <w:instrText xml:space="preserve"> PAGEREF _Toc27660569 \h </w:instrText>
+              <w:instrText xml:space="preserve"> PAGEREF _Toc27847738 \h </w:instrText>
             </w:r>
             <w:r>
               <w:rPr>
@@ -374,7 +299,7 @@
                 <w:noProof/>
                 <w:webHidden/>
               </w:rPr>
-              <w:t>6</w:t>
+              <w:t>5</w:t>
             </w:r>
             <w:r>
               <w:rPr>
@@ -397,7 +322,7 @@
               <w:lang w:val="en-GB" w:eastAsia="en-GB"/>
             </w:rPr>
           </w:pPr>
-          <w:hyperlink w:anchor="_Toc27660570" w:history="1">
+          <w:hyperlink w:anchor="_Toc27847739" w:history="1">
             <w:r>
               <w:rPr>
                 <w:rStyle w:val="Hyperlink"/>
@@ -424,7 +349,7 @@
                 <w:noProof/>
                 <w:webHidden/>
               </w:rPr>
-              <w:instrText xml:space="preserve"> PAGEREF _Toc27660570 \h </w:instrText>
+              <w:instrText xml:space="preserve"> PAGEREF _Toc27847739 \h </w:instrText>
             </w:r>
             <w:r>
               <w:rPr>
@@ -467,7 +392,7 @@
               <w:lang w:val="en-GB" w:eastAsia="en-GB"/>
             </w:rPr>
           </w:pPr>
-          <w:hyperlink w:anchor="_Toc27660571" w:history="1">
+          <w:hyperlink w:anchor="_Toc27847740" w:history="1">
             <w:r>
               <w:rPr>
                 <w:rStyle w:val="Hyperlink"/>
@@ -494,7 +419,7 @@
                 <w:noProof/>
                 <w:webHidden/>
               </w:rPr>
-              <w:instrText xml:space="preserve"> PAGEREF _Toc27660571 \h </w:instrText>
+              <w:instrText xml:space="preserve"> PAGEREF _Toc27847740 \h </w:instrText>
             </w:r>
             <w:r>
               <w:rPr>
@@ -537,7 +462,7 @@
               <w:lang w:val="en-GB" w:eastAsia="en-GB"/>
             </w:rPr>
           </w:pPr>
-          <w:hyperlink w:anchor="_Toc27660572" w:history="1">
+          <w:hyperlink w:anchor="_Toc27847741" w:history="1">
             <w:r>
               <w:rPr>
                 <w:rStyle w:val="Hyperlink"/>
@@ -564,7 +489,7 @@
                 <w:noProof/>
                 <w:webHidden/>
               </w:rPr>
-              <w:instrText xml:space="preserve"> PAGEREF _Toc27660572 \h </w:instrText>
+              <w:instrText xml:space="preserve"> PAGEREF _Toc27847741 \h </w:instrText>
             </w:r>
             <w:r>
               <w:rPr>
@@ -607,7 +532,7 @@
               <w:lang w:val="en-GB" w:eastAsia="en-GB"/>
             </w:rPr>
           </w:pPr>
-          <w:hyperlink w:anchor="_Toc27660573" w:history="1">
+          <w:hyperlink w:anchor="_Toc27847742" w:history="1">
             <w:r>
               <w:rPr>
                 <w:rStyle w:val="Hyperlink"/>
@@ -634,7 +559,7 @@
                 <w:noProof/>
                 <w:webHidden/>
               </w:rPr>
-              <w:instrText xml:space="preserve"> PAGEREF _Toc27660573 \h </w:instrText>
+              <w:instrText xml:space="preserve"> PAGEREF _Toc27847742 \h </w:instrText>
             </w:r>
             <w:r>
               <w:rPr>
@@ -685,20 +610,11 @@
     <w:p/>
     <w:p/>
     <w:p/>
-    <w:p/>
-    <w:p/>
-    <w:p/>
-    <w:p/>
-    <w:p/>
-    <w:p/>
-    <w:p/>
-    <w:p/>
-    <w:p/>
     <w:p>
       <w:pPr>
         <w:pStyle w:val="Heading1"/>
       </w:pPr>
-      <w:bookmarkStart w:id="0" w:name="_Toc27660567"/>
+      <w:bookmarkStart w:id="0" w:name="_Toc27847736"/>
       <w:r>
         <w:lastRenderedPageBreak/>
         <w:t>Introduction</w:t>
@@ -1217,7 +1133,7 @@
       <w:pPr>
         <w:pStyle w:val="Heading1"/>
       </w:pPr>
-      <w:bookmarkStart w:id="1" w:name="_Toc27660568"/>
+      <w:bookmarkStart w:id="1" w:name="_Toc27847737"/>
       <w:r>
         <w:t>Implementation</w:t>
       </w:r>
@@ -2048,13 +1964,7 @@
           <w:rPr>
             <w:rFonts w:ascii="Cambria Math" w:hAnsi="Cambria Math"/>
           </w:rPr>
-          <m:t>net</m:t>
-        </m:r>
-        <m:r>
-          <w:rPr>
-            <w:rFonts w:ascii="Cambria Math" w:hAnsi="Cambria Math"/>
-          </w:rPr>
-          <m:t>=</m:t>
+          <m:t>net=</m:t>
         </m:r>
         <m:nary>
           <m:naryPr>
@@ -2076,13 +1986,7 @@
               <w:rPr>
                 <w:rFonts w:ascii="Cambria Math" w:hAnsi="Cambria Math"/>
               </w:rPr>
-              <m:t>weights</m:t>
-            </m:r>
-            <m:r>
-              <w:rPr>
-                <w:rFonts w:ascii="Cambria Math" w:hAnsi="Cambria Math"/>
-              </w:rPr>
-              <m:t>*input</m:t>
+              <m:t>weights*input</m:t>
             </m:r>
           </m:e>
         </m:nary>
@@ -2266,16 +2170,21 @@
     </w:p>
     <w:p>
       <w:r>
-        <w:rPr>
-          <w:highlight w:val="yellow"/>
-        </w:rPr>
         <w:lastRenderedPageBreak/>
-        <w:t>BACKPROP</w:t>
-      </w:r>
-    </w:p>
-    <w:p>
-      <w:bookmarkStart w:id="2" w:name="_GoBack"/>
-      <w:bookmarkEnd w:id="2"/>
+        <w:t>The next step is to implement the backpropagation algorithm.</w:t>
+      </w:r>
+      <w:r>
+        <w:t xml:space="preserve"> A series of calculations are used to find the error and the error gradient to then update the weights using the learning rate. The learning rate I have used</w:t>
+      </w:r>
+      <w:r>
+        <w:t xml:space="preserve"> is 0.1 for this network, this was very much trial and error to find an appropriate rate that didn’t converge too quickly or take too long. Below is a short breakdown of the values needed to be </w:t>
+      </w:r>
+      <w:r>
+        <w:t>calculated</w:t>
+      </w:r>
+      <w:r>
+        <w:t xml:space="preserve"> for a full backpropagation for a 2-layer neural network.</w:t>
+      </w:r>
     </w:p>
     <w:p>
       <w:pPr>
@@ -2470,13 +2379,7 @@
           <w:rPr>
             <w:rFonts w:ascii="Cambria Math" w:hAnsi="Cambria Math"/>
           </w:rPr>
-          <m:t>d</m:t>
-        </m:r>
-        <m:r>
-          <w:rPr>
-            <w:rFonts w:ascii="Cambria Math" w:hAnsi="Cambria Math"/>
-          </w:rPr>
-          <m:t>=net(1-net</m:t>
+          <m:t>d=net(1-net</m:t>
         </m:r>
         <m:r>
           <w:rPr>
@@ -2487,10 +2390,7 @@
       </m:oMath>
       <w:r>
         <w:tab/>
-        <w:t xml:space="preserve">Use derivative of sigmoid, </w:t>
-      </w:r>
-      <w:r>
-        <w:t>net is output from hidden layer</w:t>
+        <w:t>Use derivative of sigmoid, net is output from hidden layer</w:t>
       </w:r>
     </w:p>
     <w:p>
@@ -3138,33 +3038,490 @@
       </w:r>
     </w:p>
     <w:p>
+      <w:r>
+        <w:t>(Nielsen, 2019)</w:t>
+      </w:r>
+    </w:p>
+    <w:p>
       <w:pPr>
         <w:pStyle w:val="Heading2"/>
       </w:pPr>
-      <w:bookmarkStart w:id="3" w:name="_Toc27660569"/>
+      <w:bookmarkStart w:id="2" w:name="_Toc27847738"/>
       <w:r>
         <w:t>Serial Implementation</w:t>
+      </w:r>
+      <w:bookmarkEnd w:id="2"/>
+    </w:p>
+    <w:p>
+      <w:r>
+        <w:t xml:space="preserve">For the implementation of my neural network, I created a simple matrix library to perform all of the operations needed </w:t>
+      </w:r>
+      <w:r>
+        <w:t>for my matrix mathematics. I am using a structure to store all of the required information about the matrices. This includes the height and width of matrix and also an array which stores all of the values of the matrix in row-major order. All of the code for this can be found in the file “Matrix.cpp”</w:t>
+      </w:r>
+      <w:r>
+        <w:t xml:space="preserve">. </w:t>
+      </w:r>
+      <w:r>
+        <w:t>The serial function for the matrix multiplication is called ‘matMult’ (</w:t>
+      </w:r>
+      <w:r>
+        <w:rPr>
+          <w:highlight w:val="yellow"/>
+        </w:rPr>
+        <w:t>line 34</w:t>
+      </w:r>
+      <w:r>
+        <w:t xml:space="preserve">) and performs the multiplication for two matrices which </w:t>
+      </w:r>
+      <w:r>
+        <w:t>are</w:t>
+      </w:r>
+      <w:r>
+        <w:t xml:space="preserve"> passed into the function as arguments. </w:t>
+      </w:r>
+      <w:r>
+        <w:t>The function then returns the matrix product as a new matrix as shown in the</w:t>
+      </w:r>
+      <w:r>
+        <w:t xml:space="preserve"> pseudo code below.</w:t>
+      </w:r>
+    </w:p>
+    <w:p>
+      <w:pPr>
+        <w:pStyle w:val="ListParagraph"/>
+        <w:numPr>
+          <w:ilvl w:val="0"/>
+          <w:numId w:val="34"/>
+        </w:numPr>
+      </w:pPr>
+      <w:r>
+        <w:t>New Matrix C with height A and width B</w:t>
+      </w:r>
+    </w:p>
+    <w:p>
+      <w:pPr>
+        <w:pStyle w:val="ListParagraph"/>
+        <w:numPr>
+          <w:ilvl w:val="0"/>
+          <w:numId w:val="34"/>
+        </w:numPr>
+      </w:pPr>
+      <w:r>
+        <w:t>For i = 0 to height</w:t>
+      </w:r>
+    </w:p>
+    <w:p>
+      <w:pPr>
+        <w:pStyle w:val="ListParagraph"/>
+        <w:numPr>
+          <w:ilvl w:val="0"/>
+          <w:numId w:val="34"/>
+        </w:numPr>
+      </w:pPr>
+      <w:r>
+        <w:t xml:space="preserve">     For j = 0 to width</w:t>
+      </w:r>
+    </w:p>
+    <w:p>
+      <w:pPr>
+        <w:pStyle w:val="ListParagraph"/>
+        <w:numPr>
+          <w:ilvl w:val="0"/>
+          <w:numId w:val="34"/>
+        </w:numPr>
+      </w:pPr>
+      <w:r>
+        <w:t xml:space="preserve">          </w:t>
+      </w:r>
+      <m:oMath>
+        <m:sSub>
+          <m:sSubPr>
+            <m:ctrlPr>
+              <w:rPr>
+                <w:rFonts w:ascii="Cambria Math" w:hAnsi="Cambria Math"/>
+                <w:i/>
+              </w:rPr>
+            </m:ctrlPr>
+          </m:sSubPr>
+          <m:e>
+            <m:r>
+              <w:rPr>
+                <w:rFonts w:ascii="Cambria Math" w:hAnsi="Cambria Math"/>
+              </w:rPr>
+              <m:t>C</m:t>
+            </m:r>
+          </m:e>
+          <m:sub>
+            <m:r>
+              <w:rPr>
+                <w:rFonts w:ascii="Cambria Math" w:hAnsi="Cambria Math"/>
+              </w:rPr>
+              <m:t>ij</m:t>
+            </m:r>
+          </m:sub>
+        </m:sSub>
+        <m:r>
+          <w:rPr>
+            <w:rFonts w:ascii="Cambria Math" w:hAnsi="Cambria Math"/>
+          </w:rPr>
+          <m:t>=0</m:t>
+        </m:r>
+      </m:oMath>
+    </w:p>
+    <w:p>
+      <w:pPr>
+        <w:pStyle w:val="ListParagraph"/>
+        <w:numPr>
+          <w:ilvl w:val="0"/>
+          <w:numId w:val="34"/>
+        </w:numPr>
+      </w:pPr>
+      <w:r>
+        <w:t xml:space="preserve">     For k = 0 to width</w:t>
+      </w:r>
+    </w:p>
+    <w:p>
+      <w:pPr>
+        <w:pStyle w:val="ListParagraph"/>
+        <w:numPr>
+          <w:ilvl w:val="0"/>
+          <w:numId w:val="34"/>
+        </w:numPr>
+      </w:pPr>
+      <w:r>
+        <w:t xml:space="preserve">           </w:t>
+      </w:r>
+      <m:oMath>
+        <m:sSub>
+          <m:sSubPr>
+            <m:ctrlPr>
+              <w:rPr>
+                <w:rFonts w:ascii="Cambria Math" w:hAnsi="Cambria Math"/>
+                <w:i/>
+              </w:rPr>
+            </m:ctrlPr>
+          </m:sSubPr>
+          <m:e>
+            <m:r>
+              <w:rPr>
+                <w:rFonts w:ascii="Cambria Math" w:hAnsi="Cambria Math"/>
+              </w:rPr>
+              <m:t>C</m:t>
+            </m:r>
+          </m:e>
+          <m:sub>
+            <m:r>
+              <w:rPr>
+                <w:rFonts w:ascii="Cambria Math" w:hAnsi="Cambria Math"/>
+              </w:rPr>
+              <m:t>ij</m:t>
+            </m:r>
+          </m:sub>
+        </m:sSub>
+        <m:r>
+          <w:rPr>
+            <w:rFonts w:ascii="Cambria Math" w:hAnsi="Cambria Math"/>
+          </w:rPr>
+          <m:t xml:space="preserve"> += </m:t>
+        </m:r>
+        <m:sSub>
+          <m:sSubPr>
+            <m:ctrlPr>
+              <w:rPr>
+                <w:rFonts w:ascii="Cambria Math" w:hAnsi="Cambria Math"/>
+                <w:i/>
+              </w:rPr>
+            </m:ctrlPr>
+          </m:sSubPr>
+          <m:e>
+            <m:r>
+              <w:rPr>
+                <w:rFonts w:ascii="Cambria Math" w:hAnsi="Cambria Math"/>
+              </w:rPr>
+              <m:t>A</m:t>
+            </m:r>
+          </m:e>
+          <m:sub>
+            <m:r>
+              <w:rPr>
+                <w:rFonts w:ascii="Cambria Math" w:hAnsi="Cambria Math"/>
+              </w:rPr>
+              <m:t>ik</m:t>
+            </m:r>
+          </m:sub>
+        </m:sSub>
+        <m:r>
+          <w:rPr>
+            <w:rFonts w:ascii="Cambria Math" w:hAnsi="Cambria Math"/>
+          </w:rPr>
+          <m:t xml:space="preserve">× </m:t>
+        </m:r>
+        <m:sSub>
+          <m:sSubPr>
+            <m:ctrlPr>
+              <w:rPr>
+                <w:rFonts w:ascii="Cambria Math" w:hAnsi="Cambria Math"/>
+                <w:i/>
+              </w:rPr>
+            </m:ctrlPr>
+          </m:sSubPr>
+          <m:e>
+            <m:r>
+              <w:rPr>
+                <w:rFonts w:ascii="Cambria Math" w:hAnsi="Cambria Math"/>
+              </w:rPr>
+              <m:t>B</m:t>
+            </m:r>
+          </m:e>
+          <m:sub>
+            <m:r>
+              <w:rPr>
+                <w:rFonts w:ascii="Cambria Math" w:hAnsi="Cambria Math"/>
+              </w:rPr>
+              <m:t>kj</m:t>
+            </m:r>
+          </m:sub>
+        </m:sSub>
+      </m:oMath>
+    </w:p>
+    <w:p>
+      <w:pPr>
+        <w:pStyle w:val="ListParagraph"/>
+        <w:numPr>
+          <w:ilvl w:val="0"/>
+          <w:numId w:val="34"/>
+        </w:numPr>
+      </w:pPr>
+      <w:r>
+        <w:t>Return C</w:t>
+      </w:r>
+    </w:p>
+    <w:p>
+      <w:r>
+        <w:t xml:space="preserve">The matrix multiplication is the most complex and time-consuming calculation within my matrix library. Due to the complexity of matrix multiplication being </w:t>
+      </w:r>
+      <m:oMath>
+        <m:r>
+          <w:rPr>
+            <w:rFonts w:ascii="Cambria Math" w:hAnsi="Cambria Math"/>
+          </w:rPr>
+          <m:t>O(</m:t>
+        </m:r>
+        <m:sSup>
+          <m:sSupPr>
+            <m:ctrlPr>
+              <w:rPr>
+                <w:rFonts w:ascii="Cambria Math" w:hAnsi="Cambria Math"/>
+                <w:i/>
+              </w:rPr>
+            </m:ctrlPr>
+          </m:sSupPr>
+          <m:e>
+            <m:r>
+              <w:rPr>
+                <w:rFonts w:ascii="Cambria Math" w:hAnsi="Cambria Math"/>
+              </w:rPr>
+              <m:t>n</m:t>
+            </m:r>
+          </m:e>
+          <m:sup>
+            <m:r>
+              <w:rPr>
+                <w:rFonts w:ascii="Cambria Math" w:hAnsi="Cambria Math"/>
+              </w:rPr>
+              <m:t>3</m:t>
+            </m:r>
+          </m:sup>
+        </m:sSup>
+        <m:r>
+          <w:rPr>
+            <w:rFonts w:ascii="Cambria Math" w:hAnsi="Cambria Math"/>
+          </w:rPr>
+          <m:t>)</m:t>
+        </m:r>
+      </m:oMath>
+      <w:r>
+        <w:t>, as the number of inputs, hidden nodes or outputs increase the time taken to complete the calculation also increase exponentially.</w:t>
+      </w:r>
+      <w:r>
+        <w:t xml:space="preserve"> To </w:t>
+      </w:r>
+      <w:r>
+        <w:t>help solve this issue I am going to implement a parallel method using CUDA</w:t>
+      </w:r>
+      <w:r>
+        <w:t>.</w:t>
+      </w:r>
+    </w:p>
+    <w:p>
+      <w:pPr>
+        <w:pStyle w:val="Heading2"/>
+      </w:pPr>
+      <w:bookmarkStart w:id="3" w:name="_Toc27847739"/>
+      <w:r>
+        <w:lastRenderedPageBreak/>
+        <w:t>Parallel Implementation</w:t>
       </w:r>
       <w:bookmarkEnd w:id="3"/>
     </w:p>
     <w:p>
       <w:r>
+        <w:t>To increase the performance of my neural network I am going to implement my matrix multiplication function in parallel to allow it to run across many threads on a GPU.</w:t>
+      </w:r>
+      <w:r>
+        <w:t xml:space="preserve"> This is achieved by invoking a kernel (</w:t>
+      </w:r>
+      <w:r>
         <w:rPr>
           <w:highlight w:val="yellow"/>
         </w:rPr>
-        <w:t>MATRIX LIBRARY</w:t>
-      </w:r>
+        <w:t xml:space="preserve">line </w:t>
+      </w:r>
+      <w:r>
+        <w:rPr>
+          <w:highlight w:val="yellow"/>
+        </w:rPr>
+        <w:tab/>
+        <w:t>in the parallel solution</w:t>
+      </w:r>
+      <w:r>
+        <w:t>) and defining the number of blocks and grids. Due to the fact that the matrix dimensions may not be a multiple of the block size (</w:t>
+      </w:r>
+      <w:r>
+        <w:rPr>
+          <w:highlight w:val="yellow"/>
+        </w:rPr>
+        <w:t xml:space="preserve">defined </w:t>
+      </w:r>
+      <w:r>
+        <w:rPr>
+          <w:highlight w:val="yellow"/>
+        </w:rPr>
+        <w:t>at line</w:t>
+      </w:r>
+      <w:r>
+        <w:t xml:space="preserve"> </w:t>
+      </w:r>
+      <w:r>
+        <w:t>)</w:t>
+      </w:r>
+      <w:r>
+        <w:t xml:space="preserve">, it is necessary to take that grid size as an integer that is greater than or equal to: </w:t>
+      </w:r>
+      <m:oMath>
+        <m:f>
+          <m:fPr>
+            <m:ctrlPr>
+              <w:rPr>
+                <w:rFonts w:ascii="Cambria Math" w:hAnsi="Cambria Math"/>
+                <w:i/>
+              </w:rPr>
+            </m:ctrlPr>
+          </m:fPr>
+          <m:num>
+            <m:r>
+              <w:rPr>
+                <w:rFonts w:ascii="Cambria Math" w:hAnsi="Cambria Math"/>
+              </w:rPr>
+              <m:t>Matrix Width</m:t>
+            </m:r>
+          </m:num>
+          <m:den>
+            <m:r>
+              <w:rPr>
+                <w:rFonts w:ascii="Cambria Math" w:hAnsi="Cambria Math"/>
+              </w:rPr>
+              <m:t>Block Width</m:t>
+            </m:r>
+          </m:den>
+        </m:f>
+      </m:oMath>
+      <w:r>
+        <w:t xml:space="preserve"> and </w:t>
+      </w:r>
+      <m:oMath>
+        <m:f>
+          <m:fPr>
+            <m:ctrlPr>
+              <w:rPr>
+                <w:rFonts w:ascii="Cambria Math" w:hAnsi="Cambria Math"/>
+                <w:i/>
+              </w:rPr>
+            </m:ctrlPr>
+          </m:fPr>
+          <m:num>
+            <m:r>
+              <w:rPr>
+                <w:rFonts w:ascii="Cambria Math" w:hAnsi="Cambria Math"/>
+              </w:rPr>
+              <m:t>Matrix Height</m:t>
+            </m:r>
+          </m:num>
+          <m:den>
+            <m:r>
+              <w:rPr>
+                <w:rFonts w:ascii="Cambria Math" w:hAnsi="Cambria Math"/>
+              </w:rPr>
+              <m:t>Block Height</m:t>
+            </m:r>
+          </m:den>
+        </m:f>
+      </m:oMath>
+      <w:r>
+        <w:t>.</w:t>
+      </w:r>
+      <w:bookmarkStart w:id="4" w:name="_GoBack"/>
+      <w:bookmarkEnd w:id="4"/>
     </w:p>
     <w:p/>
     <w:p>
       <w:pPr>
-        <w:pStyle w:val="Heading2"/>
-      </w:pPr>
-      <w:bookmarkStart w:id="4" w:name="_Toc27660570"/>
-      <w:r>
-        <w:t>Parallel Implementation</w:t>
-      </w:r>
-      <w:bookmarkEnd w:id="4"/>
+        <w:pStyle w:val="ListParagraph"/>
+        <w:numPr>
+          <w:ilvl w:val="0"/>
+          <w:numId w:val="36"/>
+        </w:numPr>
+      </w:pPr>
+      <w:r>
+        <w:t>Shared memory is faster then global and local memory</w:t>
+      </w:r>
+    </w:p>
+    <w:p>
+      <w:pPr>
+        <w:pStyle w:val="ListParagraph"/>
+        <w:numPr>
+          <w:ilvl w:val="1"/>
+          <w:numId w:val="36"/>
+        </w:numPr>
+      </w:pPr>
+      <w:r>
+        <w:t>Shared memory is allocated per thread block which means that each thread per block have access to the same shared memory.</w:t>
+      </w:r>
+    </w:p>
+    <w:p>
+      <w:pPr>
+        <w:pStyle w:val="ListParagraph"/>
+        <w:numPr>
+          <w:ilvl w:val="2"/>
+          <w:numId w:val="36"/>
+        </w:numPr>
+      </w:pPr>
+      <w:r>
+        <w:t xml:space="preserve">This allows for </w:t>
+      </w:r>
+    </w:p>
+    <w:p>
+      <w:pPr>
+        <w:pStyle w:val="ListParagraph"/>
+        <w:numPr>
+          <w:ilvl w:val="1"/>
+          <w:numId w:val="36"/>
+        </w:numPr>
+      </w:pPr>
+      <w:r>
+        <w:t>(Harris, 2019)</w:t>
+      </w:r>
     </w:p>
     <w:p/>
     <w:p/>
@@ -3177,7 +3534,7 @@
         </w:numPr>
       </w:pPr>
       <w:r>
-        <w:t>Describe serial version</w:t>
+        <w:t>How you moved from serial to parallel</w:t>
       </w:r>
     </w:p>
     <w:p>
@@ -3189,90 +3546,6 @@
         </w:numPr>
       </w:pPr>
       <w:r>
-        <w:t>All methods</w:t>
-      </w:r>
-    </w:p>
-    <w:p>
-      <w:pPr>
-        <w:pStyle w:val="ListParagraph"/>
-        <w:numPr>
-          <w:ilvl w:val="1"/>
-          <w:numId w:val="30"/>
-        </w:numPr>
-      </w:pPr>
-      <w:r>
-        <w:t>Matrix library you created</w:t>
-      </w:r>
-    </w:p>
-    <w:p>
-      <w:pPr>
-        <w:pStyle w:val="ListParagraph"/>
-        <w:numPr>
-          <w:ilvl w:val="1"/>
-          <w:numId w:val="30"/>
-        </w:numPr>
-      </w:pPr>
-      <w:r>
-        <w:t>Mathematics behind training algorithm</w:t>
-      </w:r>
-    </w:p>
-    <w:p>
-      <w:pPr>
-        <w:pStyle w:val="ListParagraph"/>
-        <w:numPr>
-          <w:ilvl w:val="1"/>
-          <w:numId w:val="30"/>
-        </w:numPr>
-      </w:pPr>
-      <w:r>
-        <w:t>The accuracy of the network</w:t>
-      </w:r>
-    </w:p>
-    <w:p>
-      <w:pPr>
-        <w:pStyle w:val="ListParagraph"/>
-        <w:numPr>
-          <w:ilvl w:val="1"/>
-          <w:numId w:val="30"/>
-        </w:numPr>
-      </w:pPr>
-      <w:r>
-        <w:t xml:space="preserve">What dataset you are using, and why </w:t>
-      </w:r>
-    </w:p>
-    <w:p>
-      <w:pPr>
-        <w:pStyle w:val="ListParagraph"/>
-        <w:numPr>
-          <w:ilvl w:val="1"/>
-          <w:numId w:val="30"/>
-        </w:numPr>
-      </w:pPr>
-      <w:r>
-        <w:t xml:space="preserve">Talk about row major convention, how your matrices are stored </w:t>
-      </w:r>
-    </w:p>
-    <w:p>
-      <w:pPr>
-        <w:pStyle w:val="ListParagraph"/>
-        <w:numPr>
-          <w:ilvl w:val="0"/>
-          <w:numId w:val="30"/>
-        </w:numPr>
-      </w:pPr>
-      <w:r>
-        <w:t>How you moved from serial to parallel</w:t>
-      </w:r>
-    </w:p>
-    <w:p>
-      <w:pPr>
-        <w:pStyle w:val="ListParagraph"/>
-        <w:numPr>
-          <w:ilvl w:val="1"/>
-          <w:numId w:val="30"/>
-        </w:numPr>
-      </w:pPr>
-      <w:r>
         <w:t xml:space="preserve">What processes are still in </w:t>
       </w:r>
       <w:r>
@@ -3307,20 +3580,101 @@
       <w:pPr>
         <w:pStyle w:val="Heading1"/>
       </w:pPr>
-      <w:bookmarkStart w:id="5" w:name="_Toc27660571"/>
+      <w:bookmarkStart w:id="5" w:name="_Toc27847740"/>
       <w:r>
         <w:t>Evaluation</w:t>
       </w:r>
       <w:bookmarkEnd w:id="5"/>
     </w:p>
-    <w:p/>
     <w:p>
       <w:pPr>
+        <w:pStyle w:val="ListParagraph"/>
+        <w:numPr>
+          <w:ilvl w:val="0"/>
+          <w:numId w:val="35"/>
+        </w:numPr>
+      </w:pPr>
+      <w:r>
+        <w:t>Talk about tiling</w:t>
+      </w:r>
+    </w:p>
+    <w:p>
+      <w:pPr>
+        <w:pStyle w:val="ListParagraph"/>
+        <w:numPr>
+          <w:ilvl w:val="1"/>
+          <w:numId w:val="35"/>
+        </w:numPr>
+      </w:pPr>
+      <w:r>
+        <w:t>How is it effective</w:t>
+      </w:r>
+    </w:p>
+    <w:p>
+      <w:pPr>
+        <w:pStyle w:val="ListParagraph"/>
+        <w:numPr>
+          <w:ilvl w:val="1"/>
+          <w:numId w:val="35"/>
+        </w:numPr>
+      </w:pPr>
+      <w:r>
+        <w:t xml:space="preserve">Are there any better options out </w:t>
+      </w:r>
+      <w:proofErr w:type="gramStart"/>
+      <w:r>
+        <w:t>there</w:t>
+      </w:r>
+      <w:proofErr w:type="gramEnd"/>
+    </w:p>
+    <w:p>
+      <w:pPr>
+        <w:pStyle w:val="ListParagraph"/>
+        <w:numPr>
+          <w:ilvl w:val="2"/>
+          <w:numId w:val="35"/>
+        </w:numPr>
+      </w:pPr>
+      <w:r>
+        <w:t>BACK UP WITH EVIDENCE</w:t>
+      </w:r>
+    </w:p>
+    <w:p>
+      <w:pPr>
+        <w:pStyle w:val="ListParagraph"/>
+        <w:numPr>
+          <w:ilvl w:val="1"/>
+          <w:numId w:val="35"/>
+        </w:numPr>
+      </w:pPr>
+    </w:p>
+    <w:p>
+      <w:pPr>
+        <w:pStyle w:val="ListParagraph"/>
+        <w:numPr>
+          <w:ilvl w:val="0"/>
+          <w:numId w:val="35"/>
+        </w:numPr>
+      </w:pPr>
+      <w:r>
+        <w:t>The accuracy of the network</w:t>
+      </w:r>
+    </w:p>
+    <w:p>
+      <w:pPr>
+        <w:pStyle w:val="ListParagraph"/>
+        <w:numPr>
+          <w:ilvl w:val="0"/>
+          <w:numId w:val="35"/>
+        </w:numPr>
+      </w:pPr>
+    </w:p>
+    <w:p>
+      <w:pPr>
         <w:pStyle w:val="Heading1"/>
       </w:pPr>
-      <w:bookmarkStart w:id="6" w:name="_Toc27660572"/>
-      <w:r>
-        <w:lastRenderedPageBreak/>
+      <w:bookmarkStart w:id="6" w:name="_Toc27847741"/>
+      <w:r>
         <w:t>Conclusion</w:t>
       </w:r>
       <w:bookmarkEnd w:id="6"/>
@@ -3377,8 +3731,9 @@
       <w:pPr>
         <w:pStyle w:val="Heading1"/>
       </w:pPr>
-      <w:bookmarkStart w:id="7" w:name="_Toc27660573"/>
-      <w:r>
+      <w:bookmarkStart w:id="7" w:name="_Toc27847742"/>
+      <w:r>
+        <w:lastRenderedPageBreak/>
         <w:t>References</w:t>
       </w:r>
       <w:bookmarkEnd w:id="7"/>
@@ -3398,9 +3753,46 @@
         <w:t>Le Cun, Y. (1988). A Theoretical Framework for Back-propagation. Proc. 1988 Connectionist Models Summer School, (June 17-26).</w:t>
       </w:r>
     </w:p>
+    <w:p>
+      <w:r>
+        <w:t xml:space="preserve">Nielsen, M. (2019). Neural Networks and Deep Learning. [online] Neuralnetworksanddeeplearning.com. Available at: </w:t>
+      </w:r>
+      <w:hyperlink r:id="rId13" w:history="1">
+        <w:r>
+          <w:rPr>
+            <w:rStyle w:val="Hyperlink"/>
+          </w:rPr>
+          <w:t>http://neuralnetworksanddee</w:t>
+        </w:r>
+        <w:r>
+          <w:rPr>
+            <w:rStyle w:val="Hyperlink"/>
+          </w:rPr>
+          <w:t>p</w:t>
+        </w:r>
+        <w:r>
+          <w:rPr>
+            <w:rStyle w:val="Hyperlink"/>
+          </w:rPr>
+          <w:t>learning.com/chap2.html</w:t>
+        </w:r>
+      </w:hyperlink>
+      <w:r>
+        <w:t xml:space="preserve"> </w:t>
+      </w:r>
+      <w:r>
+        <w:t>[Accessed 21 Dec. 2019].</w:t>
+      </w:r>
+    </w:p>
+    <w:p>
+      <w:r>
+        <w:t>Harris, M. (2019). Using Shared Memory in CUDA C/C++. [online] NVIDIA Developer Blog. Available at: https://devblogs.nvidia.com/using-shared-memory-cuda-cc/ [Accessed 21 Dec. 2019].</w:t>
+      </w:r>
+    </w:p>
+    <w:p/>
     <w:sectPr>
-      <w:headerReference w:type="default" r:id="rId13"/>
-      <w:footerReference w:type="default" r:id="rId14"/>
+      <w:headerReference w:type="default" r:id="rId14"/>
+      <w:footerReference w:type="default" r:id="rId15"/>
       <w:pgSz w:w="12240" w:h="15840"/>
       <w:pgMar w:top="1440" w:right="1440" w:bottom="1440" w:left="1440" w:header="720" w:footer="720" w:gutter="0"/>
       <w:cols w:space="720"/>
@@ -4263,6 +4655,119 @@
     </w:lvl>
   </w:abstractNum>
   <w:abstractNum w:abstractNumId="16" w15:restartNumberingAfterBreak="0">
+    <w:nsid w:val="1E490FA1"/>
+    <w:multiLevelType w:val="hybridMultilevel"/>
+    <w:tmpl w:val="9F96D03E"/>
+    <w:lvl w:ilvl="0" w:tplc="08090001">
+      <w:start w:val="1"/>
+      <w:numFmt w:val="bullet"/>
+      <w:lvlText w:val=""/>
+      <w:lvlJc w:val="left"/>
+      <w:pPr>
+        <w:ind w:left="720" w:hanging="360"/>
+      </w:pPr>
+      <w:rPr>
+        <w:rFonts w:ascii="Symbol" w:hAnsi="Symbol" w:hint="default"/>
+      </w:rPr>
+    </w:lvl>
+    <w:lvl w:ilvl="1" w:tplc="08090003">
+      <w:start w:val="1"/>
+      <w:numFmt w:val="bullet"/>
+      <w:lvlText w:val="o"/>
+      <w:lvlJc w:val="left"/>
+      <w:pPr>
+        <w:ind w:left="1440" w:hanging="360"/>
+      </w:pPr>
+      <w:rPr>
+        <w:rFonts w:ascii="Courier New" w:hAnsi="Courier New" w:cs="Courier New" w:hint="default"/>
+      </w:rPr>
+    </w:lvl>
+    <w:lvl w:ilvl="2" w:tplc="08090005">
+      <w:start w:val="1"/>
+      <w:numFmt w:val="bullet"/>
+      <w:lvlText w:val=""/>
+      <w:lvlJc w:val="left"/>
+      <w:pPr>
+        <w:ind w:left="2160" w:hanging="360"/>
+      </w:pPr>
+      <w:rPr>
+        <w:rFonts w:ascii="Wingdings" w:hAnsi="Wingdings" w:hint="default"/>
+      </w:rPr>
+    </w:lvl>
+    <w:lvl w:ilvl="3" w:tplc="08090001" w:tentative="1">
+      <w:start w:val="1"/>
+      <w:numFmt w:val="bullet"/>
+      <w:lvlText w:val=""/>
+      <w:lvlJc w:val="left"/>
+      <w:pPr>
+        <w:ind w:left="2880" w:hanging="360"/>
+      </w:pPr>
+      <w:rPr>
+        <w:rFonts w:ascii="Symbol" w:hAnsi="Symbol" w:hint="default"/>
+      </w:rPr>
+    </w:lvl>
+    <w:lvl w:ilvl="4" w:tplc="08090003" w:tentative="1">
+      <w:start w:val="1"/>
+      <w:numFmt w:val="bullet"/>
+      <w:lvlText w:val="o"/>
+      <w:lvlJc w:val="left"/>
+      <w:pPr>
+        <w:ind w:left="3600" w:hanging="360"/>
+      </w:pPr>
+      <w:rPr>
+        <w:rFonts w:ascii="Courier New" w:hAnsi="Courier New" w:cs="Courier New" w:hint="default"/>
+      </w:rPr>
+    </w:lvl>
+    <w:lvl w:ilvl="5" w:tplc="08090005" w:tentative="1">
+      <w:start w:val="1"/>
+      <w:numFmt w:val="bullet"/>
+      <w:lvlText w:val=""/>
+      <w:lvlJc w:val="left"/>
+      <w:pPr>
+        <w:ind w:left="4320" w:hanging="360"/>
+      </w:pPr>
+      <w:rPr>
+        <w:rFonts w:ascii="Wingdings" w:hAnsi="Wingdings" w:hint="default"/>
+      </w:rPr>
+    </w:lvl>
+    <w:lvl w:ilvl="6" w:tplc="08090001" w:tentative="1">
+      <w:start w:val="1"/>
+      <w:numFmt w:val="bullet"/>
+      <w:lvlText w:val=""/>
+      <w:lvlJc w:val="left"/>
+      <w:pPr>
+        <w:ind w:left="5040" w:hanging="360"/>
+      </w:pPr>
+      <w:rPr>
+        <w:rFonts w:ascii="Symbol" w:hAnsi="Symbol" w:hint="default"/>
+      </w:rPr>
+    </w:lvl>
+    <w:lvl w:ilvl="7" w:tplc="08090003" w:tentative="1">
+      <w:start w:val="1"/>
+      <w:numFmt w:val="bullet"/>
+      <w:lvlText w:val="o"/>
+      <w:lvlJc w:val="left"/>
+      <w:pPr>
+        <w:ind w:left="5760" w:hanging="360"/>
+      </w:pPr>
+      <w:rPr>
+        <w:rFonts w:ascii="Courier New" w:hAnsi="Courier New" w:cs="Courier New" w:hint="default"/>
+      </w:rPr>
+    </w:lvl>
+    <w:lvl w:ilvl="8" w:tplc="08090005" w:tentative="1">
+      <w:start w:val="1"/>
+      <w:numFmt w:val="bullet"/>
+      <w:lvlText w:val=""/>
+      <w:lvlJc w:val="left"/>
+      <w:pPr>
+        <w:ind w:left="6480" w:hanging="360"/>
+      </w:pPr>
+      <w:rPr>
+        <w:rFonts w:ascii="Wingdings" w:hAnsi="Wingdings" w:hint="default"/>
+      </w:rPr>
+    </w:lvl>
+  </w:abstractNum>
+  <w:abstractNum w:abstractNumId="17" w15:restartNumberingAfterBreak="0">
     <w:nsid w:val="2BAB7518"/>
     <w:multiLevelType w:val="hybridMultilevel"/>
     <w:tmpl w:val="4898427A"/>
@@ -4375,7 +4880,7 @@
       </w:rPr>
     </w:lvl>
   </w:abstractNum>
-  <w:abstractNum w:abstractNumId="17" w15:restartNumberingAfterBreak="0">
+  <w:abstractNum w:abstractNumId="18" w15:restartNumberingAfterBreak="0">
     <w:nsid w:val="2E0707FD"/>
     <w:multiLevelType w:val="hybridMultilevel"/>
     <w:tmpl w:val="D41849D4"/>
@@ -4488,7 +4993,7 @@
       </w:rPr>
     </w:lvl>
   </w:abstractNum>
-  <w:abstractNum w:abstractNumId="18" w15:restartNumberingAfterBreak="0">
+  <w:abstractNum w:abstractNumId="19" w15:restartNumberingAfterBreak="0">
     <w:nsid w:val="3F9A3F7E"/>
     <w:multiLevelType w:val="multilevel"/>
     <w:tmpl w:val="04090023"/>
@@ -4575,7 +5080,7 @@
       </w:pPr>
     </w:lvl>
   </w:abstractNum>
-  <w:abstractNum w:abstractNumId="19" w15:restartNumberingAfterBreak="0">
+  <w:abstractNum w:abstractNumId="20" w15:restartNumberingAfterBreak="0">
     <w:nsid w:val="4986523D"/>
     <w:multiLevelType w:val="multilevel"/>
     <w:tmpl w:val="0409001D"/>
@@ -4661,7 +5166,120 @@
       </w:pPr>
     </w:lvl>
   </w:abstractNum>
-  <w:abstractNum w:abstractNumId="20" w15:restartNumberingAfterBreak="0">
+  <w:abstractNum w:abstractNumId="21" w15:restartNumberingAfterBreak="0">
+    <w:nsid w:val="616530F3"/>
+    <w:multiLevelType w:val="hybridMultilevel"/>
+    <w:tmpl w:val="37A06454"/>
+    <w:lvl w:ilvl="0" w:tplc="08090001">
+      <w:start w:val="1"/>
+      <w:numFmt w:val="bullet"/>
+      <w:lvlText w:val=""/>
+      <w:lvlJc w:val="left"/>
+      <w:pPr>
+        <w:ind w:left="720" w:hanging="360"/>
+      </w:pPr>
+      <w:rPr>
+        <w:rFonts w:ascii="Symbol" w:hAnsi="Symbol" w:hint="default"/>
+      </w:rPr>
+    </w:lvl>
+    <w:lvl w:ilvl="1" w:tplc="08090003">
+      <w:start w:val="1"/>
+      <w:numFmt w:val="bullet"/>
+      <w:lvlText w:val="o"/>
+      <w:lvlJc w:val="left"/>
+      <w:pPr>
+        <w:ind w:left="1440" w:hanging="360"/>
+      </w:pPr>
+      <w:rPr>
+        <w:rFonts w:ascii="Courier New" w:hAnsi="Courier New" w:cs="Courier New" w:hint="default"/>
+      </w:rPr>
+    </w:lvl>
+    <w:lvl w:ilvl="2" w:tplc="08090005">
+      <w:start w:val="1"/>
+      <w:numFmt w:val="bullet"/>
+      <w:lvlText w:val=""/>
+      <w:lvlJc w:val="left"/>
+      <w:pPr>
+        <w:ind w:left="2160" w:hanging="360"/>
+      </w:pPr>
+      <w:rPr>
+        <w:rFonts w:ascii="Wingdings" w:hAnsi="Wingdings" w:hint="default"/>
+      </w:rPr>
+    </w:lvl>
+    <w:lvl w:ilvl="3" w:tplc="08090001" w:tentative="1">
+      <w:start w:val="1"/>
+      <w:numFmt w:val="bullet"/>
+      <w:lvlText w:val=""/>
+      <w:lvlJc w:val="left"/>
+      <w:pPr>
+        <w:ind w:left="2880" w:hanging="360"/>
+      </w:pPr>
+      <w:rPr>
+        <w:rFonts w:ascii="Symbol" w:hAnsi="Symbol" w:hint="default"/>
+      </w:rPr>
+    </w:lvl>
+    <w:lvl w:ilvl="4" w:tplc="08090003" w:tentative="1">
+      <w:start w:val="1"/>
+      <w:numFmt w:val="bullet"/>
+      <w:lvlText w:val="o"/>
+      <w:lvlJc w:val="left"/>
+      <w:pPr>
+        <w:ind w:left="3600" w:hanging="360"/>
+      </w:pPr>
+      <w:rPr>
+        <w:rFonts w:ascii="Courier New" w:hAnsi="Courier New" w:cs="Courier New" w:hint="default"/>
+      </w:rPr>
+    </w:lvl>
+    <w:lvl w:ilvl="5" w:tplc="08090005" w:tentative="1">
+      <w:start w:val="1"/>
+      <w:numFmt w:val="bullet"/>
+      <w:lvlText w:val=""/>
+      <w:lvlJc w:val="left"/>
+      <w:pPr>
+        <w:ind w:left="4320" w:hanging="360"/>
+      </w:pPr>
+      <w:rPr>
+        <w:rFonts w:ascii="Wingdings" w:hAnsi="Wingdings" w:hint="default"/>
+      </w:rPr>
+    </w:lvl>
+    <w:lvl w:ilvl="6" w:tplc="08090001" w:tentative="1">
+      <w:start w:val="1"/>
+      <w:numFmt w:val="bullet"/>
+      <w:lvlText w:val=""/>
+      <w:lvlJc w:val="left"/>
+      <w:pPr>
+        <w:ind w:left="5040" w:hanging="360"/>
+      </w:pPr>
+      <w:rPr>
+        <w:rFonts w:ascii="Symbol" w:hAnsi="Symbol" w:hint="default"/>
+      </w:rPr>
+    </w:lvl>
+    <w:lvl w:ilvl="7" w:tplc="08090003" w:tentative="1">
+      <w:start w:val="1"/>
+      <w:numFmt w:val="bullet"/>
+      <w:lvlText w:val="o"/>
+      <w:lvlJc w:val="left"/>
+      <w:pPr>
+        <w:ind w:left="5760" w:hanging="360"/>
+      </w:pPr>
+      <w:rPr>
+        <w:rFonts w:ascii="Courier New" w:hAnsi="Courier New" w:cs="Courier New" w:hint="default"/>
+      </w:rPr>
+    </w:lvl>
+    <w:lvl w:ilvl="8" w:tplc="08090005" w:tentative="1">
+      <w:start w:val="1"/>
+      <w:numFmt w:val="bullet"/>
+      <w:lvlText w:val=""/>
+      <w:lvlJc w:val="left"/>
+      <w:pPr>
+        <w:ind w:left="6480" w:hanging="360"/>
+      </w:pPr>
+      <w:rPr>
+        <w:rFonts w:ascii="Wingdings" w:hAnsi="Wingdings" w:hint="default"/>
+      </w:rPr>
+    </w:lvl>
+  </w:abstractNum>
+  <w:abstractNum w:abstractNumId="22" w15:restartNumberingAfterBreak="0">
     <w:nsid w:val="67CF5009"/>
     <w:multiLevelType w:val="hybridMultilevel"/>
     <w:tmpl w:val="634012D4"/>
@@ -4774,7 +5392,7 @@
       </w:rPr>
     </w:lvl>
   </w:abstractNum>
-  <w:abstractNum w:abstractNumId="21" w15:restartNumberingAfterBreak="0">
+  <w:abstractNum w:abstractNumId="23" w15:restartNumberingAfterBreak="0">
     <w:nsid w:val="70704BD0"/>
     <w:multiLevelType w:val="hybridMultilevel"/>
     <w:tmpl w:val="66DC83AE"/>
@@ -4885,6 +5503,92 @@
       <w:rPr>
         <w:rFonts w:ascii="Wingdings" w:hAnsi="Wingdings" w:hint="default"/>
       </w:rPr>
+    </w:lvl>
+  </w:abstractNum>
+  <w:abstractNum w:abstractNumId="24" w15:restartNumberingAfterBreak="0">
+    <w:nsid w:val="7E223E8B"/>
+    <w:multiLevelType w:val="hybridMultilevel"/>
+    <w:tmpl w:val="A89E1FF4"/>
+    <w:lvl w:ilvl="0" w:tplc="0809000F">
+      <w:start w:val="1"/>
+      <w:numFmt w:val="decimal"/>
+      <w:lvlText w:val="%1."/>
+      <w:lvlJc w:val="left"/>
+      <w:pPr>
+        <w:ind w:left="720" w:hanging="360"/>
+      </w:pPr>
+    </w:lvl>
+    <w:lvl w:ilvl="1" w:tplc="0809000F">
+      <w:start w:val="1"/>
+      <w:numFmt w:val="decimal"/>
+      <w:lvlText w:val="%2."/>
+      <w:lvlJc w:val="left"/>
+      <w:pPr>
+        <w:ind w:left="1440" w:hanging="360"/>
+      </w:pPr>
+    </w:lvl>
+    <w:lvl w:ilvl="2" w:tplc="0809001B">
+      <w:start w:val="1"/>
+      <w:numFmt w:val="lowerRoman"/>
+      <w:lvlText w:val="%3."/>
+      <w:lvlJc w:val="right"/>
+      <w:pPr>
+        <w:ind w:left="2160" w:hanging="180"/>
+      </w:pPr>
+    </w:lvl>
+    <w:lvl w:ilvl="3" w:tplc="0809000F" w:tentative="1">
+      <w:start w:val="1"/>
+      <w:numFmt w:val="decimal"/>
+      <w:lvlText w:val="%4."/>
+      <w:lvlJc w:val="left"/>
+      <w:pPr>
+        <w:ind w:left="2880" w:hanging="360"/>
+      </w:pPr>
+    </w:lvl>
+    <w:lvl w:ilvl="4" w:tplc="08090019" w:tentative="1">
+      <w:start w:val="1"/>
+      <w:numFmt w:val="lowerLetter"/>
+      <w:lvlText w:val="%5."/>
+      <w:lvlJc w:val="left"/>
+      <w:pPr>
+        <w:ind w:left="3600" w:hanging="360"/>
+      </w:pPr>
+    </w:lvl>
+    <w:lvl w:ilvl="5" w:tplc="0809001B" w:tentative="1">
+      <w:start w:val="1"/>
+      <w:numFmt w:val="lowerRoman"/>
+      <w:lvlText w:val="%6."/>
+      <w:lvlJc w:val="right"/>
+      <w:pPr>
+        <w:ind w:left="4320" w:hanging="180"/>
+      </w:pPr>
+    </w:lvl>
+    <w:lvl w:ilvl="6" w:tplc="0809000F" w:tentative="1">
+      <w:start w:val="1"/>
+      <w:numFmt w:val="decimal"/>
+      <w:lvlText w:val="%7."/>
+      <w:lvlJc w:val="left"/>
+      <w:pPr>
+        <w:ind w:left="5040" w:hanging="360"/>
+      </w:pPr>
+    </w:lvl>
+    <w:lvl w:ilvl="7" w:tplc="08090019" w:tentative="1">
+      <w:start w:val="1"/>
+      <w:numFmt w:val="lowerLetter"/>
+      <w:lvlText w:val="%8."/>
+      <w:lvlJc w:val="left"/>
+      <w:pPr>
+        <w:ind w:left="5760" w:hanging="360"/>
+      </w:pPr>
+    </w:lvl>
+    <w:lvl w:ilvl="8" w:tplc="0809001B" w:tentative="1">
+      <w:start w:val="1"/>
+      <w:numFmt w:val="lowerRoman"/>
+      <w:lvlText w:val="%9."/>
+      <w:lvlJc w:val="right"/>
+      <w:pPr>
+        <w:ind w:left="6480" w:hanging="180"/>
+      </w:pPr>
     </w:lvl>
   </w:abstractNum>
   <w:num w:numId="1">
@@ -4954,7 +5658,7 @@
     <w:abstractNumId w:val="10"/>
   </w:num>
   <w:num w:numId="14">
-    <w:abstractNumId w:val="19"/>
+    <w:abstractNumId w:val="20"/>
   </w:num>
   <w:num w:numId="15">
     <w:abstractNumId w:val="11"/>
@@ -4999,19 +5703,28 @@
     <w:abstractNumId w:val="15"/>
   </w:num>
   <w:num w:numId="29">
+    <w:abstractNumId w:val="19"/>
+  </w:num>
+  <w:num w:numId="30">
+    <w:abstractNumId w:val="17"/>
+  </w:num>
+  <w:num w:numId="31">
     <w:abstractNumId w:val="18"/>
   </w:num>
-  <w:num w:numId="30">
-    <w:abstractNumId w:val="16"/>
+  <w:num w:numId="32">
+    <w:abstractNumId w:val="23"/>
   </w:num>
-  <w:num w:numId="31">
-    <w:abstractNumId w:val="17"/>
+  <w:num w:numId="33">
+    <w:abstractNumId w:val="22"/>
   </w:num>
-  <w:num w:numId="32">
+  <w:num w:numId="34">
+    <w:abstractNumId w:val="24"/>
+  </w:num>
+  <w:num w:numId="35">
     <w:abstractNumId w:val="21"/>
   </w:num>
-  <w:num w:numId="33">
-    <w:abstractNumId w:val="20"/>
+  <w:num w:numId="36">
+    <w:abstractNumId w:val="16"/>
   </w:num>
 </w:numbering>
 </file>
@@ -6427,6 +7140,18 @@
       </w:tblBorders>
     </w:tblPr>
   </w:style>
+  <w:style w:type="character" w:styleId="UnresolvedMention">
+    <w:name w:val="Unresolved Mention"/>
+    <w:basedOn w:val="DefaultParagraphFont"/>
+    <w:uiPriority w:val="99"/>
+    <w:semiHidden/>
+    <w:unhideWhenUsed/>
+    <w:rsid w:val="00FA66B4"/>
+    <w:rPr>
+      <w:color w:val="605E5C"/>
+      <w:shd w:val="clear" w:color="auto" w:fill="E1DFDD"/>
+    </w:rPr>
+  </w:style>
 </w:styles>
 </file>
 
@@ -7907,7 +8632,7 @@
 </file>
 
 <file path=customXml/itemProps4.xml><?xml version="1.0" encoding="utf-8"?>
-<ds:datastoreItem xmlns:ds="http://schemas.openxmlformats.org/officeDocument/2006/customXml" ds:itemID="{491D9500-CA8D-42C8-B23D-BEC92AE4C75A}">
+<ds:datastoreItem xmlns:ds="http://schemas.openxmlformats.org/officeDocument/2006/customXml" ds:itemID="{52CE4E3C-4520-42D8-A6D8-EA3392D7A510}">
   <ds:schemaRefs>
     <ds:schemaRef ds:uri="http://schemas.openxmlformats.org/officeDocument/2006/bibliography"/>
   </ds:schemaRefs>

</xml_diff>

<commit_message>
Adding comments to code and proof reading report
</commit_message>
<xml_diff>
--- a/SOFT354 Report - 10555972.docx
+++ b/SOFT354 Report - 10555972.docx
@@ -60,8 +60,6 @@
       <w:pPr>
         <w:pStyle w:val="Title"/>
       </w:pPr>
-      <w:bookmarkStart w:id="0" w:name="_GoBack"/>
-      <w:bookmarkEnd w:id="0"/>
     </w:p>
     <w:sdt>
       <w:sdtPr>
@@ -616,12 +614,12 @@
       <w:pPr>
         <w:pStyle w:val="Heading1"/>
       </w:pPr>
-      <w:bookmarkStart w:id="1" w:name="_Toc28001323"/>
+      <w:bookmarkStart w:id="0" w:name="_Toc28001323"/>
       <w:r>
         <w:lastRenderedPageBreak/>
         <w:t>Introduction</w:t>
       </w:r>
-      <w:bookmarkEnd w:id="1"/>
+      <w:bookmarkEnd w:id="0"/>
     </w:p>
     <w:p>
       <w:r>
@@ -1219,11 +1217,11 @@
       <w:pPr>
         <w:pStyle w:val="Heading1"/>
       </w:pPr>
-      <w:bookmarkStart w:id="2" w:name="_Toc28001324"/>
+      <w:bookmarkStart w:id="1" w:name="_Toc28001324"/>
       <w:r>
         <w:t>Implementation</w:t>
       </w:r>
-      <w:bookmarkEnd w:id="2"/>
+      <w:bookmarkEnd w:id="1"/>
     </w:p>
     <w:p>
       <w:r>
@@ -3118,11 +3116,11 @@
       <w:pPr>
         <w:pStyle w:val="Heading2"/>
       </w:pPr>
-      <w:bookmarkStart w:id="3" w:name="_Toc28001325"/>
+      <w:bookmarkStart w:id="2" w:name="_Toc28001325"/>
       <w:r>
         <w:t>Serial Implementation</w:t>
       </w:r>
-      <w:bookmarkEnd w:id="3"/>
+      <w:bookmarkEnd w:id="2"/>
     </w:p>
     <w:p>
       <w:r>
@@ -3135,13 +3133,21 @@
         <w:t xml:space="preserve">. </w:t>
       </w:r>
       <w:r>
-        <w:t>The serial function for the matrix multiplication is called ‘matMult’ (</w:t>
-      </w:r>
-      <w:r>
-        <w:rPr>
-          <w:highlight w:val="yellow"/>
-        </w:rPr>
-        <w:t>line 34</w:t>
+        <w:t>The serial function for the matrix multiplication is called ‘</w:t>
+      </w:r>
+      <w:proofErr w:type="spellStart"/>
+      <w:r>
+        <w:t>matMult</w:t>
+      </w:r>
+      <w:proofErr w:type="spellEnd"/>
+      <w:r>
+        <w:t>’ (</w:t>
+      </w:r>
+      <w:r>
+        <w:t xml:space="preserve">line </w:t>
+      </w:r>
+      <w:r>
+        <w:t>41</w:t>
       </w:r>
       <w:r>
         <w:t xml:space="preserve">) and performs the multiplication for two matrices which </w:t>
@@ -3430,12 +3436,12 @@
       <w:pPr>
         <w:pStyle w:val="Heading2"/>
       </w:pPr>
-      <w:bookmarkStart w:id="4" w:name="_Toc28001326"/>
+      <w:bookmarkStart w:id="3" w:name="_Toc28001326"/>
       <w:r>
         <w:lastRenderedPageBreak/>
         <w:t>Parallel Implementation</w:t>
       </w:r>
-      <w:bookmarkEnd w:id="4"/>
+      <w:bookmarkEnd w:id="3"/>
     </w:p>
     <w:p>
       <w:r>
@@ -3498,29 +3504,22 @@
         <w:t xml:space="preserve"> invoking a kernel (</w:t>
       </w:r>
       <w:r>
-        <w:rPr>
-          <w:highlight w:val="yellow"/>
-        </w:rPr>
         <w:t xml:space="preserve">line </w:t>
       </w:r>
       <w:r>
-        <w:rPr>
-          <w:highlight w:val="yellow"/>
-        </w:rPr>
-        <w:tab/>
+        <w:t xml:space="preserve">127 </w:t>
+      </w:r>
+      <w:r>
         <w:t>in the parallel solution</w:t>
       </w:r>
       <w:r>
         <w:t>) and defining the number of blocks and grids. Due to the fact that the matrix dimensions may not be a multiple of the block size (</w:t>
       </w:r>
       <w:r>
-        <w:rPr>
-          <w:highlight w:val="yellow"/>
-        </w:rPr>
-        <w:t>line</w:t>
-      </w:r>
-      <w:r>
-        <w:t xml:space="preserve"> </w:t>
+        <w:t xml:space="preserve">line </w:t>
+      </w:r>
+      <w:r>
+        <w:t>16</w:t>
       </w:r>
       <w:r>
         <w:t>)</w:t>
@@ -3688,11 +3687,13 @@
         <w:t>(</w:t>
       </w:r>
       <w:r>
-        <w:rPr>
-          <w:highlight w:val="yellow"/>
-        </w:rPr>
         <w:t>line</w:t>
       </w:r>
+      <w:r>
+        <w:t xml:space="preserve"> 85</w:t>
+      </w:r>
+      <w:bookmarkStart w:id="4" w:name="_GoBack"/>
+      <w:bookmarkEnd w:id="4"/>
       <w:r>
         <w:t>)</w:t>
       </w:r>
@@ -3727,7 +3728,7 @@
           <v:shape id="_x0000_i1025" type="#_x0000_t75" style="width:451pt;height:31.25pt" o:ole="">
             <v:imagedata r:id="rId13" o:title=""/>
           </v:shape>
-          <o:OLEObject Type="Embed" ProgID="Word.OpenDocumentText.12" ShapeID="_x0000_i1025" DrawAspect="Content" ObjectID="_1638614134" r:id="rId14"/>
+          <o:OLEObject Type="Embed" ProgID="Word.OpenDocumentText.12" ShapeID="_x0000_i1025" DrawAspect="Content" ObjectID="_1638962440" r:id="rId14"/>
         </w:object>
       </w:r>
     </w:p>
@@ -3764,20 +3765,32 @@
         <w:t xml:space="preserve"> using the backpropagation algorithm, I then started running feedforward passes on the network to some results on how accurate the network was. For these tests I am training the network on each data set (150 different plants) and completing 1000 iterations with the network having 5 hidden nodes.</w:t>
       </w:r>
       <w:r>
-        <w:t xml:space="preserve"> As shown in figure 4 the average accuracy across 5 tests was 95%.</w:t>
+        <w:t xml:space="preserve"> As shown in figure 4 the average </w:t>
+      </w:r>
+      <w:r>
+        <w:t>error percentage</w:t>
+      </w:r>
+      <w:r>
+        <w:t xml:space="preserve"> across 5 tests was </w:t>
+      </w:r>
+      <w:r>
+        <w:t>6.56</w:t>
+      </w:r>
+      <w:r>
+        <w:t>%.</w:t>
       </w:r>
     </w:p>
     <w:tbl>
       <w:tblPr>
         <w:tblpPr w:leftFromText="180" w:rightFromText="180" w:vertAnchor="text" w:horzAnchor="margin" w:tblpXSpec="center" w:tblpY="-64"/>
         <w:tblOverlap w:val="never"/>
-        <w:tblW w:w="3069" w:type="dxa"/>
+        <w:tblW w:w="5529" w:type="dxa"/>
         <w:tblLook w:val="04A0" w:firstRow="1" w:lastRow="0" w:firstColumn="1" w:lastColumn="0" w:noHBand="0" w:noVBand="1"/>
       </w:tblPr>
       <w:tblGrid>
-        <w:gridCol w:w="960"/>
-        <w:gridCol w:w="1053"/>
-        <w:gridCol w:w="1056"/>
+        <w:gridCol w:w="1708"/>
+        <w:gridCol w:w="1837"/>
+        <w:gridCol w:w="1984"/>
       </w:tblGrid>
       <w:tr>
         <w:trPr>
@@ -3785,7 +3798,7 @@
         </w:trPr>
         <w:tc>
           <w:tcPr>
-            <w:tcW w:w="960" w:type="dxa"/>
+            <w:tcW w:w="1708" w:type="dxa"/>
             <w:tcBorders>
               <w:top w:val="single" w:sz="4" w:space="0" w:color="auto"/>
               <w:left w:val="single" w:sz="4" w:space="0" w:color="auto"/>
@@ -3823,7 +3836,7 @@
         </w:tc>
         <w:tc>
           <w:tcPr>
-            <w:tcW w:w="1053" w:type="dxa"/>
+            <w:tcW w:w="1837" w:type="dxa"/>
             <w:tcBorders>
               <w:top w:val="single" w:sz="4" w:space="0" w:color="auto"/>
               <w:left w:val="nil"/>
@@ -3881,7 +3894,7 @@
         </w:tc>
         <w:tc>
           <w:tcPr>
-            <w:tcW w:w="1056" w:type="dxa"/>
+            <w:tcW w:w="1984" w:type="dxa"/>
             <w:tcBorders>
               <w:top w:val="single" w:sz="4" w:space="0" w:color="auto"/>
               <w:left w:val="nil"/>
@@ -3913,7 +3926,7 @@
                 <w:sz w:val="22"/>
                 <w:lang w:val="en-GB" w:eastAsia="en-GB"/>
               </w:rPr>
-              <w:t>Accuracy</w:t>
+              <w:t>Error Percentage</w:t>
             </w:r>
           </w:p>
         </w:tc>
@@ -3924,7 +3937,7 @@
         </w:trPr>
         <w:tc>
           <w:tcPr>
-            <w:tcW w:w="960" w:type="dxa"/>
+            <w:tcW w:w="1708" w:type="dxa"/>
             <w:tcBorders>
               <w:top w:val="nil"/>
               <w:left w:val="single" w:sz="4" w:space="0" w:color="auto"/>
@@ -3960,7 +3973,7 @@
         </w:tc>
         <w:tc>
           <w:tcPr>
-            <w:tcW w:w="1053" w:type="dxa"/>
+            <w:tcW w:w="1837" w:type="dxa"/>
             <w:tcBorders>
               <w:top w:val="nil"/>
               <w:left w:val="nil"/>
@@ -3996,7 +4009,7 @@
         </w:tc>
         <w:tc>
           <w:tcPr>
-            <w:tcW w:w="1056" w:type="dxa"/>
+            <w:tcW w:w="1984" w:type="dxa"/>
             <w:tcBorders>
               <w:top w:val="nil"/>
               <w:left w:val="nil"/>
@@ -4026,7 +4039,7 @@
                 <w:sz w:val="22"/>
                 <w:lang w:val="en-GB" w:eastAsia="en-GB"/>
               </w:rPr>
-              <w:t>0.941845</w:t>
+              <w:t>11.63%</w:t>
             </w:r>
           </w:p>
         </w:tc>
@@ -4037,7 +4050,7 @@
         </w:trPr>
         <w:tc>
           <w:tcPr>
-            <w:tcW w:w="960" w:type="dxa"/>
+            <w:tcW w:w="1708" w:type="dxa"/>
             <w:tcBorders>
               <w:top w:val="nil"/>
               <w:left w:val="single" w:sz="4" w:space="0" w:color="auto"/>
@@ -4073,7 +4086,7 @@
         </w:tc>
         <w:tc>
           <w:tcPr>
-            <w:tcW w:w="1053" w:type="dxa"/>
+            <w:tcW w:w="1837" w:type="dxa"/>
             <w:tcBorders>
               <w:top w:val="nil"/>
               <w:left w:val="nil"/>
@@ -4109,7 +4122,7 @@
         </w:tc>
         <w:tc>
           <w:tcPr>
-            <w:tcW w:w="1056" w:type="dxa"/>
+            <w:tcW w:w="1984" w:type="dxa"/>
             <w:tcBorders>
               <w:top w:val="nil"/>
               <w:left w:val="nil"/>
@@ -4139,7 +4152,7 @@
                 <w:sz w:val="22"/>
                 <w:lang w:val="en-GB" w:eastAsia="en-GB"/>
               </w:rPr>
-              <w:t>0.987277</w:t>
+              <w:t>1.27%</w:t>
             </w:r>
           </w:p>
         </w:tc>
@@ -4150,7 +4163,7 @@
         </w:trPr>
         <w:tc>
           <w:tcPr>
-            <w:tcW w:w="960" w:type="dxa"/>
+            <w:tcW w:w="1708" w:type="dxa"/>
             <w:tcBorders>
               <w:top w:val="nil"/>
               <w:left w:val="single" w:sz="4" w:space="0" w:color="auto"/>
@@ -4186,7 +4199,7 @@
         </w:tc>
         <w:tc>
           <w:tcPr>
-            <w:tcW w:w="1053" w:type="dxa"/>
+            <w:tcW w:w="1837" w:type="dxa"/>
             <w:tcBorders>
               <w:top w:val="nil"/>
               <w:left w:val="nil"/>
@@ -4222,7 +4235,7 @@
         </w:tc>
         <w:tc>
           <w:tcPr>
-            <w:tcW w:w="1056" w:type="dxa"/>
+            <w:tcW w:w="1984" w:type="dxa"/>
             <w:tcBorders>
               <w:top w:val="nil"/>
               <w:left w:val="nil"/>
@@ -4252,7 +4265,7 @@
                 <w:sz w:val="22"/>
                 <w:lang w:val="en-GB" w:eastAsia="en-GB"/>
               </w:rPr>
-              <w:t>0.875857</w:t>
+              <w:t>12.41%</w:t>
             </w:r>
           </w:p>
         </w:tc>
@@ -4263,7 +4276,7 @@
         </w:trPr>
         <w:tc>
           <w:tcPr>
-            <w:tcW w:w="960" w:type="dxa"/>
+            <w:tcW w:w="1708" w:type="dxa"/>
             <w:tcBorders>
               <w:top w:val="nil"/>
               <w:left w:val="single" w:sz="4" w:space="0" w:color="auto"/>
@@ -4299,7 +4312,7 @@
         </w:tc>
         <w:tc>
           <w:tcPr>
-            <w:tcW w:w="1053" w:type="dxa"/>
+            <w:tcW w:w="1837" w:type="dxa"/>
             <w:tcBorders>
               <w:top w:val="nil"/>
               <w:left w:val="nil"/>
@@ -4335,7 +4348,7 @@
         </w:tc>
         <w:tc>
           <w:tcPr>
-            <w:tcW w:w="1056" w:type="dxa"/>
+            <w:tcW w:w="1984" w:type="dxa"/>
             <w:tcBorders>
               <w:top w:val="nil"/>
               <w:left w:val="nil"/>
@@ -4365,7 +4378,7 @@
                 <w:sz w:val="22"/>
                 <w:lang w:val="en-GB" w:eastAsia="en-GB"/>
               </w:rPr>
-              <w:t>0.987329</w:t>
+              <w:t>1.27%</w:t>
             </w:r>
           </w:p>
         </w:tc>
@@ -4376,7 +4389,7 @@
         </w:trPr>
         <w:tc>
           <w:tcPr>
-            <w:tcW w:w="960" w:type="dxa"/>
+            <w:tcW w:w="1708" w:type="dxa"/>
             <w:tcBorders>
               <w:top w:val="nil"/>
               <w:left w:val="single" w:sz="4" w:space="0" w:color="auto"/>
@@ -4412,7 +4425,7 @@
         </w:tc>
         <w:tc>
           <w:tcPr>
-            <w:tcW w:w="1053" w:type="dxa"/>
+            <w:tcW w:w="1837" w:type="dxa"/>
             <w:tcBorders>
               <w:top w:val="nil"/>
               <w:left w:val="nil"/>
@@ -4448,7 +4461,7 @@
         </w:tc>
         <w:tc>
           <w:tcPr>
-            <w:tcW w:w="1056" w:type="dxa"/>
+            <w:tcW w:w="1984" w:type="dxa"/>
             <w:tcBorders>
               <w:top w:val="nil"/>
               <w:left w:val="nil"/>
@@ -4478,7 +4491,7 @@
                 <w:sz w:val="22"/>
                 <w:lang w:val="en-GB" w:eastAsia="en-GB"/>
               </w:rPr>
-              <w:t>0.968851</w:t>
+              <w:t>6.23%</w:t>
             </w:r>
           </w:p>
         </w:tc>
@@ -4536,7 +4549,35 @@
           <w:i/>
           <w:sz w:val="22"/>
         </w:rPr>
-        <w:t>Figure 4. Tests on neural network showing target, output and accuracy. Average accuracy is 0.952232.</w:t>
+        <w:t xml:space="preserve">Figure 4. Tests on neural network showing target, output and </w:t>
+      </w:r>
+      <w:r>
+        <w:rPr>
+          <w:i/>
+          <w:sz w:val="22"/>
+        </w:rPr>
+        <w:t>error percentage</w:t>
+      </w:r>
+      <w:r>
+        <w:rPr>
+          <w:i/>
+          <w:sz w:val="22"/>
+        </w:rPr>
+        <w:t xml:space="preserve">. </w:t>
+      </w:r>
+      <w:r>
+        <w:rPr>
+          <w:i/>
+          <w:sz w:val="22"/>
+        </w:rPr>
+        <w:t>Error percentage average is 6.56%</w:t>
+      </w:r>
+      <w:r>
+        <w:rPr>
+          <w:i/>
+          <w:sz w:val="22"/>
+        </w:rPr>
+        <w:t>.</w:t>
       </w:r>
     </w:p>
     <w:p>
@@ -5670,11 +5711,11 @@
         <w:t xml:space="preserve">As </w:t>
       </w:r>
       <w:r>
-        <w:t xml:space="preserve">figure 6 shows more clearly, the percentage decrease increases as the number of nodes increase. This means that the time </w:t>
+        <w:t xml:space="preserve">figure 6 shows more clearly, the </w:t>
       </w:r>
       <w:r>
         <w:lastRenderedPageBreak/>
-        <w:t>saved is exponentially increasing until about 8,000,000 nodes.</w:t>
+        <w:t>percentage decrease increases as the number of nodes increase. This means that the time saved is exponentially increasing until about 8,000,000 nodes.</w:t>
       </w:r>
       <w:r>
         <w:t xml:space="preserve"> Furthermore, these time decreases show that this can be easily scaled to a much bigger dataset or network and be able to see the improvements of using a parallel function.</w:t>
@@ -5801,13 +5842,7 @@
         <w:t>a parallel function</w:t>
       </w:r>
       <w:r>
-        <w:t xml:space="preserve"> for the matrix multiplication operation </w:t>
-      </w:r>
-      <w:r>
-        <w:t>significantly</w:t>
-      </w:r>
-      <w:r>
-        <w:t xml:space="preserve"> improves performance when using large matrices. This is very useful when the network has a large number of inputs, outputs or hidden nodes and the matrices being used would be very large</w:t>
+        <w:t xml:space="preserve"> for the matrix multiplication operation significantly improves performance when using large matrices. This is very useful when the network has a large number of inputs, outputs or hidden nodes and the matrices being used would be very large</w:t>
       </w:r>
       <w:r>
         <w:t>. For example, when implementing a convolutional neural network</w:t>
@@ -5824,11 +5859,11 @@
         <w:t xml:space="preserve"> </w:t>
       </w:r>
       <w:r>
-        <w:t xml:space="preserve">Another way of improving the performance would have been to take a different approach and use a method called data parallelization and works by splitting the training data into smaller batches. It would then train the network on these smaller batches in parallel and take the average values to be able to </w:t>
+        <w:t xml:space="preserve">Another way of improving the performance would have been to take a different approach and use a method called data parallelization and works by splitting the training data into smaller batches. It would then train </w:t>
       </w:r>
       <w:r>
         <w:lastRenderedPageBreak/>
-        <w:t>update that weights. This is then repeated for a number of repetitions to train the network</w:t>
+        <w:t>the network on these smaller batches in parallel and take the average values to be able to update that weights. This is then repeated for a number of repetitions to train the network</w:t>
       </w:r>
       <w:r>
         <w:t xml:space="preserve"> (Huang, 2013)</w:t>
@@ -10785,7 +10820,7 @@
 </file>
 
 <file path=customXml/itemProps4.xml><?xml version="1.0" encoding="utf-8"?>
-<ds:datastoreItem xmlns:ds="http://schemas.openxmlformats.org/officeDocument/2006/customXml" ds:itemID="{F9D700E9-F6FD-43A0-AFF9-1BAC3BA88E60}">
+<ds:datastoreItem xmlns:ds="http://schemas.openxmlformats.org/officeDocument/2006/customXml" ds:itemID="{3A9F5BAE-2679-4E29-AACB-F26F9F98C689}">
   <ds:schemaRefs>
     <ds:schemaRef ds:uri="http://schemas.openxmlformats.org/officeDocument/2006/bibliography"/>
   </ds:schemaRefs>

</xml_diff>